<commit_message>
atualizando o manual do usuário com informações sobre licença MIT
</commit_message>
<xml_diff>
--- a/documentos/MONTAGEM_DE_PC_manual_de_usuario.docx
+++ b/documentos/MONTAGEM_DE_PC_manual_de_usuario.docx
@@ -1,18 +1,18 @@
 
 <file path=word/document.xml><?xml version="1.0" encoding="utf-8"?>
-<w:document xmlns:wpc="http://schemas.microsoft.com/office/word/2010/wordprocessingCanvas" xmlns:mc="http://schemas.openxmlformats.org/markup-compatibility/2006" xmlns:o="urn:schemas-microsoft-com:office:office" xmlns:r="http://schemas.openxmlformats.org/officeDocument/2006/relationships" xmlns:m="http://schemas.openxmlformats.org/officeDocument/2006/math" xmlns:v="urn:schemas-microsoft-com:vml" xmlns:wp14="http://schemas.microsoft.com/office/word/2010/wordprocessingDrawing" xmlns:wp="http://schemas.openxmlformats.org/drawingml/2006/wordprocessingDrawing" xmlns:w10="urn:schemas-microsoft-com:office:word" xmlns:w="http://schemas.openxmlformats.org/wordprocessingml/2006/main" xmlns:w14="http://schemas.microsoft.com/office/word/2010/wordml" xmlns:w15="http://schemas.microsoft.com/office/word/2012/wordml" xmlns:wpg="http://schemas.microsoft.com/office/word/2010/wordprocessingGroup" xmlns:wpi="http://schemas.microsoft.com/office/word/2010/wordprocessingInk" xmlns:wne="http://schemas.microsoft.com/office/word/2006/wordml" xmlns:wps="http://schemas.microsoft.com/office/word/2010/wordprocessingShape" mc:Ignorable="w14 w15 wp14">
+<w:document xmlns:wpc="http://schemas.microsoft.com/office/word/2010/wordprocessingCanvas" xmlns:mc="http://schemas.openxmlformats.org/markup-compatibility/2006" xmlns:o="urn:schemas-microsoft-com:office:office" xmlns:r="http://schemas.openxmlformats.org/officeDocument/2006/relationships" xmlns:m="http://schemas.openxmlformats.org/officeDocument/2006/math" xmlns:v="urn:schemas-microsoft-com:vml" xmlns:wp14="http://schemas.microsoft.com/office/word/2010/wordprocessingDrawing" xmlns:wp="http://schemas.openxmlformats.org/drawingml/2006/wordprocessingDrawing" xmlns:w10="urn:schemas-microsoft-com:office:word" xmlns:w="http://schemas.openxmlformats.org/wordprocessingml/2006/main" xmlns:w14="http://schemas.microsoft.com/office/word/2010/wordml" xmlns:w15="http://schemas.microsoft.com/office/word/2012/wordml" xmlns:wpg="http://schemas.microsoft.com/office/word/2010/wordprocessingGroup" xmlns:wpi="http://schemas.microsoft.com/office/word/2010/wordprocessingInk" xmlns:wne="http://schemas.microsoft.com/office/word/2006/wordml" xmlns:wps="http://schemas.microsoft.com/office/word/2010/wordprocessingShape" xmlns:a="http://schemas.openxmlformats.org/drawingml/2006/main" xmlns:pic="http://schemas.openxmlformats.org/drawingml/2006/picture" xmlns:a14="http://schemas.microsoft.com/office/drawing/2010/main" mc:Ignorable="w14 w15 wp14">
   <w:body>
     <w:p>
       <w:pPr>
         <w:ind w:firstLine="0"/>
         <w:jc w:val="center"/>
         <w:rPr>
-          <w:ins w:id="0" w:author="Usuário Convidado" w:date="2025-06-29T23:54:00Z"/>
-        </w:rPr>
-      </w:pPr>
-      <w:bookmarkStart w:id="1" w:name="_GoBack"/>
+          <w:ins w:author="Usuário Convidado" w:date="2025-06-29T23:54:00Z" w:id="0"/>
+        </w:rPr>
+      </w:pPr>
+      <w:bookmarkStart w:name="_GoBack" w:id="1"/>
       <w:bookmarkEnd w:id="1"/>
-      <w:ins w:id="2" w:author="Usuário Convidado" w:date="2025-06-29T23:54:00Z">
+      <w:ins w:author="Usuário Convidado" w:date="2025-06-29T23:54:00Z" w:id="2">
         <w:r>
           <w:rPr>
             <w:noProof/>
@@ -67,20 +67,20 @@
         <w:ind w:firstLine="0"/>
         <w:jc w:val="center"/>
         <w:rPr>
-          <w:ins w:id="3" w:author="Usuário Convidado" w:date="2025-06-29T23:45:00Z"/>
-        </w:rPr>
-      </w:pPr>
-      <w:ins w:id="4" w:author="Usuário Convidado" w:date="2025-06-29T23:45:00Z">
+          <w:ins w:author="Usuário Convidado" w:date="2025-06-29T23:45:00Z" w:id="3"/>
+        </w:rPr>
+      </w:pPr>
+      <w:ins w:author="Usuário Convidado" w:date="2025-06-29T23:45:00Z" w:id="4">
         <w:r>
           <w:t>U</w:t>
         </w:r>
       </w:ins>
-      <w:ins w:id="5" w:author="JOAO PEDRO MIRANDA SOUSA" w:date="2025-08-08T23:40:00Z">
+      <w:ins w:author="JOAO PEDRO MIRANDA SOUSA" w:date="2025-08-08T23:40:00Z" w:id="5">
         <w:r>
           <w:t xml:space="preserve"> </w:t>
         </w:r>
       </w:ins>
-      <w:ins w:id="6" w:author="Usuário Convidado" w:date="2025-06-29T23:45:00Z">
+      <w:ins w:author="Usuário Convidado" w:date="2025-06-29T23:45:00Z" w:id="6">
         <w:r>
           <w:t>NIVERSIDADE FEDERAL DO MARANHÃO BACHARELADO</w:t>
         </w:r>
@@ -91,7 +91,7 @@
         <w:ind w:firstLine="0"/>
         <w:jc w:val="center"/>
       </w:pPr>
-      <w:ins w:id="7" w:author="Usuário Convidado" w:date="2025-06-29T23:45:00Z">
+      <w:ins w:author="Usuário Convidado" w:date="2025-06-29T23:45:00Z" w:id="7">
         <w:r>
           <w:t>INTERDISCIPLINAR EM CIÊNCIA E TECNOLOGIA</w:t>
         </w:r>
@@ -102,7 +102,7 @@
         <w:ind w:firstLine="0"/>
         <w:jc w:val="center"/>
       </w:pPr>
-      <w:ins w:id="8" w:author="Usuário Convidado" w:date="2025-06-29T23:45:00Z">
+      <w:ins w:author="Usuário Convidado" w:date="2025-06-29T23:45:00Z" w:id="8">
         <w:r>
           <w:t>COORDENAÇÃO DO CURSO DE ENGENHARIA DA COMPUTAÇÃO - CCEC PROCESSO E DESENVOLVIMENTO DE SOFTWARE</w:t>
         </w:r>
@@ -113,10 +113,10 @@
         <w:ind w:firstLine="0"/>
         <w:jc w:val="center"/>
         <w:rPr>
-          <w:ins w:id="9" w:author="Usuário Convidado" w:date="2025-06-29T23:45:00Z"/>
-        </w:rPr>
-      </w:pPr>
-      <w:ins w:id="10" w:author="Usuário Convidado" w:date="2025-06-29T23:45:00Z">
+          <w:ins w:author="Usuário Convidado" w:date="2025-06-29T23:45:00Z" w:id="9"/>
+        </w:rPr>
+      </w:pPr>
+      <w:ins w:author="Usuário Convidado" w:date="2025-06-29T23:45:00Z" w:id="10">
         <w:r>
           <w:t>PROF. DR. THALES LEVI AZEVEDO VALENTE</w:t>
         </w:r>
@@ -127,9 +127,9 @@
         <w:ind w:firstLine="0"/>
         <w:jc w:val="center"/>
         <w:rPr>
-          <w:ins w:id="11" w:author="Usuário Convidado" w:date="2025-06-29T23:45:00Z"/>
-        </w:rPr>
-        <w:pPrChange w:id="12" w:author="JOAO PEDRO MIRANDA SOUSA" w:date="2025-08-08T20:50:00Z">
+          <w:ins w:author="Usuário Convidado" w:date="2025-06-29T23:45:00Z" w:id="11"/>
+        </w:rPr>
+        <w:pPrChange w:author="JOAO PEDRO MIRANDA SOUSA" w:date="2025-08-08T20:50:00Z" w:id="12">
           <w:pPr/>
         </w:pPrChange>
       </w:pPr>
@@ -139,9 +139,9 @@
         <w:ind w:firstLine="0"/>
         <w:jc w:val="center"/>
         <w:rPr>
-          <w:ins w:id="13" w:author="Usuário Convidado" w:date="2025-06-29T23:45:00Z"/>
-        </w:rPr>
-        <w:pPrChange w:id="14" w:author="JOAO PEDRO MIRANDA SOUSA" w:date="2025-08-08T20:50:00Z">
+          <w:ins w:author="Usuário Convidado" w:date="2025-06-29T23:45:00Z" w:id="13"/>
+        </w:rPr>
+        <w:pPrChange w:author="JOAO PEDRO MIRANDA SOUSA" w:date="2025-08-08T20:50:00Z" w:id="14">
           <w:pPr/>
         </w:pPrChange>
       </w:pPr>
@@ -151,9 +151,9 @@
         <w:ind w:firstLine="0"/>
         <w:jc w:val="center"/>
         <w:rPr>
-          <w:ins w:id="15" w:author="Usuário Convidado" w:date="2025-06-29T23:45:00Z"/>
-        </w:rPr>
-        <w:pPrChange w:id="16" w:author="JOAO PEDRO MIRANDA SOUSA" w:date="2025-08-08T20:50:00Z">
+          <w:ins w:author="Usuário Convidado" w:date="2025-06-29T23:45:00Z" w:id="15"/>
+        </w:rPr>
+        <w:pPrChange w:author="JOAO PEDRO MIRANDA SOUSA" w:date="2025-08-08T20:50:00Z" w:id="16">
           <w:pPr/>
         </w:pPrChange>
       </w:pPr>
@@ -163,13 +163,13 @@
         <w:ind w:firstLine="0"/>
         <w:jc w:val="center"/>
         <w:rPr>
-          <w:ins w:id="17" w:author="Usuário Convidado" w:date="2025-06-29T23:45:00Z"/>
-        </w:rPr>
-        <w:pPrChange w:id="18" w:author="JOAO PEDRO MIRANDA SOUSA" w:date="2025-08-08T20:50:00Z">
+          <w:ins w:author="Usuário Convidado" w:date="2025-06-29T23:45:00Z" w:id="17"/>
+        </w:rPr>
+        <w:pPrChange w:author="JOAO PEDRO MIRANDA SOUSA" w:date="2025-08-08T20:50:00Z" w:id="18">
           <w:pPr/>
         </w:pPrChange>
       </w:pPr>
-      <w:ins w:id="19" w:author="Usuário Convidado" w:date="2025-06-29T23:45:00Z">
+      <w:ins w:author="Usuário Convidado" w:date="2025-06-29T23:45:00Z" w:id="19">
         <w:r>
           <w:t>ARLISON GASPAR DE OLIVEIRA (2022017213)</w:t>
         </w:r>
@@ -180,13 +180,13 @@
         <w:ind w:firstLine="0"/>
         <w:jc w:val="center"/>
         <w:rPr>
-          <w:ins w:id="20" w:author="Usuário Convidado" w:date="2025-06-29T23:45:00Z"/>
-        </w:rPr>
-        <w:pPrChange w:id="21" w:author="JOAO PEDRO MIRANDA SOUSA" w:date="2025-08-08T20:50:00Z">
+          <w:ins w:author="Usuário Convidado" w:date="2025-06-29T23:45:00Z" w:id="20"/>
+        </w:rPr>
+        <w:pPrChange w:author="JOAO PEDRO MIRANDA SOUSA" w:date="2025-08-08T20:50:00Z" w:id="21">
           <w:pPr/>
         </w:pPrChange>
       </w:pPr>
-      <w:ins w:id="22" w:author="Usuário Convidado" w:date="2025-06-29T23:45:00Z">
+      <w:ins w:author="Usuário Convidado" w:date="2025-06-29T23:45:00Z" w:id="22">
         <w:r>
           <w:t>CAUÃ GABRIEL SANTOS BARROS (20240045292)</w:t>
         </w:r>
@@ -197,13 +197,13 @@
         <w:ind w:firstLine="0"/>
         <w:jc w:val="center"/>
         <w:rPr>
-          <w:ins w:id="23" w:author="Usuário Convidado" w:date="2025-06-29T23:45:00Z"/>
-        </w:rPr>
-        <w:pPrChange w:id="24" w:author="JOAO PEDRO MIRANDA SOUSA" w:date="2025-08-08T20:50:00Z">
+          <w:ins w:author="Usuário Convidado" w:date="2025-06-29T23:45:00Z" w:id="23"/>
+        </w:rPr>
+        <w:pPrChange w:author="JOAO PEDRO MIRANDA SOUSA" w:date="2025-08-08T20:50:00Z" w:id="24">
           <w:pPr/>
         </w:pPrChange>
       </w:pPr>
-      <w:ins w:id="25" w:author="Usuário Convidado" w:date="2025-06-29T23:45:00Z">
+      <w:ins w:author="Usuário Convidado" w:date="2025-06-29T23:45:00Z" w:id="25">
         <w:r>
           <w:t>GUSTAVO DE OLIVEIRA REGO MORAIS (2021053091)</w:t>
         </w:r>
@@ -214,13 +214,13 @@
         <w:ind w:firstLine="0"/>
         <w:jc w:val="center"/>
         <w:rPr>
-          <w:ins w:id="26" w:author="Usuário Convidado" w:date="2025-06-29T23:45:00Z"/>
-        </w:rPr>
-        <w:pPrChange w:id="27" w:author="JOAO PEDRO MIRANDA SOUSA" w:date="2025-08-08T20:50:00Z">
+          <w:ins w:author="Usuário Convidado" w:date="2025-06-29T23:45:00Z" w:id="26"/>
+        </w:rPr>
+        <w:pPrChange w:author="JOAO PEDRO MIRANDA SOUSA" w:date="2025-08-08T20:50:00Z" w:id="27">
           <w:pPr/>
         </w:pPrChange>
       </w:pPr>
-      <w:ins w:id="28" w:author="Usuário Convidado" w:date="2025-06-29T23:45:00Z">
+      <w:ins w:author="Usuário Convidado" w:date="2025-06-29T23:45:00Z" w:id="28">
         <w:r>
           <w:t>ITALO FRANCISCO ALMEIDA DE OLIVEIRA (2022017750)</w:t>
         </w:r>
@@ -231,13 +231,13 @@
         <w:ind w:firstLine="0"/>
         <w:jc w:val="center"/>
         <w:rPr>
-          <w:ins w:id="29" w:author="Usuário Convidado" w:date="2025-06-29T23:45:00Z"/>
-        </w:rPr>
-        <w:pPrChange w:id="30" w:author="JOAO PEDRO MIRANDA SOUSA" w:date="2025-08-08T20:50:00Z">
+          <w:ins w:author="Usuário Convidado" w:date="2025-06-29T23:45:00Z" w:id="29"/>
+        </w:rPr>
+        <w:pPrChange w:author="JOAO PEDRO MIRANDA SOUSA" w:date="2025-08-08T20:50:00Z" w:id="30">
           <w:pPr/>
         </w:pPrChange>
       </w:pPr>
-      <w:ins w:id="31" w:author="Usuário Convidado" w:date="2025-06-29T23:45:00Z">
+      <w:ins w:author="Usuário Convidado" w:date="2025-06-29T23:45:00Z" w:id="31">
         <w:r>
           <w:t>JOÃO PEDRO MIRANDA SOUSA (2022011087)</w:t>
         </w:r>
@@ -248,9 +248,9 @@
         <w:ind w:firstLine="0"/>
         <w:jc w:val="center"/>
         <w:rPr>
-          <w:ins w:id="32" w:author="Usuário Convidado" w:date="2025-06-29T23:45:00Z"/>
-        </w:rPr>
-        <w:pPrChange w:id="33" w:author="JOAO PEDRO MIRANDA SOUSA" w:date="2025-08-08T20:50:00Z">
+          <w:ins w:author="Usuário Convidado" w:date="2025-06-29T23:45:00Z" w:id="32"/>
+        </w:rPr>
+        <w:pPrChange w:author="JOAO PEDRO MIRANDA SOUSA" w:date="2025-08-08T20:50:00Z" w:id="33">
           <w:pPr/>
         </w:pPrChange>
       </w:pPr>
@@ -260,10 +260,10 @@
         <w:ind w:firstLine="0"/>
         <w:jc w:val="center"/>
         <w:rPr>
-          <w:ins w:id="34" w:author="Usuário Convidado" w:date="2025-06-29T23:45:00Z"/>
-          <w:del w:id="35" w:author="GUSTAVO DE OLIVEIRA REGO MORAIS" w:date="2025-08-08T22:57:00Z"/>
-        </w:rPr>
-        <w:pPrChange w:id="36" w:author="JOAO PEDRO MIRANDA SOUSA" w:date="2025-08-08T20:50:00Z">
+          <w:ins w:author="Usuário Convidado" w:date="2025-06-29T23:45:00Z" w:id="34"/>
+          <w:del w:author="GUSTAVO DE OLIVEIRA REGO MORAIS" w:date="2025-08-08T22:57:00Z" w:id="35"/>
+        </w:rPr>
+        <w:pPrChange w:author="JOAO PEDRO MIRANDA SOUSA" w:date="2025-08-08T20:50:00Z" w:id="36">
           <w:pPr/>
         </w:pPrChange>
       </w:pPr>
@@ -273,9 +273,9 @@
         <w:ind w:firstLine="0"/>
         <w:jc w:val="center"/>
         <w:rPr>
-          <w:ins w:id="37" w:author="Usuário Convidado" w:date="2025-06-29T23:45:00Z"/>
-        </w:rPr>
-        <w:pPrChange w:id="38" w:author="JOAO PEDRO MIRANDA SOUSA" w:date="2025-08-08T20:50:00Z">
+          <w:ins w:author="Usuário Convidado" w:date="2025-06-29T23:45:00Z" w:id="37"/>
+        </w:rPr>
+        <w:pPrChange w:author="JOAO PEDRO MIRANDA SOUSA" w:date="2025-08-08T20:50:00Z" w:id="38">
           <w:pPr/>
         </w:pPrChange>
       </w:pPr>
@@ -285,9 +285,9 @@
         <w:ind w:firstLine="0"/>
         <w:jc w:val="center"/>
         <w:rPr>
-          <w:ins w:id="39" w:author="Usuário Convidado" w:date="2025-06-29T23:45:00Z"/>
-        </w:rPr>
-        <w:pPrChange w:id="40" w:author="JOAO PEDRO MIRANDA SOUSA" w:date="2025-08-08T20:50:00Z">
+          <w:ins w:author="Usuário Convidado" w:date="2025-06-29T23:45:00Z" w:id="39"/>
+        </w:rPr>
+        <w:pPrChange w:author="JOAO PEDRO MIRANDA SOUSA" w:date="2025-08-08T20:50:00Z" w:id="40">
           <w:pPr/>
         </w:pPrChange>
       </w:pPr>
@@ -299,9 +299,9 @@
         </w:tabs>
         <w:ind w:firstLine="0"/>
         <w:rPr>
-          <w:ins w:id="41" w:author="Usuário Convidado" w:date="2025-06-29T23:45:00Z"/>
-        </w:rPr>
-        <w:pPrChange w:id="42" w:author="JOAO PEDRO MIRANDA SOUSA" w:date="2025-08-08T20:50:00Z">
+          <w:ins w:author="Usuário Convidado" w:date="2025-06-29T23:45:00Z" w:id="41"/>
+        </w:rPr>
+        <w:pPrChange w:author="JOAO PEDRO MIRANDA SOUSA" w:date="2025-08-08T20:50:00Z" w:id="42">
           <w:pPr/>
         </w:pPrChange>
       </w:pPr>
@@ -314,15 +314,15 @@
         <w:ind w:firstLine="0"/>
         <w:jc w:val="center"/>
         <w:rPr>
-          <w:ins w:id="43" w:author="Usuário Convidado" w:date="2025-06-29T23:47:00Z"/>
-          <w:del w:id="44" w:author="GUSTAVO DE OLIVEIRA REGO MORAIS" w:date="2025-08-08T22:57:00Z"/>
+          <w:ins w:author="Usuário Convidado" w:date="2025-06-29T23:47:00Z" w:id="43"/>
+          <w:del w:author="GUSTAVO DE OLIVEIRA REGO MORAIS" w:date="2025-08-08T22:57:00Z" w:id="44"/>
           <w:b/>
         </w:rPr>
-        <w:pPrChange w:id="45" w:author="JOAO PEDRO MIRANDA SOUSA" w:date="2025-08-08T20:50:00Z">
+        <w:pPrChange w:author="JOAO PEDRO MIRANDA SOUSA" w:date="2025-08-08T20:50:00Z" w:id="45">
           <w:pPr/>
         </w:pPrChange>
       </w:pPr>
-      <w:ins w:id="46" w:author="Usuário Convidado" w:date="2025-06-29T23:45:00Z">
+      <w:ins w:author="Usuário Convidado" w:date="2025-06-29T23:45:00Z" w:id="46">
         <w:r>
           <w:rPr>
             <w:b/>
@@ -330,7 +330,7 @@
           <w:t>DOCUMENTAÇÃO D</w:t>
         </w:r>
       </w:ins>
-      <w:ins w:id="47" w:author="Usuário Convidado" w:date="2025-06-29T23:46:00Z">
+      <w:ins w:author="Usuário Convidado" w:date="2025-06-29T23:46:00Z" w:id="47">
         <w:r>
           <w:rPr>
             <w:b/>
@@ -350,7 +350,7 @@
         </w:rPr>
         <w:t>–</w:t>
       </w:r>
-      <w:ins w:id="48" w:author="Usuário Convidado" w:date="2025-06-29T23:46:00Z">
+      <w:ins w:author="Usuário Convidado" w:date="2025-06-29T23:46:00Z" w:id="48">
         <w:r>
           <w:rPr>
             <w:b/>
@@ -358,7 +358,7 @@
           <w:t xml:space="preserve"> CODE</w:t>
         </w:r>
       </w:ins>
-      <w:ins w:id="49" w:author="Usuário Convidado" w:date="2025-06-29T23:47:00Z">
+      <w:ins w:author="Usuário Convidado" w:date="2025-06-29T23:47:00Z" w:id="49">
         <w:r>
           <w:rPr>
             <w:b/>
@@ -378,10 +378,10 @@
         <w:ind w:firstLine="0"/>
         <w:jc w:val="center"/>
         <w:rPr>
-          <w:ins w:id="50" w:author="Usuário Convidado" w:date="2025-06-29T23:47:00Z"/>
+          <w:ins w:author="Usuário Convidado" w:date="2025-06-29T23:47:00Z" w:id="50"/>
           <w:b/>
         </w:rPr>
-        <w:pPrChange w:id="51" w:author="JOAO PEDRO MIRANDA SOUSA" w:date="2025-08-08T20:50:00Z">
+        <w:pPrChange w:author="JOAO PEDRO MIRANDA SOUSA" w:date="2025-08-08T20:50:00Z" w:id="51">
           <w:pPr>
             <w:jc w:val="center"/>
           </w:pPr>
@@ -393,10 +393,10 @@
         <w:ind w:firstLine="0"/>
         <w:jc w:val="center"/>
         <w:rPr>
-          <w:ins w:id="52" w:author="Usuário Convidado" w:date="2025-06-29T23:45:00Z"/>
-          <w:del w:id="53" w:author="GUSTAVO DE OLIVEIRA REGO MORAIS" w:date="2025-08-08T22:57:00Z"/>
-        </w:rPr>
-        <w:pPrChange w:id="54" w:author="JOAO PEDRO MIRANDA SOUSA" w:date="2025-08-08T20:50:00Z">
+          <w:ins w:author="Usuário Convidado" w:date="2025-06-29T23:45:00Z" w:id="52"/>
+          <w:del w:author="GUSTAVO DE OLIVEIRA REGO MORAIS" w:date="2025-08-08T22:57:00Z" w:id="53"/>
+        </w:rPr>
+        <w:pPrChange w:author="JOAO PEDRO MIRANDA SOUSA" w:date="2025-08-08T20:50:00Z" w:id="54">
           <w:pPr>
             <w:jc w:val="center"/>
           </w:pPr>
@@ -408,9 +408,9 @@
         <w:ind w:firstLine="0"/>
         <w:jc w:val="center"/>
         <w:rPr>
-          <w:ins w:id="55" w:author="Usuário Convidado" w:date="2025-06-29T23:45:00Z"/>
-        </w:rPr>
-        <w:pPrChange w:id="56" w:author="JOAO PEDRO MIRANDA SOUSA" w:date="2025-08-08T20:50:00Z">
+          <w:ins w:author="Usuário Convidado" w:date="2025-06-29T23:45:00Z" w:id="55"/>
+        </w:rPr>
+        <w:pPrChange w:author="JOAO PEDRO MIRANDA SOUSA" w:date="2025-08-08T20:50:00Z" w:id="56">
           <w:pPr/>
         </w:pPrChange>
       </w:pPr>
@@ -420,10 +420,10 @@
         <w:ind w:firstLine="0"/>
         <w:jc w:val="center"/>
         <w:rPr>
-          <w:ins w:id="57" w:author="Usuário Convidado" w:date="2025-06-29T23:45:00Z"/>
-          <w:del w:id="58" w:author="GUSTAVO DE OLIVEIRA REGO MORAIS" w:date="2025-08-08T22:57:00Z"/>
-        </w:rPr>
-        <w:pPrChange w:id="59" w:author="JOAO PEDRO MIRANDA SOUSA" w:date="2025-08-08T20:50:00Z">
+          <w:ins w:author="Usuário Convidado" w:date="2025-06-29T23:45:00Z" w:id="57"/>
+          <w:del w:author="GUSTAVO DE OLIVEIRA REGO MORAIS" w:date="2025-08-08T22:57:00Z" w:id="58"/>
+        </w:rPr>
+        <w:pPrChange w:author="JOAO PEDRO MIRANDA SOUSA" w:date="2025-08-08T20:50:00Z" w:id="59">
           <w:pPr/>
         </w:pPrChange>
       </w:pPr>
@@ -433,9 +433,9 @@
         <w:ind w:firstLine="0"/>
         <w:jc w:val="center"/>
         <w:rPr>
-          <w:ins w:id="60" w:author="Usuário Convidado" w:date="2025-06-29T23:45:00Z"/>
-        </w:rPr>
-        <w:pPrChange w:id="61" w:author="JOAO PEDRO MIRANDA SOUSA" w:date="2025-08-08T20:50:00Z">
+          <w:ins w:author="Usuário Convidado" w:date="2025-06-29T23:45:00Z" w:id="60"/>
+        </w:rPr>
+        <w:pPrChange w:author="JOAO PEDRO MIRANDA SOUSA" w:date="2025-08-08T20:50:00Z" w:id="61">
           <w:pPr/>
         </w:pPrChange>
       </w:pPr>
@@ -445,9 +445,9 @@
         <w:ind w:firstLine="0"/>
         <w:jc w:val="center"/>
         <w:rPr>
-          <w:ins w:id="62" w:author="JOAO PEDRO MIRANDA SOUSA" w:date="2025-08-08T20:51:00Z"/>
-        </w:rPr>
-        <w:pPrChange w:id="63" w:author="JOAO PEDRO MIRANDA SOUSA" w:date="2025-08-08T20:50:00Z">
+          <w:ins w:author="JOAO PEDRO MIRANDA SOUSA" w:date="2025-08-08T20:51:00Z" w:id="62"/>
+        </w:rPr>
+        <w:pPrChange w:author="JOAO PEDRO MIRANDA SOUSA" w:date="2025-08-08T20:50:00Z" w:id="63">
           <w:pPr>
             <w:pStyle w:val="Ttulo1"/>
           </w:pPr>
@@ -459,9 +459,9 @@
         <w:ind w:firstLine="0"/>
         <w:jc w:val="center"/>
         <w:rPr>
-          <w:ins w:id="64" w:author="JOAO PEDRO MIRANDA SOUSA" w:date="2025-08-08T20:51:00Z"/>
-        </w:rPr>
-        <w:pPrChange w:id="65" w:author="JOAO PEDRO MIRANDA SOUSA" w:date="2025-08-08T20:50:00Z">
+          <w:ins w:author="JOAO PEDRO MIRANDA SOUSA" w:date="2025-08-08T20:51:00Z" w:id="64"/>
+        </w:rPr>
+        <w:pPrChange w:author="JOAO PEDRO MIRANDA SOUSA" w:date="2025-08-08T20:50:00Z" w:id="65">
           <w:pPr>
             <w:pStyle w:val="Ttulo1"/>
           </w:pPr>
@@ -473,9 +473,9 @@
         <w:ind w:firstLine="0"/>
         <w:jc w:val="center"/>
         <w:rPr>
-          <w:ins w:id="66" w:author="JOAO PEDRO MIRANDA SOUSA" w:date="2025-08-08T20:51:00Z"/>
-        </w:rPr>
-        <w:pPrChange w:id="67" w:author="JOAO PEDRO MIRANDA SOUSA" w:date="2025-08-08T20:50:00Z">
+          <w:ins w:author="JOAO PEDRO MIRANDA SOUSA" w:date="2025-08-08T20:51:00Z" w:id="66"/>
+        </w:rPr>
+        <w:pPrChange w:author="JOAO PEDRO MIRANDA SOUSA" w:date="2025-08-08T20:50:00Z" w:id="67">
           <w:pPr>
             <w:pStyle w:val="Ttulo1"/>
           </w:pPr>
@@ -487,9 +487,9 @@
         <w:ind w:firstLine="0"/>
         <w:jc w:val="center"/>
         <w:rPr>
-          <w:ins w:id="68" w:author="JOAO PEDRO MIRANDA SOUSA" w:date="2025-08-08T20:51:00Z"/>
-        </w:rPr>
-        <w:pPrChange w:id="69" w:author="JOAO PEDRO MIRANDA SOUSA" w:date="2025-08-08T20:50:00Z">
+          <w:ins w:author="JOAO PEDRO MIRANDA SOUSA" w:date="2025-08-08T20:51:00Z" w:id="68"/>
+        </w:rPr>
+        <w:pPrChange w:author="JOAO PEDRO MIRANDA SOUSA" w:date="2025-08-08T20:50:00Z" w:id="69">
           <w:pPr>
             <w:pStyle w:val="Ttulo1"/>
           </w:pPr>
@@ -501,9 +501,9 @@
         <w:ind w:firstLine="0"/>
         <w:jc w:val="center"/>
         <w:rPr>
-          <w:ins w:id="70" w:author="JOAO PEDRO MIRANDA SOUSA" w:date="2025-08-08T20:51:00Z"/>
-        </w:rPr>
-        <w:pPrChange w:id="71" w:author="JOAO PEDRO MIRANDA SOUSA" w:date="2025-08-08T20:50:00Z">
+          <w:ins w:author="JOAO PEDRO MIRANDA SOUSA" w:date="2025-08-08T20:51:00Z" w:id="70"/>
+        </w:rPr>
+        <w:pPrChange w:author="JOAO PEDRO MIRANDA SOUSA" w:date="2025-08-08T20:50:00Z" w:id="71">
           <w:pPr>
             <w:pStyle w:val="Ttulo1"/>
           </w:pPr>
@@ -515,9 +515,9 @@
         <w:ind w:firstLine="0"/>
         <w:jc w:val="center"/>
         <w:rPr>
-          <w:ins w:id="72" w:author="Usuário Convidado" w:date="2025-06-29T23:45:00Z"/>
-        </w:rPr>
-        <w:pPrChange w:id="73" w:author="JOAO PEDRO MIRANDA SOUSA" w:date="2025-08-08T20:50:00Z">
+          <w:ins w:author="Usuário Convidado" w:date="2025-06-29T23:45:00Z" w:id="72"/>
+        </w:rPr>
+        <w:pPrChange w:author="JOAO PEDRO MIRANDA SOUSA" w:date="2025-08-08T20:50:00Z" w:id="73">
           <w:pPr/>
         </w:pPrChange>
       </w:pPr>
@@ -527,9 +527,9 @@
         <w:ind w:firstLine="0"/>
         <w:jc w:val="center"/>
         <w:rPr>
-          <w:del w:id="74" w:author="GUSTAVO DE OLIVEIRA REGO MORAIS" w:date="2025-08-08T22:57:00Z"/>
-        </w:rPr>
-        <w:pPrChange w:id="75" w:author="JOAO PEDRO MIRANDA SOUSA" w:date="2025-08-08T20:50:00Z">
+          <w:del w:author="GUSTAVO DE OLIVEIRA REGO MORAIS" w:date="2025-08-08T22:57:00Z" w:id="74"/>
+        </w:rPr>
+        <w:pPrChange w:author="JOAO PEDRO MIRANDA SOUSA" w:date="2025-08-08T20:50:00Z" w:id="75">
           <w:pPr/>
         </w:pPrChange>
       </w:pPr>
@@ -539,9 +539,9 @@
         <w:ind w:firstLine="0"/>
         <w:jc w:val="center"/>
         <w:rPr>
-          <w:ins w:id="76" w:author="Usuário Convidado" w:date="2025-06-29T23:45:00Z"/>
-        </w:rPr>
-        <w:pPrChange w:id="77" w:author="JOAO PEDRO MIRANDA SOUSA" w:date="2025-08-08T20:50:00Z">
+          <w:ins w:author="Usuário Convidado" w:date="2025-06-29T23:45:00Z" w:id="76"/>
+        </w:rPr>
+        <w:pPrChange w:author="JOAO PEDRO MIRANDA SOUSA" w:date="2025-08-08T20:50:00Z" w:id="77">
           <w:pPr/>
         </w:pPrChange>
       </w:pPr>
@@ -551,7 +551,7 @@
         <w:ind w:firstLine="0"/>
         <w:jc w:val="center"/>
       </w:pPr>
-      <w:ins w:id="78" w:author="Usuário Convidado" w:date="2025-06-29T23:45:00Z">
+      <w:ins w:author="Usuário Convidado" w:date="2025-06-29T23:45:00Z" w:id="78">
         <w:r>
           <w:t>SÃO LUIS – MA</w:t>
         </w:r>
@@ -559,7 +559,7 @@
       <w:r>
         <w:t>,</w:t>
       </w:r>
-      <w:ins w:id="79" w:author="Usuário Convidado" w:date="2025-06-29T23:45:00Z">
+      <w:ins w:author="Usuário Convidado" w:date="2025-06-29T23:45:00Z" w:id="79">
         <w:r>
           <w:t xml:space="preserve"> 2025</w:t>
         </w:r>
@@ -580,10 +580,10 @@
       <w:pPr>
         <w:pStyle w:val="Ttulo1"/>
         <w:rPr>
-          <w:del w:id="80" w:author="JOAO PEDRO MIRANDA SOUSA" w:date="2025-08-08T23:47:00Z"/>
-        </w:rPr>
-      </w:pPr>
-      <w:del w:id="81" w:author="JOAO PEDRO MIRANDA SOUSA" w:date="2025-08-08T23:47:00Z">
+          <w:del w:author="JOAO PEDRO MIRANDA SOUSA" w:date="2025-08-08T23:47:00Z" w:id="80"/>
+        </w:rPr>
+      </w:pPr>
+      <w:del w:author="JOAO PEDRO MIRANDA SOUSA" w:date="2025-08-08T23:47:00Z" w:id="81">
         <w:r>
           <w:lastRenderedPageBreak/>
           <w:delText>1. Introdução: Bem-vindo ao seu Montador de PCs Inteligente!</w:delText>
@@ -594,13 +594,13 @@
       <w:pPr>
         <w:pStyle w:val="Ttulo1"/>
         <w:rPr>
-          <w:del w:id="82" w:author="JOAO PEDRO MIRANDA SOUSA" w:date="2025-08-08T23:47:00Z"/>
-        </w:rPr>
-        <w:pPrChange w:id="83" w:author="JOAO PEDRO MIRANDA SOUSA" w:date="2025-08-08T20:50:00Z">
+          <w:del w:author="JOAO PEDRO MIRANDA SOUSA" w:date="2025-08-08T23:47:00Z" w:id="82"/>
+        </w:rPr>
+        <w:pPrChange w:author="JOAO PEDRO MIRANDA SOUSA" w:date="2025-08-08T20:50:00Z" w:id="83">
           <w:pPr/>
         </w:pPrChange>
       </w:pPr>
-      <w:del w:id="84" w:author="JOAO PEDRO MIRANDA SOUSA" w:date="2025-08-08T23:47:00Z">
+      <w:del w:author="JOAO PEDRO MIRANDA SOUSA" w:date="2025-08-08T23:47:00Z" w:id="84">
         <w:r>
           <w:delText>Bem-vindo ao CodeTugaBuilds, seu assistente pessoal para criar o computador perfeito! Nossa aplicação foi projetada para simplificar o processo, muitas vezes complexo, de escolher os componentes certos para o seu novo PC.</w:delText>
         </w:r>
@@ -610,10 +610,10 @@
       <w:pPr>
         <w:pStyle w:val="Ttulo1"/>
         <w:rPr>
-          <w:ins w:id="85" w:author="JOAO PEDRO MIRANDA SOUSA" w:date="2025-08-08T23:48:00Z"/>
-        </w:rPr>
-      </w:pPr>
-      <w:del w:id="86" w:author="JOAO PEDRO MIRANDA SOUSA" w:date="2025-08-08T23:47:00Z">
+          <w:ins w:author="JOAO PEDRO MIRANDA SOUSA" w:date="2025-08-08T23:48:00Z" w:id="85"/>
+        </w:rPr>
+      </w:pPr>
+      <w:del w:author="JOAO PEDRO MIRANDA SOUSA" w:date="2025-08-08T23:47:00Z" w:id="86">
         <w:r>
           <w:delText>Utilizando a poderosa Inteligência Artificial do Google (Gemini), nós conversamos com você para entender exatamente o que você precisa e, em seguida, recomendamos uma lista de peças totalmente compatível e otimizada para o seu orçamento e suas necessidades</w:delText>
         </w:r>
@@ -621,14 +621,14 @@
           <w:delText>.</w:delText>
         </w:r>
       </w:del>
-      <w:ins w:id="87" w:author="JOAO PEDRO MIRANDA SOUSA" w:date="2025-08-08T23:48:00Z">
+      <w:ins w:author="JOAO PEDRO MIRANDA SOUSA" w:date="2025-08-08T23:48:00Z" w:id="87">
         <w:r>
           <w:t>Introdução – Bem-vindo ao seu Montador de PCs Inteligente</w:t>
         </w:r>
       </w:ins>
     </w:p>
     <w:p>
-      <w:ins w:id="88" w:author="JOAO PEDRO MIRANDA SOUSA" w:date="2025-08-08T23:48:00Z">
+      <w:ins w:author="JOAO PEDRO MIRANDA SOUSA" w:date="2025-08-08T23:48:00Z" w:id="88">
         <w:r>
           <w:t xml:space="preserve">O </w:t>
         </w:r>
@@ -664,7 +664,7 @@
     <w:p>
       <w:pPr>
         <w:rPr>
-          <w:ins w:id="89" w:author="JOAO PEDRO MIRANDA SOUSA" w:date="2025-08-08T23:48:00Z"/>
+          <w:ins w:author="JOAO PEDRO MIRANDA SOUSA" w:date="2025-08-08T23:48:00Z" w:id="89"/>
         </w:rPr>
       </w:pPr>
     </w:p>
@@ -686,8 +686,8 @@
         </w:rPr>
         <w:t>: Tela inicial</w:t>
       </w:r>
-      <w:ins w:id="90" w:author="GUSTAVO DE OLIVEIRA REGO MORAIS" w:date="2025-08-08T23:07:00Z">
-        <w:del w:id="91" w:author="JOAO PEDRO MIRANDA SOUSA" w:date="2025-08-08T20:51:00Z">
+      <w:ins w:author="GUSTAVO DE OLIVEIRA REGO MORAIS" w:date="2025-08-08T23:07:00Z" w:id="90">
+        <w:del w:author="JOAO PEDRO MIRANDA SOUSA" w:date="2025-08-08T20:51:00Z" w:id="91">
           <w:r>
             <w:delText xml:space="preserve"> – l</w:delText>
           </w:r>
@@ -752,7 +752,7 @@
       <w:pPr>
         <w:pStyle w:val="Ttulo1"/>
       </w:pPr>
-      <w:del w:id="92" w:author="JOAO PEDRO MIRANDA SOUSA" w:date="2025-08-08T20:51:00Z">
+      <w:del w:author="JOAO PEDRO MIRANDA SOUSA" w:date="2025-08-08T20:51:00Z" w:id="92">
         <w:r>
           <w:delText xml:space="preserve">2. </w:delText>
         </w:r>
@@ -780,15 +780,15 @@
     <w:p>
       <w:pPr>
         <w:rPr>
-          <w:del w:id="93" w:author="JOAO PEDRO MIRANDA SOUSA" w:date="2025-08-08T20:53:00Z"/>
-        </w:rPr>
-        <w:pPrChange w:id="94" w:author="JOAO PEDRO MIRANDA SOUSA" w:date="2025-08-08T20:53:00Z">
+          <w:del w:author="JOAO PEDRO MIRANDA SOUSA" w:date="2025-08-08T20:53:00Z" w:id="93"/>
+        </w:rPr>
+        <w:pPrChange w:author="JOAO PEDRO MIRANDA SOUSA" w:date="2025-08-08T20:53:00Z" w:id="94">
           <w:pPr>
             <w:pStyle w:val="Ttulo2"/>
           </w:pPr>
         </w:pPrChange>
       </w:pPr>
-      <w:ins w:id="95" w:author="JOAO PEDRO MIRANDA SOUSA" w:date="2025-08-08T20:53:00Z">
+      <w:ins w:author="JOAO PEDRO MIRANDA SOUSA" w:date="2025-08-08T20:53:00Z" w:id="95">
         <w:r>
           <w:t xml:space="preserve">Na </w:t>
         </w:r>
@@ -811,7 +811,7 @@
           <w:t>” e clique nele. Você será direcionado para a sala de bate-papo, onde o assistente começará a coletar as informações necessárias para montar sua configuração personalizada.</w:t>
         </w:r>
       </w:ins>
-      <w:del w:id="96" w:author="JOAO PEDRO MIRANDA SOUSA" w:date="2025-08-08T20:53:00Z">
+      <w:del w:author="JOAO PEDRO MIRANDA SOUSA" w:date="2025-08-08T20:53:00Z" w:id="96">
         <w:r>
           <w:delText>Na página inicial, clique no botão "Iniciar Recomendação IA" para ser levado à nossa sala de bate-papo.</w:delText>
         </w:r>
@@ -820,9 +820,9 @@
     <w:p>
       <w:pPr>
         <w:rPr>
-          <w:ins w:id="97" w:author="GUSTAVO DE OLIVEIRA REGO MORAIS" w:date="2025-08-08T23:07:00Z"/>
-        </w:rPr>
-        <w:pPrChange w:id="98" w:author="JOAO PEDRO MIRANDA SOUSA" w:date="2025-08-08T20:53:00Z">
+          <w:ins w:author="GUSTAVO DE OLIVEIRA REGO MORAIS" w:date="2025-08-08T23:07:00Z" w:id="97"/>
+        </w:rPr>
+        <w:pPrChange w:author="JOAO PEDRO MIRANDA SOUSA" w:date="2025-08-08T20:53:00Z" w:id="98">
           <w:pPr>
             <w:pStyle w:val="Ttulo2"/>
           </w:pPr>
@@ -833,7 +833,7 @@
       <w:pPr>
         <w:ind w:firstLine="0"/>
         <w:jc w:val="center"/>
-        <w:pPrChange w:id="99" w:author="JOAO PEDRO MIRANDA SOUSA" w:date="2025-08-08T20:53:00Z">
+        <w:pPrChange w:author="JOAO PEDRO MIRANDA SOUSA" w:date="2025-08-08T20:53:00Z" w:id="99">
           <w:pPr/>
         </w:pPrChange>
       </w:pPr>
@@ -883,7 +883,7 @@
         <w:ind w:firstLine="0"/>
         <w:jc w:val="center"/>
         <w:rPr>
-          <w:ins w:id="100" w:author="GUSTAVO DE OLIVEIRA REGO MORAIS" w:date="2025-08-08T23:07:00Z"/>
+          <w:ins w:author="GUSTAVO DE OLIVEIRA REGO MORAIS" w:date="2025-08-08T23:07:00Z" w:id="100"/>
         </w:rPr>
       </w:pPr>
       <w:r>
@@ -905,7 +905,7 @@
         </w:rPr>
         <w:t>Iniciar Recomendação IA</w:t>
       </w:r>
-      <w:ins w:id="101" w:author="GUSTAVO DE OLIVEIRA REGO MORAIS" w:date="2025-08-08T23:08:00Z">
+      <w:ins w:author="GUSTAVO DE OLIVEIRA REGO MORAIS" w:date="2025-08-08T23:08:00Z" w:id="101">
         <w:r>
           <w:t xml:space="preserve"> </w:t>
         </w:r>
@@ -1072,7 +1072,7 @@
     <w:p>
       <w:pPr>
         <w:rPr>
-          <w:ins w:id="102" w:author="GUSTAVO DE OLIVEIRA REGO MORAIS" w:date="2025-08-08T23:08:00Z"/>
+          <w:ins w:author="GUSTAVO DE OLIVEIRA REGO MORAIS" w:date="2025-08-08T23:08:00Z" w:id="102"/>
         </w:rPr>
       </w:pPr>
       <w:r>
@@ -1093,9 +1093,9 @@
         <w:ind w:firstLine="0"/>
         <w:jc w:val="center"/>
         <w:rPr>
-          <w:ins w:id="103" w:author="GUSTAVO DE OLIVEIRA REGO MORAIS" w:date="2025-08-08T23:19:00Z"/>
-        </w:rPr>
-        <w:pPrChange w:id="104" w:author="JOAO PEDRO MIRANDA SOUSA" w:date="2025-08-08T20:50:00Z">
+          <w:ins w:author="GUSTAVO DE OLIVEIRA REGO MORAIS" w:date="2025-08-08T23:19:00Z" w:id="103"/>
+        </w:rPr>
+        <w:pPrChange w:author="JOAO PEDRO MIRANDA SOUSA" w:date="2025-08-08T20:50:00Z" w:id="104">
           <w:pPr>
             <w:jc w:val="center"/>
           </w:pPr>
@@ -1222,7 +1222,7 @@
     <w:p>
       <w:pPr>
         <w:rPr>
-          <w:ins w:id="105" w:author="GUSTAVO DE OLIVEIRA REGO MORAIS" w:date="2025-08-08T23:19:00Z"/>
+          <w:ins w:author="GUSTAVO DE OLIVEIRA REGO MORAIS" w:date="2025-08-08T23:19:00Z" w:id="105"/>
         </w:rPr>
       </w:pPr>
       <w:r>
@@ -1250,9 +1250,9 @@
     <w:p>
       <w:pPr>
         <w:rPr>
-          <w:ins w:id="106" w:author="GUSTAVO DE OLIVEIRA REGO MORAIS" w:date="2025-08-08T23:19:00Z"/>
-        </w:rPr>
-        <w:pPrChange w:id="107" w:author="JOAO PEDRO MIRANDA SOUSA" w:date="2025-08-08T20:50:00Z">
+          <w:ins w:author="GUSTAVO DE OLIVEIRA REGO MORAIS" w:date="2025-08-08T23:19:00Z" w:id="106"/>
+        </w:rPr>
+        <w:pPrChange w:author="JOAO PEDRO MIRANDA SOUSA" w:date="2025-08-08T20:50:00Z" w:id="107">
           <w:pPr>
             <w:jc w:val="center"/>
           </w:pPr>
@@ -1264,9 +1264,9 @@
         <w:ind w:firstLine="0"/>
         <w:jc w:val="center"/>
         <w:rPr>
-          <w:ins w:id="108" w:author="GUSTAVO DE OLIVEIRA REGO MORAIS" w:date="2025-08-08T23:19:00Z"/>
-        </w:rPr>
-        <w:pPrChange w:id="109" w:author="JOAO PEDRO MIRANDA SOUSA" w:date="2025-08-08T20:50:00Z">
+          <w:ins w:author="GUSTAVO DE OLIVEIRA REGO MORAIS" w:date="2025-08-08T23:19:00Z" w:id="108"/>
+        </w:rPr>
+        <w:pPrChange w:author="JOAO PEDRO MIRANDA SOUSA" w:date="2025-08-08T20:50:00Z" w:id="109">
           <w:pPr>
             <w:jc w:val="center"/>
           </w:pPr>
@@ -1297,7 +1297,7 @@
         <w:ind w:firstLine="0"/>
         <w:jc w:val="center"/>
       </w:pPr>
-      <w:ins w:id="110" w:author="ARLISON GASPAR DE OLIVEIRA" w:date="2025-06-29T17:56:00Z">
+      <w:ins w:author="ARLISON GASPAR DE OLIVEIRA" w:date="2025-06-29T17:56:00Z" w:id="110">
         <w:r>
           <w:rPr>
             <w:noProof/>
@@ -1428,7 +1428,7 @@
         <w:ind w:firstLine="0"/>
         <w:jc w:val="center"/>
       </w:pPr>
-      <w:ins w:id="111" w:author="ARLISON GASPAR DE OLIVEIRA" w:date="2025-06-29T17:58:00Z">
+      <w:ins w:author="ARLISON GASPAR DE OLIVEIRA" w:date="2025-06-29T17:58:00Z" w:id="111">
         <w:r>
           <w:rPr>
             <w:noProof/>
@@ -1597,7 +1597,7 @@
         </w:tabs>
         <w:ind w:firstLine="0"/>
         <w:jc w:val="center"/>
-        <w:pPrChange w:id="112" w:author="JOAO PEDRO MIRANDA SOUSA" w:date="2025-08-08T20:50:00Z">
+        <w:pPrChange w:author="JOAO PEDRO MIRANDA SOUSA" w:date="2025-08-08T20:50:00Z" w:id="112">
           <w:pPr/>
         </w:pPrChange>
       </w:pPr>
@@ -1625,7 +1625,7 @@
       <w:pPr>
         <w:ind w:firstLine="0"/>
       </w:pPr>
-      <w:ins w:id="113" w:author="ARLISON GASPAR DE OLIVEIRA" w:date="2025-06-29T18:01:00Z">
+      <w:ins w:author="ARLISON GASPAR DE OLIVEIRA" w:date="2025-06-29T18:01:00Z" w:id="113">
         <w:r>
           <w:rPr>
             <w:noProof/>
@@ -1679,7 +1679,7 @@
       <w:pPr>
         <w:ind w:firstLine="0"/>
       </w:pPr>
-      <w:ins w:id="114" w:author="ARLISON GASPAR DE OLIVEIRA" w:date="2025-06-29T18:02:00Z">
+      <w:ins w:author="ARLISON GASPAR DE OLIVEIRA" w:date="2025-06-29T18:02:00Z" w:id="114">
         <w:r>
           <w:rPr>
             <w:noProof/>
@@ -1733,7 +1733,7 @@
       <w:pPr>
         <w:ind w:firstLine="0"/>
       </w:pPr>
-      <w:ins w:id="115" w:author="ARLISON GASPAR DE OLIVEIRA" w:date="2025-06-29T18:02:00Z">
+      <w:ins w:author="ARLISON GASPAR DE OLIVEIRA" w:date="2025-06-29T18:02:00Z" w:id="115">
         <w:r>
           <w:rPr>
             <w:noProof/>
@@ -1848,10 +1848,10 @@
         <w:ind w:firstLine="0"/>
         <w:jc w:val="center"/>
         <w:rPr>
-          <w:ins w:id="116" w:author="ARLISON GASPAR DE OLIVEIRA" w:date="2025-06-29T18:03:00Z"/>
-        </w:rPr>
-      </w:pPr>
-      <w:ins w:id="117" w:author="ARLISON GASPAR DE OLIVEIRA" w:date="2025-06-29T18:03:00Z">
+          <w:ins w:author="ARLISON GASPAR DE OLIVEIRA" w:date="2025-06-29T18:03:00Z" w:id="116"/>
+        </w:rPr>
+      </w:pPr>
+      <w:ins w:author="ARLISON GASPAR DE OLIVEIRA" w:date="2025-06-29T18:03:00Z" w:id="117">
         <w:r>
           <w:rPr>
             <w:noProof/>
@@ -1911,7 +1911,7 @@
     <w:p>
       <w:pPr>
         <w:rPr>
-          <w:ins w:id="118" w:author="ARLISON GASPAR DE OLIVEIRA" w:date="2025-06-29T18:03:00Z"/>
+          <w:ins w:author="ARLISON GASPAR DE OLIVEIRA" w:date="2025-06-29T18:03:00Z" w:id="118"/>
         </w:rPr>
       </w:pPr>
     </w:p>
@@ -1952,7 +1952,7 @@
         <w:ind w:firstLine="0"/>
         <w:jc w:val="left"/>
         <w:rPr>
-          <w:ins w:id="119" w:author="GUSTAVO DE OLIVEIRA REGO MORAIS" w:date="2025-08-08T23:22:00Z"/>
+          <w:ins w:author="GUSTAVO DE OLIVEIRA REGO MORAIS" w:date="2025-08-08T23:22:00Z" w:id="119"/>
           <w:sz w:val="20"/>
         </w:rPr>
       </w:pPr>
@@ -1996,10 +1996,10 @@
         <w:ind w:firstLine="0"/>
         <w:jc w:val="center"/>
         <w:rPr>
-          <w:ins w:id="120" w:author="Usuário Convidado" w:date="2025-06-29T23:25:00Z"/>
-        </w:rPr>
-      </w:pPr>
-      <w:ins w:id="121" w:author="Usuário Convidado" w:date="2025-06-30T00:28:00Z">
+          <w:ins w:author="Usuário Convidado" w:date="2025-06-29T23:25:00Z" w:id="120"/>
+        </w:rPr>
+      </w:pPr>
+      <w:ins w:author="Usuário Convidado" w:date="2025-06-30T00:28:00Z" w:id="121">
         <w:r>
           <w:rPr>
             <w:noProof/>
@@ -2125,7 +2125,7 @@
         <w:ind w:firstLine="0"/>
         <w:jc w:val="center"/>
         <w:rPr>
-          <w:ins w:id="122" w:author="GUSTAVO DE OLIVEIRA REGO MORAIS" w:date="2025-08-08T23:23:00Z"/>
+          <w:ins w:author="GUSTAVO DE OLIVEIRA REGO MORAIS" w:date="2025-08-08T23:23:00Z" w:id="122"/>
         </w:rPr>
       </w:pPr>
       <w:r>
@@ -2153,7 +2153,7 @@
         <w:ind w:firstLine="0"/>
         <w:jc w:val="center"/>
       </w:pPr>
-      <w:ins w:id="123" w:author="Usuário Convidado" w:date="2025-06-29T23:29:00Z">
+      <w:ins w:author="Usuário Convidado" w:date="2025-06-29T23:29:00Z" w:id="123">
         <w:r>
           <w:rPr>
             <w:noProof/>
@@ -2274,10 +2274,10 @@
         <w:ind w:firstLine="0"/>
         <w:jc w:val="center"/>
         <w:rPr>
-          <w:ins w:id="124" w:author="GUSTAVO DE OLIVEIRA REGO MORAIS" w:date="2025-08-08T23:24:00Z"/>
-        </w:rPr>
-      </w:pPr>
-      <w:ins w:id="125" w:author="Usuário Convidado" w:date="2025-06-29T23:43:00Z">
+          <w:ins w:author="GUSTAVO DE OLIVEIRA REGO MORAIS" w:date="2025-08-08T23:24:00Z" w:id="124"/>
+        </w:rPr>
+      </w:pPr>
+      <w:ins w:author="Usuário Convidado" w:date="2025-06-29T23:43:00Z" w:id="125">
         <w:r>
           <w:rPr>
             <w:noProof/>
@@ -2375,7 +2375,7 @@
         <w:ind w:firstLine="0"/>
         <w:jc w:val="center"/>
       </w:pPr>
-      <w:ins w:id="126" w:author="Usuário Convidado" w:date="2025-06-29T23:44:00Z">
+      <w:ins w:author="Usuário Convidado" w:date="2025-06-29T23:44:00Z" w:id="126">
         <w:r>
           <w:rPr>
             <w:noProof/>
@@ -3189,66 +3189,1760 @@
     <w:p/>
     <w:p>
       <w:pPr>
-        <w:pStyle w:val="Ttulo2"/>
-      </w:pPr>
-      <w:r>
-        <w:t>Licença</w:t>
-      </w:r>
-    </w:p>
-    <w:p>
-      <w:r>
-        <w:t xml:space="preserve">Este material foi produzido como resultado de um trabalho acadêmico para a disciplina </w:t>
-      </w:r>
-      <w:r>
-        <w:rPr>
-          <w:b/>
-        </w:rPr>
-        <w:t>Projeto e Desenvolvimento de Software</w:t>
-      </w:r>
-      <w:r>
-        <w:t xml:space="preserve">, sob a orientação do professor Dr. Thales Levi Azevedo Valente, no curso de Engenharia da Computação da Universidade Federal do Maranhão, durante o semestre letivo 2025.1. </w:t>
-      </w:r>
-    </w:p>
-    <w:p>
-      <w:r>
-        <w:t xml:space="preserve">O conteúdo está licenciado sob a </w:t>
-      </w:r>
-      <w:r>
-        <w:rPr>
-          <w:b/>
-        </w:rPr>
-        <w:t>Licença MIT</w:t>
-      </w:r>
-      <w:r>
-        <w:t xml:space="preserve">, o que significa que pode ser utilizado livremente para fins acadêmicos e comerciais, sem qualquer custo, exigindo apenas que seja dado o devido crédito aos autores originais. Essa licença é compatível com a GPL e qualifica o projeto como software de código aberto. </w:t>
-      </w:r>
-    </w:p>
-    <w:p>
-      <w:r>
-        <w:t xml:space="preserve">O uso é permitido de forma irrestrita, incluindo copiar, modificar, mesclar, publicar, distribuir, sublicenciar e vender cópias do software, desde que o aviso de direitos autorais e esta permissão sejam incluídos em todas as cópias ou partes substanciais do material. </w:t>
-      </w:r>
-    </w:p>
-    <w:p>
-      <w:r>
-        <w:t xml:space="preserve">O software é fornecido “no estado em que se encontra” (“as is”), sem garantias de qualquer natureza, expressas ou implícitas, incluindo, mas não se limitando, às garantias de comercialização, adequação a um propósito específico e não violação de direitos. Para mais informações sobre a Licença MIT, acesse </w:t>
-      </w:r>
-      <w:hyperlink r:id="rId25" w:history="1">
+        <w:ind w:firstLine="0"/>
+        <w:jc w:val="both"/>
+        <w:rPr>
+          <w:rFonts w:ascii="Times New Roman" w:hAnsi="Times New Roman" w:eastAsia="Times New Roman" w:cs="Times New Roman"/>
+          <w:b w:val="0"/>
+          <w:bCs w:val="0"/>
+          <w:i w:val="0"/>
+          <w:iCs w:val="0"/>
+          <w:caps w:val="0"/>
+          <w:smallCaps w:val="0"/>
+          <w:noProof w:val="0"/>
+          <w:color w:val="000000" w:themeColor="text1" w:themeTint="FF" w:themeShade="FF"/>
+          <w:sz w:val="24"/>
+          <w:szCs w:val="24"/>
+          <w:lang w:val="pt-BR"/>
+        </w:rPr>
+      </w:pPr>
+      <w:r>
+        <w:rPr>
+          <w:rFonts w:ascii="Times New Roman" w:hAnsi="Times New Roman" w:eastAsia="Times New Roman" w:cs="Times New Roman"/>
+          <w:b w:val="0"/>
+          <w:bCs w:val="0"/>
+          <w:i w:val="0"/>
+          <w:iCs w:val="0"/>
+          <w:caps w:val="0"/>
+          <w:smallCaps w:val="0"/>
+          <w:noProof w:val="0"/>
+          <w:color w:val="000000" w:themeColor="text1" w:themeTint="FF" w:themeShade="FF"/>
+          <w:sz w:val="24"/>
+          <w:szCs w:val="24"/>
+          <w:lang w:val="pt-BR"/>
+        </w:rPr>
+        <w:t xml:space="preserve">Este projeto visa facilitar a montagem de PCs personalizados com o uso de IA. O problema é a dificuldade dos usuários em escolher peças compatíveis e otimizadas. A solução é um site com IA que coleta preferências e gera builds automaticamente. Foi desenvolvido com </w:t>
+      </w:r>
+      <w:r>
+        <w:rPr>
+          <w:rFonts w:ascii="Times New Roman" w:hAnsi="Times New Roman" w:eastAsia="Times New Roman" w:cs="Times New Roman"/>
+          <w:b w:val="0"/>
+          <w:bCs w:val="0"/>
+          <w:i w:val="0"/>
+          <w:iCs w:val="0"/>
+          <w:caps w:val="0"/>
+          <w:smallCaps w:val="0"/>
+          <w:noProof w:val="0"/>
+          <w:color w:val="000000" w:themeColor="text1" w:themeTint="FF" w:themeShade="FF"/>
+          <w:sz w:val="24"/>
+          <w:szCs w:val="24"/>
+          <w:lang w:val="pt-BR"/>
+        </w:rPr>
+        <w:t>TypeScript</w:t>
+      </w:r>
+      <w:r>
+        <w:rPr>
+          <w:rFonts w:ascii="Times New Roman" w:hAnsi="Times New Roman" w:eastAsia="Times New Roman" w:cs="Times New Roman"/>
+          <w:b w:val="0"/>
+          <w:bCs w:val="0"/>
+          <w:i w:val="0"/>
+          <w:iCs w:val="0"/>
+          <w:caps w:val="0"/>
+          <w:smallCaps w:val="0"/>
+          <w:noProof w:val="0"/>
+          <w:color w:val="000000" w:themeColor="text1" w:themeTint="FF" w:themeShade="FF"/>
+          <w:sz w:val="24"/>
+          <w:szCs w:val="24"/>
+          <w:lang w:val="pt-BR"/>
+        </w:rPr>
+        <w:t>, Node.js e Gemini AI.</w:t>
+      </w:r>
+    </w:p>
+    <w:p>
+      <w:pPr>
+        <w:jc w:val="both"/>
+        <w:rPr>
+          <w:rFonts w:ascii="Times New Roman" w:hAnsi="Times New Roman" w:eastAsia="Times New Roman" w:cs="Times New Roman"/>
+          <w:b w:val="0"/>
+          <w:bCs w:val="0"/>
+          <w:i w:val="0"/>
+          <w:iCs w:val="0"/>
+          <w:caps w:val="0"/>
+          <w:smallCaps w:val="0"/>
+          <w:noProof w:val="0"/>
+          <w:color w:val="000000" w:themeColor="text1" w:themeTint="FF" w:themeShade="FF"/>
+          <w:sz w:val="24"/>
+          <w:szCs w:val="24"/>
+          <w:lang w:val="pt-BR"/>
+        </w:rPr>
+      </w:pPr>
+    </w:p>
+    <w:p>
+      <w:pPr>
+        <w:ind w:firstLine="0"/>
+        <w:jc w:val="both"/>
+        <w:rPr>
+          <w:rFonts w:ascii="Times New Roman" w:hAnsi="Times New Roman" w:eastAsia="Times New Roman" w:cs="Times New Roman"/>
+          <w:b w:val="0"/>
+          <w:bCs w:val="0"/>
+          <w:i w:val="0"/>
+          <w:iCs w:val="0"/>
+          <w:caps w:val="0"/>
+          <w:smallCaps w:val="0"/>
+          <w:noProof w:val="0"/>
+          <w:color w:val="000000" w:themeColor="text1" w:themeTint="FF" w:themeShade="FF"/>
+          <w:sz w:val="24"/>
+          <w:szCs w:val="24"/>
+          <w:lang w:val="pt-BR"/>
+        </w:rPr>
+      </w:pPr>
+      <w:r>
+        <w:rPr>
+          <w:rFonts w:ascii="Times New Roman" w:hAnsi="Times New Roman" w:eastAsia="Times New Roman" w:cs="Times New Roman"/>
+          <w:b w:val="0"/>
+          <w:bCs w:val="0"/>
+          <w:i w:val="0"/>
+          <w:iCs w:val="0"/>
+          <w:caps w:val="0"/>
+          <w:smallCaps w:val="0"/>
+          <w:noProof w:val="0"/>
+          <w:color w:val="000000" w:themeColor="text1" w:themeTint="FF" w:themeShade="FF"/>
+          <w:sz w:val="24"/>
+          <w:szCs w:val="24"/>
+          <w:lang w:val="pt-BR"/>
+        </w:rPr>
+        <w:t xml:space="preserve">Para executar o projeto localmente, é necessário ter o Node.js instalado e uma chave de API do Gemini. O processo começa acessando a pasta raiz do projeto com o comando </w:t>
+      </w:r>
+      <w:r>
+        <w:rPr>
+          <w:rFonts w:ascii="Times New Roman" w:hAnsi="Times New Roman" w:eastAsia="Times New Roman" w:cs="Times New Roman"/>
+          <w:b w:val="0"/>
+          <w:bCs w:val="0"/>
+          <w:i w:val="0"/>
+          <w:iCs w:val="0"/>
+          <w:caps w:val="0"/>
+          <w:smallCaps w:val="0"/>
+          <w:noProof w:val="0"/>
+          <w:color w:val="000000" w:themeColor="text1" w:themeTint="FF" w:themeShade="FF"/>
+          <w:sz w:val="24"/>
+          <w:szCs w:val="24"/>
+          <w:lang w:val="pt-BR"/>
+        </w:rPr>
+        <w:t>cd</w:t>
+      </w:r>
+      <w:r>
+        <w:rPr>
+          <w:rFonts w:ascii="Times New Roman" w:hAnsi="Times New Roman" w:eastAsia="Times New Roman" w:cs="Times New Roman"/>
+          <w:b w:val="0"/>
+          <w:bCs w:val="0"/>
+          <w:i w:val="0"/>
+          <w:iCs w:val="0"/>
+          <w:caps w:val="0"/>
+          <w:smallCaps w:val="0"/>
+          <w:noProof w:val="0"/>
+          <w:color w:val="000000" w:themeColor="text1" w:themeTint="FF" w:themeShade="FF"/>
+          <w:sz w:val="24"/>
+          <w:szCs w:val="24"/>
+          <w:lang w:val="pt-BR"/>
+        </w:rPr>
+        <w:t xml:space="preserve"> </w:t>
+      </w:r>
+      <w:r>
+        <w:rPr>
+          <w:rFonts w:ascii="Times New Roman" w:hAnsi="Times New Roman" w:eastAsia="Times New Roman" w:cs="Times New Roman"/>
+          <w:b w:val="0"/>
+          <w:bCs w:val="0"/>
+          <w:i w:val="0"/>
+          <w:iCs w:val="0"/>
+          <w:caps w:val="0"/>
+          <w:smallCaps w:val="0"/>
+          <w:noProof w:val="0"/>
+          <w:color w:val="000000" w:themeColor="text1" w:themeTint="FF" w:themeShade="FF"/>
+          <w:sz w:val="24"/>
+          <w:szCs w:val="24"/>
+          <w:lang w:val="pt-BR"/>
+        </w:rPr>
+        <w:t>codigo</w:t>
+      </w:r>
+      <w:r>
+        <w:rPr>
+          <w:rFonts w:ascii="Times New Roman" w:hAnsi="Times New Roman" w:eastAsia="Times New Roman" w:cs="Times New Roman"/>
+          <w:b w:val="0"/>
+          <w:bCs w:val="0"/>
+          <w:i w:val="0"/>
+          <w:iCs w:val="0"/>
+          <w:caps w:val="0"/>
+          <w:smallCaps w:val="0"/>
+          <w:noProof w:val="0"/>
+          <w:color w:val="000000" w:themeColor="text1" w:themeTint="FF" w:themeShade="FF"/>
+          <w:sz w:val="24"/>
+          <w:szCs w:val="24"/>
+          <w:lang w:val="pt-BR"/>
+        </w:rPr>
+        <w:t xml:space="preserve">/MONTAGEM_DE_PC. Em seguida, é preciso instalar as dependências utilizando os seguintes comandos no terminal: </w:t>
+      </w:r>
+      <w:r>
+        <w:rPr>
+          <w:rFonts w:ascii="Times New Roman" w:hAnsi="Times New Roman" w:eastAsia="Times New Roman" w:cs="Times New Roman"/>
+          <w:b w:val="0"/>
+          <w:bCs w:val="0"/>
+          <w:i w:val="0"/>
+          <w:iCs w:val="0"/>
+          <w:caps w:val="0"/>
+          <w:smallCaps w:val="0"/>
+          <w:noProof w:val="0"/>
+          <w:color w:val="000000" w:themeColor="text1" w:themeTint="FF" w:themeShade="FF"/>
+          <w:sz w:val="24"/>
+          <w:szCs w:val="24"/>
+          <w:lang w:val="pt-BR"/>
+        </w:rPr>
+        <w:t>npm</w:t>
+      </w:r>
+      <w:r>
+        <w:rPr>
+          <w:rFonts w:ascii="Times New Roman" w:hAnsi="Times New Roman" w:eastAsia="Times New Roman" w:cs="Times New Roman"/>
+          <w:b w:val="0"/>
+          <w:bCs w:val="0"/>
+          <w:i w:val="0"/>
+          <w:iCs w:val="0"/>
+          <w:caps w:val="0"/>
+          <w:smallCaps w:val="0"/>
+          <w:noProof w:val="0"/>
+          <w:color w:val="000000" w:themeColor="text1" w:themeTint="FF" w:themeShade="FF"/>
+          <w:sz w:val="24"/>
+          <w:szCs w:val="24"/>
+          <w:lang w:val="pt-BR"/>
+        </w:rPr>
+        <w:t xml:space="preserve"> </w:t>
+      </w:r>
+      <w:r>
+        <w:rPr>
+          <w:rFonts w:ascii="Times New Roman" w:hAnsi="Times New Roman" w:eastAsia="Times New Roman" w:cs="Times New Roman"/>
+          <w:b w:val="0"/>
+          <w:bCs w:val="0"/>
+          <w:i w:val="0"/>
+          <w:iCs w:val="0"/>
+          <w:caps w:val="0"/>
+          <w:smallCaps w:val="0"/>
+          <w:noProof w:val="0"/>
+          <w:color w:val="000000" w:themeColor="text1" w:themeTint="FF" w:themeShade="FF"/>
+          <w:sz w:val="24"/>
+          <w:szCs w:val="24"/>
+          <w:lang w:val="pt-BR"/>
+        </w:rPr>
+        <w:t>install</w:t>
+      </w:r>
+      <w:r>
+        <w:rPr>
+          <w:rFonts w:ascii="Times New Roman" w:hAnsi="Times New Roman" w:eastAsia="Times New Roman" w:cs="Times New Roman"/>
+          <w:b w:val="0"/>
+          <w:bCs w:val="0"/>
+          <w:i w:val="0"/>
+          <w:iCs w:val="0"/>
+          <w:caps w:val="0"/>
+          <w:smallCaps w:val="0"/>
+          <w:noProof w:val="0"/>
+          <w:color w:val="000000" w:themeColor="text1" w:themeTint="FF" w:themeShade="FF"/>
+          <w:sz w:val="24"/>
+          <w:szCs w:val="24"/>
+          <w:lang w:val="pt-BR"/>
+        </w:rPr>
+        <w:t xml:space="preserve">, </w:t>
+      </w:r>
+      <w:r>
+        <w:rPr>
+          <w:rFonts w:ascii="Times New Roman" w:hAnsi="Times New Roman" w:eastAsia="Times New Roman" w:cs="Times New Roman"/>
+          <w:b w:val="0"/>
+          <w:bCs w:val="0"/>
+          <w:i w:val="0"/>
+          <w:iCs w:val="0"/>
+          <w:caps w:val="0"/>
+          <w:smallCaps w:val="0"/>
+          <w:noProof w:val="0"/>
+          <w:color w:val="000000" w:themeColor="text1" w:themeTint="FF" w:themeShade="FF"/>
+          <w:sz w:val="24"/>
+          <w:szCs w:val="24"/>
+          <w:lang w:val="pt-BR"/>
+        </w:rPr>
+        <w:t>npm</w:t>
+      </w:r>
+      <w:r>
+        <w:rPr>
+          <w:rFonts w:ascii="Times New Roman" w:hAnsi="Times New Roman" w:eastAsia="Times New Roman" w:cs="Times New Roman"/>
+          <w:b w:val="0"/>
+          <w:bCs w:val="0"/>
+          <w:i w:val="0"/>
+          <w:iCs w:val="0"/>
+          <w:caps w:val="0"/>
+          <w:smallCaps w:val="0"/>
+          <w:noProof w:val="0"/>
+          <w:color w:val="000000" w:themeColor="text1" w:themeTint="FF" w:themeShade="FF"/>
+          <w:sz w:val="24"/>
+          <w:szCs w:val="24"/>
+          <w:lang w:val="pt-BR"/>
+        </w:rPr>
+        <w:t xml:space="preserve"> </w:t>
+      </w:r>
+      <w:r>
+        <w:rPr>
+          <w:rFonts w:ascii="Times New Roman" w:hAnsi="Times New Roman" w:eastAsia="Times New Roman" w:cs="Times New Roman"/>
+          <w:b w:val="0"/>
+          <w:bCs w:val="0"/>
+          <w:i w:val="0"/>
+          <w:iCs w:val="0"/>
+          <w:caps w:val="0"/>
+          <w:smallCaps w:val="0"/>
+          <w:noProof w:val="0"/>
+          <w:color w:val="000000" w:themeColor="text1" w:themeTint="FF" w:themeShade="FF"/>
+          <w:sz w:val="24"/>
+          <w:szCs w:val="24"/>
+          <w:lang w:val="pt-BR"/>
+        </w:rPr>
+        <w:t>install</w:t>
+      </w:r>
+      <w:r>
+        <w:rPr>
+          <w:rFonts w:ascii="Times New Roman" w:hAnsi="Times New Roman" w:eastAsia="Times New Roman" w:cs="Times New Roman"/>
+          <w:b w:val="0"/>
+          <w:bCs w:val="0"/>
+          <w:i w:val="0"/>
+          <w:iCs w:val="0"/>
+          <w:caps w:val="0"/>
+          <w:smallCaps w:val="0"/>
+          <w:noProof w:val="0"/>
+          <w:color w:val="000000" w:themeColor="text1" w:themeTint="FF" w:themeShade="FF"/>
+          <w:sz w:val="24"/>
+          <w:szCs w:val="24"/>
+          <w:lang w:val="pt-BR"/>
+        </w:rPr>
+        <w:t xml:space="preserve"> --</w:t>
+      </w:r>
+      <w:r>
+        <w:rPr>
+          <w:rFonts w:ascii="Times New Roman" w:hAnsi="Times New Roman" w:eastAsia="Times New Roman" w:cs="Times New Roman"/>
+          <w:b w:val="0"/>
+          <w:bCs w:val="0"/>
+          <w:i w:val="0"/>
+          <w:iCs w:val="0"/>
+          <w:caps w:val="0"/>
+          <w:smallCaps w:val="0"/>
+          <w:noProof w:val="0"/>
+          <w:color w:val="000000" w:themeColor="text1" w:themeTint="FF" w:themeShade="FF"/>
+          <w:sz w:val="24"/>
+          <w:szCs w:val="24"/>
+          <w:lang w:val="pt-BR"/>
+        </w:rPr>
+        <w:t>save-dev</w:t>
+      </w:r>
+      <w:r>
+        <w:rPr>
+          <w:rFonts w:ascii="Times New Roman" w:hAnsi="Times New Roman" w:eastAsia="Times New Roman" w:cs="Times New Roman"/>
+          <w:b w:val="0"/>
+          <w:bCs w:val="0"/>
+          <w:i w:val="0"/>
+          <w:iCs w:val="0"/>
+          <w:caps w:val="0"/>
+          <w:smallCaps w:val="0"/>
+          <w:noProof w:val="0"/>
+          <w:color w:val="000000" w:themeColor="text1" w:themeTint="FF" w:themeShade="FF"/>
+          <w:sz w:val="24"/>
+          <w:szCs w:val="24"/>
+          <w:lang w:val="pt-BR"/>
+        </w:rPr>
+        <w:t xml:space="preserve"> @types/react @types/react-dom, </w:t>
+      </w:r>
+      <w:r>
+        <w:rPr>
+          <w:rFonts w:ascii="Times New Roman" w:hAnsi="Times New Roman" w:eastAsia="Times New Roman" w:cs="Times New Roman"/>
+          <w:b w:val="0"/>
+          <w:bCs w:val="0"/>
+          <w:i w:val="0"/>
+          <w:iCs w:val="0"/>
+          <w:caps w:val="0"/>
+          <w:smallCaps w:val="0"/>
+          <w:noProof w:val="0"/>
+          <w:color w:val="000000" w:themeColor="text1" w:themeTint="FF" w:themeShade="FF"/>
+          <w:sz w:val="24"/>
+          <w:szCs w:val="24"/>
+          <w:lang w:val="pt-BR"/>
+        </w:rPr>
+        <w:t>npm</w:t>
+      </w:r>
+      <w:r>
+        <w:rPr>
+          <w:rFonts w:ascii="Times New Roman" w:hAnsi="Times New Roman" w:eastAsia="Times New Roman" w:cs="Times New Roman"/>
+          <w:b w:val="0"/>
+          <w:bCs w:val="0"/>
+          <w:i w:val="0"/>
+          <w:iCs w:val="0"/>
+          <w:caps w:val="0"/>
+          <w:smallCaps w:val="0"/>
+          <w:noProof w:val="0"/>
+          <w:color w:val="000000" w:themeColor="text1" w:themeTint="FF" w:themeShade="FF"/>
+          <w:sz w:val="24"/>
+          <w:szCs w:val="24"/>
+          <w:lang w:val="pt-BR"/>
+        </w:rPr>
+        <w:t xml:space="preserve"> </w:t>
+      </w:r>
+      <w:r>
+        <w:rPr>
+          <w:rFonts w:ascii="Times New Roman" w:hAnsi="Times New Roman" w:eastAsia="Times New Roman" w:cs="Times New Roman"/>
+          <w:b w:val="0"/>
+          <w:bCs w:val="0"/>
+          <w:i w:val="0"/>
+          <w:iCs w:val="0"/>
+          <w:caps w:val="0"/>
+          <w:smallCaps w:val="0"/>
+          <w:noProof w:val="0"/>
+          <w:color w:val="000000" w:themeColor="text1" w:themeTint="FF" w:themeShade="FF"/>
+          <w:sz w:val="24"/>
+          <w:szCs w:val="24"/>
+          <w:lang w:val="pt-BR"/>
+        </w:rPr>
+        <w:t>install</w:t>
+      </w:r>
+      <w:r>
+        <w:rPr>
+          <w:rFonts w:ascii="Times New Roman" w:hAnsi="Times New Roman" w:eastAsia="Times New Roman" w:cs="Times New Roman"/>
+          <w:b w:val="0"/>
+          <w:bCs w:val="0"/>
+          <w:i w:val="0"/>
+          <w:iCs w:val="0"/>
+          <w:caps w:val="0"/>
+          <w:smallCaps w:val="0"/>
+          <w:noProof w:val="0"/>
+          <w:color w:val="000000" w:themeColor="text1" w:themeTint="FF" w:themeShade="FF"/>
+          <w:sz w:val="24"/>
+          <w:szCs w:val="24"/>
+          <w:lang w:val="pt-BR"/>
+        </w:rPr>
+        <w:t xml:space="preserve"> </w:t>
+      </w:r>
+      <w:r>
+        <w:rPr>
+          <w:rFonts w:ascii="Times New Roman" w:hAnsi="Times New Roman" w:eastAsia="Times New Roman" w:cs="Times New Roman"/>
+          <w:b w:val="0"/>
+          <w:bCs w:val="0"/>
+          <w:i w:val="0"/>
+          <w:iCs w:val="0"/>
+          <w:caps w:val="0"/>
+          <w:smallCaps w:val="0"/>
+          <w:noProof w:val="0"/>
+          <w:color w:val="000000" w:themeColor="text1" w:themeTint="FF" w:themeShade="FF"/>
+          <w:sz w:val="24"/>
+          <w:szCs w:val="24"/>
+          <w:lang w:val="pt-BR"/>
+        </w:rPr>
+        <w:t>vite</w:t>
+      </w:r>
+      <w:r>
+        <w:rPr>
+          <w:rFonts w:ascii="Times New Roman" w:hAnsi="Times New Roman" w:eastAsia="Times New Roman" w:cs="Times New Roman"/>
+          <w:b w:val="0"/>
+          <w:bCs w:val="0"/>
+          <w:i w:val="0"/>
+          <w:iCs w:val="0"/>
+          <w:caps w:val="0"/>
+          <w:smallCaps w:val="0"/>
+          <w:noProof w:val="0"/>
+          <w:color w:val="000000" w:themeColor="text1" w:themeTint="FF" w:themeShade="FF"/>
+          <w:sz w:val="24"/>
+          <w:szCs w:val="24"/>
+          <w:lang w:val="pt-BR"/>
+        </w:rPr>
+        <w:t xml:space="preserve"> --</w:t>
+      </w:r>
+      <w:r>
+        <w:rPr>
+          <w:rFonts w:ascii="Times New Roman" w:hAnsi="Times New Roman" w:eastAsia="Times New Roman" w:cs="Times New Roman"/>
+          <w:b w:val="0"/>
+          <w:bCs w:val="0"/>
+          <w:i w:val="0"/>
+          <w:iCs w:val="0"/>
+          <w:caps w:val="0"/>
+          <w:smallCaps w:val="0"/>
+          <w:noProof w:val="0"/>
+          <w:color w:val="000000" w:themeColor="text1" w:themeTint="FF" w:themeShade="FF"/>
+          <w:sz w:val="24"/>
+          <w:szCs w:val="24"/>
+          <w:lang w:val="pt-BR"/>
+        </w:rPr>
+        <w:t>save-dev</w:t>
+      </w:r>
+      <w:r>
+        <w:rPr>
+          <w:rFonts w:ascii="Times New Roman" w:hAnsi="Times New Roman" w:eastAsia="Times New Roman" w:cs="Times New Roman"/>
+          <w:b w:val="0"/>
+          <w:bCs w:val="0"/>
+          <w:i w:val="0"/>
+          <w:iCs w:val="0"/>
+          <w:caps w:val="0"/>
+          <w:smallCaps w:val="0"/>
+          <w:noProof w:val="0"/>
+          <w:color w:val="000000" w:themeColor="text1" w:themeTint="FF" w:themeShade="FF"/>
+          <w:sz w:val="24"/>
+          <w:szCs w:val="24"/>
+          <w:lang w:val="pt-BR"/>
+        </w:rPr>
+        <w:t xml:space="preserve"> e </w:t>
+      </w:r>
+      <w:r>
+        <w:rPr>
+          <w:rFonts w:ascii="Times New Roman" w:hAnsi="Times New Roman" w:eastAsia="Times New Roman" w:cs="Times New Roman"/>
+          <w:b w:val="0"/>
+          <w:bCs w:val="0"/>
+          <w:i w:val="0"/>
+          <w:iCs w:val="0"/>
+          <w:caps w:val="0"/>
+          <w:smallCaps w:val="0"/>
+          <w:noProof w:val="0"/>
+          <w:color w:val="000000" w:themeColor="text1" w:themeTint="FF" w:themeShade="FF"/>
+          <w:sz w:val="24"/>
+          <w:szCs w:val="24"/>
+          <w:lang w:val="pt-BR"/>
+        </w:rPr>
+        <w:t>npm</w:t>
+      </w:r>
+      <w:r>
+        <w:rPr>
+          <w:rFonts w:ascii="Times New Roman" w:hAnsi="Times New Roman" w:eastAsia="Times New Roman" w:cs="Times New Roman"/>
+          <w:b w:val="0"/>
+          <w:bCs w:val="0"/>
+          <w:i w:val="0"/>
+          <w:iCs w:val="0"/>
+          <w:caps w:val="0"/>
+          <w:smallCaps w:val="0"/>
+          <w:noProof w:val="0"/>
+          <w:color w:val="000000" w:themeColor="text1" w:themeTint="FF" w:themeShade="FF"/>
+          <w:sz w:val="24"/>
+          <w:szCs w:val="24"/>
+          <w:lang w:val="pt-BR"/>
+        </w:rPr>
+        <w:t xml:space="preserve"> </w:t>
+      </w:r>
+      <w:r>
+        <w:rPr>
+          <w:rFonts w:ascii="Times New Roman" w:hAnsi="Times New Roman" w:eastAsia="Times New Roman" w:cs="Times New Roman"/>
+          <w:b w:val="0"/>
+          <w:bCs w:val="0"/>
+          <w:i w:val="0"/>
+          <w:iCs w:val="0"/>
+          <w:caps w:val="0"/>
+          <w:smallCaps w:val="0"/>
+          <w:noProof w:val="0"/>
+          <w:color w:val="000000" w:themeColor="text1" w:themeTint="FF" w:themeShade="FF"/>
+          <w:sz w:val="24"/>
+          <w:szCs w:val="24"/>
+          <w:lang w:val="pt-BR"/>
+        </w:rPr>
+        <w:t>install</w:t>
+      </w:r>
+      <w:r>
+        <w:rPr>
+          <w:rFonts w:ascii="Times New Roman" w:hAnsi="Times New Roman" w:eastAsia="Times New Roman" w:cs="Times New Roman"/>
+          <w:b w:val="0"/>
+          <w:bCs w:val="0"/>
+          <w:i w:val="0"/>
+          <w:iCs w:val="0"/>
+          <w:caps w:val="0"/>
+          <w:smallCaps w:val="0"/>
+          <w:noProof w:val="0"/>
+          <w:color w:val="000000" w:themeColor="text1" w:themeTint="FF" w:themeShade="FF"/>
+          <w:sz w:val="24"/>
+          <w:szCs w:val="24"/>
+          <w:lang w:val="pt-BR"/>
+        </w:rPr>
+        <w:t xml:space="preserve"> </w:t>
+      </w:r>
+      <w:r>
+        <w:rPr>
+          <w:rFonts w:ascii="Times New Roman" w:hAnsi="Times New Roman" w:eastAsia="Times New Roman" w:cs="Times New Roman"/>
+          <w:b w:val="0"/>
+          <w:bCs w:val="0"/>
+          <w:i w:val="0"/>
+          <w:iCs w:val="0"/>
+          <w:caps w:val="0"/>
+          <w:smallCaps w:val="0"/>
+          <w:noProof w:val="0"/>
+          <w:color w:val="000000" w:themeColor="text1" w:themeTint="FF" w:themeShade="FF"/>
+          <w:sz w:val="24"/>
+          <w:szCs w:val="24"/>
+          <w:lang w:val="pt-BR"/>
+        </w:rPr>
+        <w:t>jspdf</w:t>
+      </w:r>
+      <w:r>
+        <w:rPr>
+          <w:rFonts w:ascii="Times New Roman" w:hAnsi="Times New Roman" w:eastAsia="Times New Roman" w:cs="Times New Roman"/>
+          <w:b w:val="0"/>
+          <w:bCs w:val="0"/>
+          <w:i w:val="0"/>
+          <w:iCs w:val="0"/>
+          <w:caps w:val="0"/>
+          <w:smallCaps w:val="0"/>
+          <w:noProof w:val="0"/>
+          <w:color w:val="000000" w:themeColor="text1" w:themeTint="FF" w:themeShade="FF"/>
+          <w:sz w:val="24"/>
+          <w:szCs w:val="24"/>
+          <w:lang w:val="pt-BR"/>
+        </w:rPr>
+        <w:t>.</w:t>
+      </w:r>
+    </w:p>
+    <w:p>
+      <w:pPr>
+        <w:ind w:firstLine="0"/>
+        <w:jc w:val="both"/>
+        <w:rPr>
+          <w:rFonts w:ascii="Times New Roman" w:hAnsi="Times New Roman" w:eastAsia="Times New Roman" w:cs="Times New Roman"/>
+          <w:b w:val="0"/>
+          <w:bCs w:val="0"/>
+          <w:i w:val="0"/>
+          <w:iCs w:val="0"/>
+          <w:caps w:val="0"/>
+          <w:smallCaps w:val="0"/>
+          <w:noProof w:val="0"/>
+          <w:color w:val="000000" w:themeColor="text1" w:themeTint="FF" w:themeShade="FF"/>
+          <w:sz w:val="24"/>
+          <w:szCs w:val="24"/>
+          <w:lang w:val="pt-BR"/>
+        </w:rPr>
+      </w:pPr>
+      <w:r>
+        <w:rPr>
+          <w:rFonts w:ascii="Times New Roman" w:hAnsi="Times New Roman" w:eastAsia="Times New Roman" w:cs="Times New Roman"/>
+          <w:b w:val="0"/>
+          <w:bCs w:val="0"/>
+          <w:i w:val="0"/>
+          <w:iCs w:val="0"/>
+          <w:caps w:val="0"/>
+          <w:smallCaps w:val="0"/>
+          <w:noProof w:val="0"/>
+          <w:color w:val="000000" w:themeColor="text1" w:themeTint="FF" w:themeShade="FF"/>
+          <w:sz w:val="24"/>
+          <w:szCs w:val="24"/>
+          <w:lang w:val="pt-BR"/>
+        </w:rPr>
+        <w:t xml:space="preserve">Como etapa opcional, recomenda-se rodar </w:t>
+      </w:r>
+      <w:r>
+        <w:rPr>
+          <w:rFonts w:ascii="Times New Roman" w:hAnsi="Times New Roman" w:eastAsia="Times New Roman" w:cs="Times New Roman"/>
+          <w:b w:val="0"/>
+          <w:bCs w:val="0"/>
+          <w:i w:val="0"/>
+          <w:iCs w:val="0"/>
+          <w:caps w:val="0"/>
+          <w:smallCaps w:val="0"/>
+          <w:noProof w:val="0"/>
+          <w:color w:val="000000" w:themeColor="text1" w:themeTint="FF" w:themeShade="FF"/>
+          <w:sz w:val="24"/>
+          <w:szCs w:val="24"/>
+          <w:lang w:val="pt-BR"/>
+        </w:rPr>
+        <w:t>npm</w:t>
+      </w:r>
+      <w:r>
+        <w:rPr>
+          <w:rFonts w:ascii="Times New Roman" w:hAnsi="Times New Roman" w:eastAsia="Times New Roman" w:cs="Times New Roman"/>
+          <w:b w:val="0"/>
+          <w:bCs w:val="0"/>
+          <w:i w:val="0"/>
+          <w:iCs w:val="0"/>
+          <w:caps w:val="0"/>
+          <w:smallCaps w:val="0"/>
+          <w:noProof w:val="0"/>
+          <w:color w:val="000000" w:themeColor="text1" w:themeTint="FF" w:themeShade="FF"/>
+          <w:sz w:val="24"/>
+          <w:szCs w:val="24"/>
+          <w:lang w:val="pt-BR"/>
+        </w:rPr>
+        <w:t xml:space="preserve"> </w:t>
+      </w:r>
+      <w:r>
+        <w:rPr>
+          <w:rFonts w:ascii="Times New Roman" w:hAnsi="Times New Roman" w:eastAsia="Times New Roman" w:cs="Times New Roman"/>
+          <w:b w:val="0"/>
+          <w:bCs w:val="0"/>
+          <w:i w:val="0"/>
+          <w:iCs w:val="0"/>
+          <w:caps w:val="0"/>
+          <w:smallCaps w:val="0"/>
+          <w:noProof w:val="0"/>
+          <w:color w:val="000000" w:themeColor="text1" w:themeTint="FF" w:themeShade="FF"/>
+          <w:sz w:val="24"/>
+          <w:szCs w:val="24"/>
+          <w:lang w:val="pt-BR"/>
+        </w:rPr>
+        <w:t>audit</w:t>
+      </w:r>
+      <w:r>
+        <w:rPr>
+          <w:rFonts w:ascii="Times New Roman" w:hAnsi="Times New Roman" w:eastAsia="Times New Roman" w:cs="Times New Roman"/>
+          <w:b w:val="0"/>
+          <w:bCs w:val="0"/>
+          <w:i w:val="0"/>
+          <w:iCs w:val="0"/>
+          <w:caps w:val="0"/>
+          <w:smallCaps w:val="0"/>
+          <w:noProof w:val="0"/>
+          <w:color w:val="000000" w:themeColor="text1" w:themeTint="FF" w:themeShade="FF"/>
+          <w:sz w:val="24"/>
+          <w:szCs w:val="24"/>
+          <w:lang w:val="pt-BR"/>
+        </w:rPr>
+        <w:t xml:space="preserve"> </w:t>
+      </w:r>
+      <w:r>
+        <w:rPr>
+          <w:rFonts w:ascii="Times New Roman" w:hAnsi="Times New Roman" w:eastAsia="Times New Roman" w:cs="Times New Roman"/>
+          <w:b w:val="0"/>
+          <w:bCs w:val="0"/>
+          <w:i w:val="0"/>
+          <w:iCs w:val="0"/>
+          <w:caps w:val="0"/>
+          <w:smallCaps w:val="0"/>
+          <w:noProof w:val="0"/>
+          <w:color w:val="000000" w:themeColor="text1" w:themeTint="FF" w:themeShade="FF"/>
+          <w:sz w:val="24"/>
+          <w:szCs w:val="24"/>
+          <w:lang w:val="pt-BR"/>
+        </w:rPr>
+        <w:t>fix</w:t>
+      </w:r>
+      <w:r>
+        <w:rPr>
+          <w:rFonts w:ascii="Times New Roman" w:hAnsi="Times New Roman" w:eastAsia="Times New Roman" w:cs="Times New Roman"/>
+          <w:b w:val="0"/>
+          <w:bCs w:val="0"/>
+          <w:i w:val="0"/>
+          <w:iCs w:val="0"/>
+          <w:caps w:val="0"/>
+          <w:smallCaps w:val="0"/>
+          <w:noProof w:val="0"/>
+          <w:color w:val="000000" w:themeColor="text1" w:themeTint="FF" w:themeShade="FF"/>
+          <w:sz w:val="24"/>
+          <w:szCs w:val="24"/>
+          <w:lang w:val="pt-BR"/>
+        </w:rPr>
+        <w:t xml:space="preserve"> --force para corrigir automaticamente vulnerabilidades encontradas nas dependências.</w:t>
+      </w:r>
+    </w:p>
+    <w:p>
+      <w:pPr>
+        <w:spacing w:before="240" w:beforeAutospacing="off" w:after="240" w:afterAutospacing="off"/>
+        <w:ind w:left="0" w:firstLine="0"/>
+        <w:rPr>
+          <w:rFonts w:ascii="Times New Roman" w:hAnsi="Times New Roman" w:eastAsia="Times New Roman" w:cs="Times New Roman"/>
+          <w:b w:val="0"/>
+          <w:bCs w:val="0"/>
+          <w:i w:val="0"/>
+          <w:iCs w:val="0"/>
+          <w:caps w:val="0"/>
+          <w:smallCaps w:val="0"/>
+          <w:noProof w:val="0"/>
+          <w:color w:val="000000" w:themeColor="text1" w:themeTint="FF" w:themeShade="FF"/>
+          <w:sz w:val="24"/>
+          <w:szCs w:val="24"/>
+          <w:lang w:val="pt-BR"/>
+        </w:rPr>
+      </w:pPr>
+      <w:r>
+        <w:rPr>
+          <w:rFonts w:ascii="Times New Roman" w:hAnsi="Times New Roman" w:eastAsia="Times New Roman" w:cs="Times New Roman"/>
+          <w:b w:val="0"/>
+          <w:bCs w:val="0"/>
+          <w:i w:val="0"/>
+          <w:iCs w:val="0"/>
+          <w:caps w:val="0"/>
+          <w:smallCaps w:val="0"/>
+          <w:noProof w:val="0"/>
+          <w:color w:val="000000" w:themeColor="text1" w:themeTint="FF" w:themeShade="FF"/>
+          <w:sz w:val="24"/>
+          <w:szCs w:val="24"/>
+          <w:lang w:val="pt-BR"/>
+        </w:rPr>
+        <w:t>Após isso, deve-se configurar a chave da API Gemini. Para isso, crie um arquivo chamado .</w:t>
+      </w:r>
+      <w:r>
+        <w:rPr>
+          <w:rFonts w:ascii="Times New Roman" w:hAnsi="Times New Roman" w:eastAsia="Times New Roman" w:cs="Times New Roman"/>
+          <w:b w:val="0"/>
+          <w:bCs w:val="0"/>
+          <w:i w:val="0"/>
+          <w:iCs w:val="0"/>
+          <w:caps w:val="0"/>
+          <w:smallCaps w:val="0"/>
+          <w:noProof w:val="0"/>
+          <w:color w:val="000000" w:themeColor="text1" w:themeTint="FF" w:themeShade="FF"/>
+          <w:sz w:val="24"/>
+          <w:szCs w:val="24"/>
+          <w:lang w:val="pt-BR"/>
+        </w:rPr>
+        <w:t>env.local</w:t>
+      </w:r>
+      <w:r>
+        <w:rPr>
+          <w:rFonts w:ascii="Times New Roman" w:hAnsi="Times New Roman" w:eastAsia="Times New Roman" w:cs="Times New Roman"/>
+          <w:b w:val="0"/>
+          <w:bCs w:val="0"/>
+          <w:i w:val="0"/>
+          <w:iCs w:val="0"/>
+          <w:caps w:val="0"/>
+          <w:smallCaps w:val="0"/>
+          <w:noProof w:val="0"/>
+          <w:color w:val="000000" w:themeColor="text1" w:themeTint="FF" w:themeShade="FF"/>
+          <w:sz w:val="24"/>
+          <w:szCs w:val="24"/>
+          <w:lang w:val="pt-BR"/>
+        </w:rPr>
+        <w:t xml:space="preserve"> na raiz do projeto e adicione a variável GEMINI_API_KEY com sua respectiva chave.</w:t>
+      </w:r>
+    </w:p>
+    <w:p>
+      <w:pPr>
+        <w:spacing w:before="240" w:beforeAutospacing="off" w:after="240" w:afterAutospacing="off"/>
+        <w:ind w:left="0" w:firstLine="0"/>
+        <w:rPr>
+          <w:rFonts w:ascii="Times New Roman" w:hAnsi="Times New Roman" w:eastAsia="Times New Roman" w:cs="Times New Roman"/>
+          <w:b w:val="0"/>
+          <w:bCs w:val="0"/>
+          <w:i w:val="0"/>
+          <w:iCs w:val="0"/>
+          <w:caps w:val="0"/>
+          <w:smallCaps w:val="0"/>
+          <w:noProof w:val="0"/>
+          <w:color w:val="000000" w:themeColor="text1" w:themeTint="FF" w:themeShade="FF"/>
+          <w:sz w:val="24"/>
+          <w:szCs w:val="24"/>
+          <w:lang w:val="pt-BR"/>
+        </w:rPr>
+      </w:pPr>
+      <w:r>
+        <w:rPr>
+          <w:rFonts w:ascii="Times New Roman" w:hAnsi="Times New Roman" w:eastAsia="Times New Roman" w:cs="Times New Roman"/>
+          <w:b w:val="0"/>
+          <w:bCs w:val="0"/>
+          <w:i w:val="0"/>
+          <w:iCs w:val="0"/>
+          <w:caps w:val="0"/>
+          <w:smallCaps w:val="0"/>
+          <w:noProof w:val="0"/>
+          <w:color w:val="000000" w:themeColor="text1" w:themeTint="FF" w:themeShade="FF"/>
+          <w:sz w:val="24"/>
+          <w:szCs w:val="24"/>
+          <w:lang w:val="pt-BR"/>
+        </w:rPr>
+        <w:t xml:space="preserve">Com tudo pronto, basta iniciar o projeto localmente executando o comando </w:t>
+      </w:r>
+      <w:r>
+        <w:rPr>
+          <w:rFonts w:ascii="Times New Roman" w:hAnsi="Times New Roman" w:eastAsia="Times New Roman" w:cs="Times New Roman"/>
+          <w:b w:val="0"/>
+          <w:bCs w:val="0"/>
+          <w:i w:val="0"/>
+          <w:iCs w:val="0"/>
+          <w:caps w:val="0"/>
+          <w:smallCaps w:val="0"/>
+          <w:noProof w:val="0"/>
+          <w:color w:val="000000" w:themeColor="text1" w:themeTint="FF" w:themeShade="FF"/>
+          <w:sz w:val="24"/>
+          <w:szCs w:val="24"/>
+          <w:lang w:val="pt-BR"/>
+        </w:rPr>
+        <w:t>npm</w:t>
+      </w:r>
+      <w:r>
+        <w:rPr>
+          <w:rFonts w:ascii="Times New Roman" w:hAnsi="Times New Roman" w:eastAsia="Times New Roman" w:cs="Times New Roman"/>
+          <w:b w:val="0"/>
+          <w:bCs w:val="0"/>
+          <w:i w:val="0"/>
+          <w:iCs w:val="0"/>
+          <w:caps w:val="0"/>
+          <w:smallCaps w:val="0"/>
+          <w:noProof w:val="0"/>
+          <w:color w:val="000000" w:themeColor="text1" w:themeTint="FF" w:themeShade="FF"/>
+          <w:sz w:val="24"/>
+          <w:szCs w:val="24"/>
+          <w:lang w:val="pt-BR"/>
+        </w:rPr>
+        <w:t xml:space="preserve"> </w:t>
+      </w:r>
+      <w:r>
+        <w:rPr>
+          <w:rFonts w:ascii="Times New Roman" w:hAnsi="Times New Roman" w:eastAsia="Times New Roman" w:cs="Times New Roman"/>
+          <w:b w:val="0"/>
+          <w:bCs w:val="0"/>
+          <w:i w:val="0"/>
+          <w:iCs w:val="0"/>
+          <w:caps w:val="0"/>
+          <w:smallCaps w:val="0"/>
+          <w:noProof w:val="0"/>
+          <w:color w:val="000000" w:themeColor="text1" w:themeTint="FF" w:themeShade="FF"/>
+          <w:sz w:val="24"/>
+          <w:szCs w:val="24"/>
+          <w:lang w:val="pt-BR"/>
+        </w:rPr>
+        <w:t>run</w:t>
+      </w:r>
+      <w:r>
+        <w:rPr>
+          <w:rFonts w:ascii="Times New Roman" w:hAnsi="Times New Roman" w:eastAsia="Times New Roman" w:cs="Times New Roman"/>
+          <w:b w:val="0"/>
+          <w:bCs w:val="0"/>
+          <w:i w:val="0"/>
+          <w:iCs w:val="0"/>
+          <w:caps w:val="0"/>
+          <w:smallCaps w:val="0"/>
+          <w:noProof w:val="0"/>
+          <w:color w:val="000000" w:themeColor="text1" w:themeTint="FF" w:themeShade="FF"/>
+          <w:sz w:val="24"/>
+          <w:szCs w:val="24"/>
+          <w:lang w:val="pt-BR"/>
+        </w:rPr>
+        <w:t xml:space="preserve"> dev.</w:t>
+      </w:r>
+    </w:p>
+    <w:p>
+      <w:pPr>
+        <w:spacing w:before="240" w:beforeAutospacing="off" w:after="240" w:afterAutospacing="off"/>
+        <w:ind w:left="0"/>
+        <w:rPr>
+          <w:rFonts w:ascii="Times New Roman" w:hAnsi="Times New Roman" w:eastAsia="Times New Roman" w:cs="Times New Roman"/>
+          <w:b w:val="0"/>
+          <w:bCs w:val="0"/>
+          <w:i w:val="0"/>
+          <w:iCs w:val="0"/>
+          <w:caps w:val="0"/>
+          <w:smallCaps w:val="0"/>
+          <w:noProof w:val="0"/>
+          <w:color w:val="000000" w:themeColor="text1" w:themeTint="FF" w:themeShade="FF"/>
+          <w:sz w:val="24"/>
+          <w:szCs w:val="24"/>
+          <w:lang w:val="pt-BR"/>
+        </w:rPr>
+      </w:pPr>
+    </w:p>
+    <w:p>
+      <w:pPr>
+        <w:spacing w:before="240" w:beforeAutospacing="off" w:after="240" w:afterAutospacing="off"/>
+        <w:ind w:firstLine="0"/>
+        <w:jc w:val="both"/>
+        <w:rPr>
+          <w:rFonts w:ascii="Times New Roman" w:hAnsi="Times New Roman" w:eastAsia="Times New Roman" w:cs="Times New Roman"/>
+          <w:b w:val="0"/>
+          <w:bCs w:val="0"/>
+          <w:i w:val="0"/>
+          <w:iCs w:val="0"/>
+          <w:caps w:val="0"/>
+          <w:smallCaps w:val="0"/>
+          <w:noProof w:val="0"/>
+          <w:color w:val="000000" w:themeColor="text1" w:themeTint="FF" w:themeShade="FF"/>
+          <w:sz w:val="24"/>
+          <w:szCs w:val="24"/>
+          <w:lang w:val="pt-BR"/>
+        </w:rPr>
+      </w:pPr>
+      <w:r>
+        <w:rPr>
+          <w:rFonts w:ascii="Times New Roman" w:hAnsi="Times New Roman" w:eastAsia="Times New Roman" w:cs="Times New Roman"/>
+          <w:b w:val="1"/>
+          <w:bCs w:val="1"/>
+          <w:i w:val="0"/>
+          <w:iCs w:val="0"/>
+          <w:caps w:val="0"/>
+          <w:smallCaps w:val="0"/>
+          <w:noProof w:val="0"/>
+          <w:color w:val="000000" w:themeColor="text1" w:themeTint="FF" w:themeShade="FF"/>
+          <w:sz w:val="24"/>
+          <w:szCs w:val="24"/>
+          <w:lang w:val="pt-BR"/>
+        </w:rPr>
+        <w:t>autor:</w:t>
+      </w:r>
+      <w:r>
+        <w:rPr>
+          <w:rFonts w:ascii="Times New Roman" w:hAnsi="Times New Roman" w:eastAsia="Times New Roman" w:cs="Times New Roman"/>
+          <w:b w:val="0"/>
+          <w:bCs w:val="0"/>
+          <w:i w:val="0"/>
+          <w:iCs w:val="0"/>
+          <w:caps w:val="0"/>
+          <w:smallCaps w:val="0"/>
+          <w:noProof w:val="0"/>
+          <w:color w:val="000000" w:themeColor="text1" w:themeTint="FF" w:themeShade="FF"/>
+          <w:sz w:val="24"/>
+          <w:szCs w:val="24"/>
+          <w:lang w:val="pt-BR"/>
+        </w:rPr>
+        <w:t xml:space="preserve"> </w:t>
+      </w:r>
+      <w:r>
+        <w:rPr>
+          <w:rFonts w:ascii="Times New Roman" w:hAnsi="Times New Roman" w:eastAsia="Times New Roman" w:cs="Times New Roman"/>
+          <w:b w:val="0"/>
+          <w:bCs w:val="0"/>
+          <w:i w:val="0"/>
+          <w:iCs w:val="0"/>
+          <w:caps w:val="0"/>
+          <w:smallCaps w:val="0"/>
+          <w:noProof w:val="0"/>
+          <w:color w:val="000000" w:themeColor="text1" w:themeTint="FF" w:themeShade="FF"/>
+          <w:sz w:val="24"/>
+          <w:szCs w:val="24"/>
+          <w:lang w:val="pt-BR"/>
+        </w:rPr>
+        <w:t>Arlison</w:t>
+      </w:r>
+      <w:r>
+        <w:rPr>
+          <w:rFonts w:ascii="Times New Roman" w:hAnsi="Times New Roman" w:eastAsia="Times New Roman" w:cs="Times New Roman"/>
+          <w:b w:val="0"/>
+          <w:bCs w:val="0"/>
+          <w:i w:val="0"/>
+          <w:iCs w:val="0"/>
+          <w:caps w:val="0"/>
+          <w:smallCaps w:val="0"/>
+          <w:noProof w:val="0"/>
+          <w:color w:val="000000" w:themeColor="text1" w:themeTint="FF" w:themeShade="FF"/>
+          <w:sz w:val="24"/>
+          <w:szCs w:val="24"/>
+          <w:lang w:val="pt-BR"/>
+        </w:rPr>
+        <w:t xml:space="preserve"> Gaspar de Oliveira, Ítalo Francisco Almeida de Oliveira, Gustavo de Oliveira Rego Morais, Joao Pedro Miranda Sousa, Cauã Gabriel Santos Barros </w:t>
+      </w:r>
+      <w:r>
+        <w:rPr>
+          <w:rFonts w:ascii="Times New Roman" w:hAnsi="Times New Roman" w:eastAsia="Times New Roman" w:cs="Times New Roman"/>
+          <w:b w:val="1"/>
+          <w:bCs w:val="1"/>
+          <w:i w:val="0"/>
+          <w:iCs w:val="0"/>
+          <w:caps w:val="0"/>
+          <w:smallCaps w:val="0"/>
+          <w:noProof w:val="0"/>
+          <w:color w:val="000000" w:themeColor="text1" w:themeTint="FF" w:themeShade="FF"/>
+          <w:sz w:val="24"/>
+          <w:szCs w:val="24"/>
+          <w:lang w:val="pt-BR"/>
+        </w:rPr>
+        <w:t>contato:</w:t>
+      </w:r>
+      <w:r>
+        <w:rPr>
+          <w:rFonts w:ascii="Times New Roman" w:hAnsi="Times New Roman" w:eastAsia="Times New Roman" w:cs="Times New Roman"/>
+          <w:b w:val="0"/>
+          <w:bCs w:val="0"/>
+          <w:i w:val="0"/>
+          <w:iCs w:val="0"/>
+          <w:caps w:val="0"/>
+          <w:smallCaps w:val="0"/>
+          <w:noProof w:val="0"/>
+          <w:color w:val="000000" w:themeColor="text1" w:themeTint="FF" w:themeShade="FF"/>
+          <w:sz w:val="24"/>
+          <w:szCs w:val="24"/>
+          <w:lang w:val="pt-BR"/>
+        </w:rPr>
+        <w:t xml:space="preserve"> </w:t>
+      </w:r>
+      <w:hyperlink r:id="R47a7081cb01f47a5">
         <w:r>
           <w:rPr>
             <w:rStyle w:val="Hyperlink"/>
+            <w:rFonts w:ascii="Times New Roman" w:hAnsi="Times New Roman" w:eastAsia="Times New Roman" w:cs="Times New Roman"/>
+            <w:b w:val="0"/>
+            <w:bCs w:val="0"/>
+            <w:i w:val="0"/>
+            <w:iCs w:val="0"/>
+            <w:caps w:val="0"/>
+            <w:smallCaps w:val="0"/>
+            <w:strike w:val="0"/>
+            <w:dstrike w:val="0"/>
+            <w:noProof w:val="0"/>
+            <w:sz w:val="24"/>
+            <w:szCs w:val="24"/>
+            <w:lang w:val="pt-BR"/>
+          </w:rPr>
+          <w:t>Arlison.go@discente.ufma.br</w:t>
+        </w:r>
+      </w:hyperlink>
+      <w:r>
+        <w:rPr>
+          <w:rFonts w:ascii="Times New Roman" w:hAnsi="Times New Roman" w:eastAsia="Times New Roman" w:cs="Times New Roman"/>
+          <w:b w:val="0"/>
+          <w:bCs w:val="0"/>
+          <w:i w:val="0"/>
+          <w:iCs w:val="0"/>
+          <w:caps w:val="0"/>
+          <w:smallCaps w:val="0"/>
+          <w:noProof w:val="0"/>
+          <w:color w:val="000000" w:themeColor="text1" w:themeTint="FF" w:themeShade="FF"/>
+          <w:sz w:val="24"/>
+          <w:szCs w:val="24"/>
+          <w:lang w:val="pt-BR"/>
+        </w:rPr>
+        <w:t xml:space="preserve"> </w:t>
+      </w:r>
+    </w:p>
+    <w:p>
+      <w:pPr>
+        <w:spacing w:before="240" w:beforeAutospacing="off" w:after="240" w:afterAutospacing="off"/>
+        <w:ind w:firstLine="0"/>
+        <w:jc w:val="both"/>
+        <w:rPr>
+          <w:rFonts w:ascii="Times New Roman" w:hAnsi="Times New Roman" w:eastAsia="Times New Roman" w:cs="Times New Roman"/>
+          <w:b w:val="0"/>
+          <w:bCs w:val="0"/>
+          <w:i w:val="0"/>
+          <w:iCs w:val="0"/>
+          <w:caps w:val="0"/>
+          <w:smallCaps w:val="0"/>
+          <w:noProof w:val="0"/>
+          <w:color w:val="000000" w:themeColor="text1" w:themeTint="FF" w:themeShade="FF"/>
+          <w:sz w:val="24"/>
+          <w:szCs w:val="24"/>
+          <w:lang w:val="pt-BR"/>
+        </w:rPr>
+      </w:pPr>
+      <w:r>
+        <w:rPr>
+          <w:rFonts w:ascii="Times New Roman" w:hAnsi="Times New Roman" w:eastAsia="Times New Roman" w:cs="Times New Roman"/>
+          <w:b w:val="1"/>
+          <w:bCs w:val="1"/>
+          <w:i w:val="0"/>
+          <w:iCs w:val="0"/>
+          <w:caps w:val="0"/>
+          <w:smallCaps w:val="0"/>
+          <w:noProof w:val="0"/>
+          <w:color w:val="000000" w:themeColor="text1" w:themeTint="FF" w:themeShade="FF"/>
+          <w:sz w:val="24"/>
+          <w:szCs w:val="24"/>
+          <w:lang w:val="pt-BR"/>
+        </w:rPr>
+        <w:t>data última versão:</w:t>
+      </w:r>
+      <w:r>
+        <w:rPr>
+          <w:rFonts w:ascii="Times New Roman" w:hAnsi="Times New Roman" w:eastAsia="Times New Roman" w:cs="Times New Roman"/>
+          <w:b w:val="0"/>
+          <w:bCs w:val="0"/>
+          <w:i w:val="0"/>
+          <w:iCs w:val="0"/>
+          <w:caps w:val="0"/>
+          <w:smallCaps w:val="0"/>
+          <w:noProof w:val="0"/>
+          <w:color w:val="000000" w:themeColor="text1" w:themeTint="FF" w:themeShade="FF"/>
+          <w:sz w:val="24"/>
+          <w:szCs w:val="24"/>
+          <w:lang w:val="pt-BR"/>
+        </w:rPr>
+        <w:t xml:space="preserve"> 18/07/2025 </w:t>
+      </w:r>
+    </w:p>
+    <w:p>
+      <w:pPr>
+        <w:spacing w:before="240" w:beforeAutospacing="off" w:after="240" w:afterAutospacing="off"/>
+        <w:ind w:firstLine="0"/>
+        <w:jc w:val="both"/>
+        <w:rPr>
+          <w:rFonts w:ascii="Times New Roman" w:hAnsi="Times New Roman" w:eastAsia="Times New Roman" w:cs="Times New Roman"/>
+          <w:b w:val="0"/>
+          <w:bCs w:val="0"/>
+          <w:i w:val="0"/>
+          <w:iCs w:val="0"/>
+          <w:caps w:val="0"/>
+          <w:smallCaps w:val="0"/>
+          <w:noProof w:val="0"/>
+          <w:color w:val="000000" w:themeColor="text1" w:themeTint="FF" w:themeShade="FF"/>
+          <w:sz w:val="24"/>
+          <w:szCs w:val="24"/>
+          <w:lang w:val="pt-BR"/>
+        </w:rPr>
+      </w:pPr>
+      <w:r>
+        <w:rPr>
+          <w:rFonts w:ascii="Times New Roman" w:hAnsi="Times New Roman" w:eastAsia="Times New Roman" w:cs="Times New Roman"/>
+          <w:b w:val="1"/>
+          <w:bCs w:val="1"/>
+          <w:i w:val="0"/>
+          <w:iCs w:val="0"/>
+          <w:caps w:val="0"/>
+          <w:smallCaps w:val="0"/>
+          <w:noProof w:val="0"/>
+          <w:color w:val="000000" w:themeColor="text1" w:themeTint="FF" w:themeShade="FF"/>
+          <w:sz w:val="24"/>
+          <w:szCs w:val="24"/>
+          <w:lang w:val="pt-BR"/>
+        </w:rPr>
+        <w:t>versão:</w:t>
+      </w:r>
+      <w:r>
+        <w:rPr>
+          <w:rFonts w:ascii="Times New Roman" w:hAnsi="Times New Roman" w:eastAsia="Times New Roman" w:cs="Times New Roman"/>
+          <w:b w:val="0"/>
+          <w:bCs w:val="0"/>
+          <w:i w:val="0"/>
+          <w:iCs w:val="0"/>
+          <w:caps w:val="0"/>
+          <w:smallCaps w:val="0"/>
+          <w:noProof w:val="0"/>
+          <w:color w:val="000000" w:themeColor="text1" w:themeTint="FF" w:themeShade="FF"/>
+          <w:sz w:val="24"/>
+          <w:szCs w:val="24"/>
+          <w:lang w:val="pt-BR"/>
+        </w:rPr>
+        <w:t xml:space="preserve"> 6.4</w:t>
+      </w:r>
+    </w:p>
+    <w:p>
+      <w:pPr>
+        <w:spacing w:before="240" w:beforeAutospacing="off" w:after="240" w:afterAutospacing="off"/>
+        <w:ind w:firstLine="0"/>
+        <w:jc w:val="both"/>
+        <w:rPr>
+          <w:rFonts w:ascii="Times New Roman" w:hAnsi="Times New Roman" w:eastAsia="Times New Roman" w:cs="Times New Roman"/>
+          <w:b w:val="0"/>
+          <w:bCs w:val="0"/>
+          <w:i w:val="0"/>
+          <w:iCs w:val="0"/>
+          <w:caps w:val="0"/>
+          <w:smallCaps w:val="0"/>
+          <w:noProof w:val="0"/>
+          <w:color w:val="000000" w:themeColor="text1" w:themeTint="FF" w:themeShade="FF"/>
+          <w:sz w:val="24"/>
+          <w:szCs w:val="24"/>
+          <w:lang w:val="pt-BR"/>
+        </w:rPr>
+      </w:pPr>
+      <w:r>
+        <w:rPr>
+          <w:rFonts w:ascii="Times New Roman" w:hAnsi="Times New Roman" w:eastAsia="Times New Roman" w:cs="Times New Roman"/>
+          <w:b w:val="1"/>
+          <w:bCs w:val="1"/>
+          <w:i w:val="0"/>
+          <w:iCs w:val="0"/>
+          <w:caps w:val="0"/>
+          <w:smallCaps w:val="0"/>
+          <w:noProof w:val="0"/>
+          <w:color w:val="000000" w:themeColor="text1" w:themeTint="FF" w:themeShade="FF"/>
+          <w:sz w:val="24"/>
+          <w:szCs w:val="24"/>
+          <w:lang w:val="pt-BR"/>
+        </w:rPr>
+        <w:t>outros repositórios:</w:t>
+      </w:r>
+      <w:r>
+        <w:rPr>
+          <w:rFonts w:ascii="Times New Roman" w:hAnsi="Times New Roman" w:eastAsia="Times New Roman" w:cs="Times New Roman"/>
+          <w:b w:val="0"/>
+          <w:bCs w:val="0"/>
+          <w:i w:val="0"/>
+          <w:iCs w:val="0"/>
+          <w:caps w:val="0"/>
+          <w:smallCaps w:val="0"/>
+          <w:noProof w:val="0"/>
+          <w:color w:val="000000" w:themeColor="text1" w:themeTint="FF" w:themeShade="FF"/>
+          <w:sz w:val="24"/>
+          <w:szCs w:val="24"/>
+          <w:lang w:val="pt-BR"/>
+        </w:rPr>
+        <w:t xml:space="preserve"> </w:t>
+      </w:r>
+      <w:hyperlink r:id="R8b9ec7a473894753">
+        <w:r>
+          <w:rPr>
+            <w:rStyle w:val="Hyperlink"/>
+            <w:rFonts w:ascii="Times New Roman" w:hAnsi="Times New Roman" w:eastAsia="Times New Roman" w:cs="Times New Roman"/>
+            <w:b w:val="0"/>
+            <w:bCs w:val="0"/>
+            <w:i w:val="0"/>
+            <w:iCs w:val="0"/>
+            <w:caps w:val="0"/>
+            <w:smallCaps w:val="0"/>
+            <w:noProof w:val="0"/>
+            <w:sz w:val="24"/>
+            <w:szCs w:val="24"/>
+            <w:lang w:val="pt-BR"/>
+          </w:rPr>
+          <w:t>https://github.com/gustvo-olive</w:t>
+        </w:r>
+      </w:hyperlink>
+    </w:p>
+    <w:p>
+      <w:pPr>
+        <w:spacing w:before="240" w:beforeAutospacing="off" w:after="240" w:afterAutospacing="off"/>
+        <w:ind w:firstLine="0"/>
+        <w:jc w:val="both"/>
+        <w:rPr>
+          <w:rFonts w:ascii="Times New Roman" w:hAnsi="Times New Roman" w:eastAsia="Times New Roman" w:cs="Times New Roman"/>
+          <w:b w:val="0"/>
+          <w:bCs w:val="0"/>
+          <w:i w:val="0"/>
+          <w:iCs w:val="0"/>
+          <w:caps w:val="0"/>
+          <w:smallCaps w:val="0"/>
+          <w:noProof w:val="0"/>
+          <w:color w:val="000000" w:themeColor="text1" w:themeTint="FF" w:themeShade="FF"/>
+          <w:sz w:val="24"/>
+          <w:szCs w:val="24"/>
+          <w:lang w:val="pt-BR"/>
+        </w:rPr>
+      </w:pPr>
+      <w:r>
+        <w:rPr>
+          <w:rFonts w:ascii="Times New Roman" w:hAnsi="Times New Roman" w:eastAsia="Times New Roman" w:cs="Times New Roman"/>
+          <w:b w:val="1"/>
+          <w:bCs w:val="1"/>
+          <w:i w:val="0"/>
+          <w:iCs w:val="0"/>
+          <w:caps w:val="0"/>
+          <w:smallCaps w:val="0"/>
+          <w:noProof w:val="0"/>
+          <w:color w:val="000000" w:themeColor="text1" w:themeTint="FF" w:themeShade="FF"/>
+          <w:sz w:val="24"/>
+          <w:szCs w:val="24"/>
+          <w:lang w:val="pt-BR"/>
+        </w:rPr>
+        <w:t>Agradecimentos:</w:t>
+      </w:r>
+      <w:r>
+        <w:rPr>
+          <w:rFonts w:ascii="Times New Roman" w:hAnsi="Times New Roman" w:eastAsia="Times New Roman" w:cs="Times New Roman"/>
+          <w:b w:val="0"/>
+          <w:bCs w:val="0"/>
+          <w:i w:val="0"/>
+          <w:iCs w:val="0"/>
+          <w:caps w:val="0"/>
+          <w:smallCaps w:val="0"/>
+          <w:noProof w:val="0"/>
+          <w:color w:val="000000" w:themeColor="text1" w:themeTint="FF" w:themeShade="FF"/>
+          <w:sz w:val="24"/>
+          <w:szCs w:val="24"/>
+          <w:lang w:val="pt-BR"/>
+        </w:rPr>
+        <w:t xml:space="preserve"> Universidade Federal do Maranhão (UFMA), Professor Doutor Thales Levi Azevedo Valente, e colegas de curso.</w:t>
+      </w:r>
+    </w:p>
+    <w:p>
+      <w:pPr>
+        <w:spacing w:before="240" w:beforeAutospacing="off" w:after="240" w:afterAutospacing="off"/>
+        <w:ind w:firstLine="0"/>
+        <w:jc w:val="both"/>
+        <w:rPr>
+          <w:rFonts w:ascii="Times New Roman" w:hAnsi="Times New Roman" w:eastAsia="Times New Roman" w:cs="Times New Roman"/>
+          <w:b w:val="0"/>
+          <w:bCs w:val="0"/>
+          <w:i w:val="0"/>
+          <w:iCs w:val="0"/>
+          <w:caps w:val="0"/>
+          <w:smallCaps w:val="0"/>
+          <w:noProof w:val="0"/>
+          <w:color w:val="000000" w:themeColor="text1" w:themeTint="FF" w:themeShade="FF"/>
+          <w:sz w:val="24"/>
+          <w:szCs w:val="24"/>
+          <w:lang w:val="pt-BR"/>
+        </w:rPr>
+      </w:pPr>
+      <w:r>
+        <w:rPr>
+          <w:rFonts w:ascii="Times New Roman" w:hAnsi="Times New Roman" w:eastAsia="Times New Roman" w:cs="Times New Roman"/>
+          <w:b w:val="0"/>
+          <w:bCs w:val="0"/>
+          <w:i w:val="0"/>
+          <w:iCs w:val="0"/>
+          <w:caps w:val="0"/>
+          <w:smallCaps w:val="0"/>
+          <w:noProof w:val="0"/>
+          <w:color w:val="000000" w:themeColor="text1" w:themeTint="FF" w:themeShade="FF"/>
+          <w:sz w:val="24"/>
+          <w:szCs w:val="24"/>
+          <w:lang w:val="pt-BR"/>
+        </w:rPr>
+        <w:t>Copyright/</w:t>
+      </w:r>
+      <w:r>
+        <w:rPr>
+          <w:rFonts w:ascii="Times New Roman" w:hAnsi="Times New Roman" w:eastAsia="Times New Roman" w:cs="Times New Roman"/>
+          <w:b w:val="0"/>
+          <w:bCs w:val="0"/>
+          <w:i w:val="0"/>
+          <w:iCs w:val="0"/>
+          <w:caps w:val="0"/>
+          <w:smallCaps w:val="0"/>
+          <w:noProof w:val="0"/>
+          <w:color w:val="000000" w:themeColor="text1" w:themeTint="FF" w:themeShade="FF"/>
+          <w:sz w:val="24"/>
+          <w:szCs w:val="24"/>
+          <w:lang w:val="pt-BR"/>
+        </w:rPr>
+        <w:t>License</w:t>
+      </w:r>
+    </w:p>
+    <w:p>
+      <w:pPr>
+        <w:spacing w:before="240" w:beforeAutospacing="off" w:after="240" w:afterAutospacing="off"/>
+        <w:ind w:firstLine="0"/>
+        <w:jc w:val="both"/>
+        <w:rPr>
+          <w:rFonts w:ascii="Times New Roman" w:hAnsi="Times New Roman" w:eastAsia="Times New Roman" w:cs="Times New Roman"/>
+          <w:b w:val="0"/>
+          <w:bCs w:val="0"/>
+          <w:i w:val="0"/>
+          <w:iCs w:val="0"/>
+          <w:caps w:val="0"/>
+          <w:smallCaps w:val="0"/>
+          <w:noProof w:val="0"/>
+          <w:color w:val="000000" w:themeColor="text1" w:themeTint="FF" w:themeShade="FF"/>
+          <w:sz w:val="24"/>
+          <w:szCs w:val="24"/>
+          <w:lang w:val="pt-BR"/>
+        </w:rPr>
+      </w:pPr>
+      <w:r>
+        <w:rPr>
+          <w:rFonts w:ascii="Times New Roman" w:hAnsi="Times New Roman" w:eastAsia="Times New Roman" w:cs="Times New Roman"/>
+          <w:b w:val="0"/>
+          <w:bCs w:val="0"/>
+          <w:i w:val="0"/>
+          <w:iCs w:val="0"/>
+          <w:caps w:val="0"/>
+          <w:smallCaps w:val="0"/>
+          <w:noProof w:val="0"/>
+          <w:color w:val="000000" w:themeColor="text1" w:themeTint="FF" w:themeShade="FF"/>
+          <w:sz w:val="24"/>
+          <w:szCs w:val="24"/>
+          <w:lang w:val="pt-BR"/>
+        </w:rPr>
+        <w:t>Este material é resultado de um trabalho acadêmico para a disciplina PROJETO E DESENVOLVIMENTO DE SOFTWARE, sob a orientação do professor Dr. THALES LEVI AZEVEDO VALENTE, semestre letivo 2025.1, curso Engenharia da Computação, na Universidade Federal do Maranhão (UFMA). Todo o material sob esta licença é software livre: pode ser usado para fins acadêmicos e comerciais sem nenhum custo. Não há papelada, nem royalties, nem restrições de "</w:t>
+      </w:r>
+      <w:r>
+        <w:rPr>
+          <w:rFonts w:ascii="Times New Roman" w:hAnsi="Times New Roman" w:eastAsia="Times New Roman" w:cs="Times New Roman"/>
+          <w:b w:val="0"/>
+          <w:bCs w:val="0"/>
+          <w:i w:val="0"/>
+          <w:iCs w:val="0"/>
+          <w:caps w:val="0"/>
+          <w:smallCaps w:val="0"/>
+          <w:noProof w:val="0"/>
+          <w:color w:val="000000" w:themeColor="text1" w:themeTint="FF" w:themeShade="FF"/>
+          <w:sz w:val="24"/>
+          <w:szCs w:val="24"/>
+          <w:lang w:val="pt-BR"/>
+        </w:rPr>
+        <w:t>copyleft</w:t>
+      </w:r>
+      <w:r>
+        <w:rPr>
+          <w:rFonts w:ascii="Times New Roman" w:hAnsi="Times New Roman" w:eastAsia="Times New Roman" w:cs="Times New Roman"/>
+          <w:b w:val="0"/>
+          <w:bCs w:val="0"/>
+          <w:i w:val="0"/>
+          <w:iCs w:val="0"/>
+          <w:caps w:val="0"/>
+          <w:smallCaps w:val="0"/>
+          <w:noProof w:val="0"/>
+          <w:color w:val="000000" w:themeColor="text1" w:themeTint="FF" w:themeShade="FF"/>
+          <w:sz w:val="24"/>
+          <w:szCs w:val="24"/>
+          <w:lang w:val="pt-BR"/>
+        </w:rPr>
+        <w:t xml:space="preserve">" do tipo GNU. Ele é licenciado sob os termos da Licença MIT, conforme descrito abaixo, e, portanto, é compatível com a GPL </w:t>
+      </w:r>
+      <w:r>
+        <w:rPr>
+          <w:rFonts w:ascii="Times New Roman" w:hAnsi="Times New Roman" w:eastAsia="Times New Roman" w:cs="Times New Roman"/>
+          <w:b w:val="0"/>
+          <w:bCs w:val="0"/>
+          <w:i w:val="0"/>
+          <w:iCs w:val="0"/>
+          <w:caps w:val="0"/>
+          <w:smallCaps w:val="0"/>
+          <w:noProof w:val="0"/>
+          <w:color w:val="000000" w:themeColor="text1" w:themeTint="FF" w:themeShade="FF"/>
+          <w:sz w:val="24"/>
+          <w:szCs w:val="24"/>
+          <w:lang w:val="pt-BR"/>
+        </w:rPr>
+        <w:t>e também</w:t>
+      </w:r>
+      <w:r>
+        <w:rPr>
+          <w:rFonts w:ascii="Times New Roman" w:hAnsi="Times New Roman" w:eastAsia="Times New Roman" w:cs="Times New Roman"/>
+          <w:b w:val="0"/>
+          <w:bCs w:val="0"/>
+          <w:i w:val="0"/>
+          <w:iCs w:val="0"/>
+          <w:caps w:val="0"/>
+          <w:smallCaps w:val="0"/>
+          <w:noProof w:val="0"/>
+          <w:color w:val="000000" w:themeColor="text1" w:themeTint="FF" w:themeShade="FF"/>
+          <w:sz w:val="24"/>
+          <w:szCs w:val="24"/>
+          <w:lang w:val="pt-BR"/>
+        </w:rPr>
+        <w:t xml:space="preserve"> se qualifica como software de código aberto. É de domínio público. Os detalhes legais estão abaixo. O espírito desta licença é que você é livre para usar este material para qualquer finalidade, sem nenhum custo. O único requisito é que, se você </w:t>
+      </w:r>
+      <w:r>
+        <w:rPr>
+          <w:rFonts w:ascii="Times New Roman" w:hAnsi="Times New Roman" w:eastAsia="Times New Roman" w:cs="Times New Roman"/>
+          <w:b w:val="0"/>
+          <w:bCs w:val="0"/>
+          <w:i w:val="0"/>
+          <w:iCs w:val="0"/>
+          <w:caps w:val="0"/>
+          <w:smallCaps w:val="0"/>
+          <w:noProof w:val="0"/>
+          <w:color w:val="000000" w:themeColor="text1" w:themeTint="FF" w:themeShade="FF"/>
+          <w:sz w:val="24"/>
+          <w:szCs w:val="24"/>
+          <w:lang w:val="pt-BR"/>
+        </w:rPr>
+        <w:t>usá-los</w:t>
+      </w:r>
+      <w:r>
+        <w:rPr>
+          <w:rFonts w:ascii="Times New Roman" w:hAnsi="Times New Roman" w:eastAsia="Times New Roman" w:cs="Times New Roman"/>
+          <w:b w:val="0"/>
+          <w:bCs w:val="0"/>
+          <w:i w:val="0"/>
+          <w:iCs w:val="0"/>
+          <w:caps w:val="0"/>
+          <w:smallCaps w:val="0"/>
+          <w:noProof w:val="0"/>
+          <w:color w:val="000000" w:themeColor="text1" w:themeTint="FF" w:themeShade="FF"/>
+          <w:sz w:val="24"/>
+          <w:szCs w:val="24"/>
+          <w:lang w:val="pt-BR"/>
+        </w:rPr>
+        <w:t>, nos dê crédito.</w:t>
+      </w:r>
+    </w:p>
+    <w:p>
+      <w:pPr>
+        <w:spacing w:before="240" w:beforeAutospacing="off" w:after="240" w:afterAutospacing="off"/>
+        <w:ind w:firstLine="0"/>
+        <w:jc w:val="both"/>
+        <w:rPr>
+          <w:rFonts w:ascii="Times New Roman" w:hAnsi="Times New Roman" w:eastAsia="Times New Roman" w:cs="Times New Roman"/>
+          <w:b w:val="0"/>
+          <w:bCs w:val="0"/>
+          <w:i w:val="0"/>
+          <w:iCs w:val="0"/>
+          <w:caps w:val="0"/>
+          <w:smallCaps w:val="0"/>
+          <w:noProof w:val="0"/>
+          <w:color w:val="000000" w:themeColor="text1" w:themeTint="FF" w:themeShade="FF"/>
+          <w:sz w:val="24"/>
+          <w:szCs w:val="24"/>
+          <w:lang w:val="pt-BR"/>
+        </w:rPr>
+      </w:pPr>
+      <w:r>
+        <w:rPr>
+          <w:rFonts w:ascii="Times New Roman" w:hAnsi="Times New Roman" w:eastAsia="Times New Roman" w:cs="Times New Roman"/>
+          <w:b w:val="0"/>
+          <w:bCs w:val="0"/>
+          <w:i w:val="0"/>
+          <w:iCs w:val="0"/>
+          <w:caps w:val="0"/>
+          <w:smallCaps w:val="0"/>
+          <w:noProof w:val="0"/>
+          <w:color w:val="000000" w:themeColor="text1" w:themeTint="FF" w:themeShade="FF"/>
+          <w:sz w:val="24"/>
+          <w:szCs w:val="24"/>
+          <w:lang w:val="pt-BR"/>
+        </w:rPr>
+        <w:t>Licenciado sob a Licença MIT. Permissão é concedida, gratuitamente, a qualquer pessoa que obtenha uma cópia deste software e dos arquivos de documentação associados (o "Software"), para lidar no Software sem restrição, incluindo sem limitação os direitos de usar, copiar, modificar, mesclar, publicar, distribuir, sublicenciar e/ou vender cópias do Software, e permitir pessoas a quem o Software é fornecido a fazê-lo, sujeito às seguintes condições:</w:t>
+      </w:r>
+    </w:p>
+    <w:p>
+      <w:pPr>
+        <w:spacing w:before="240" w:beforeAutospacing="off" w:after="240" w:afterAutospacing="off"/>
+        <w:ind w:firstLine="0"/>
+        <w:jc w:val="both"/>
+        <w:rPr>
+          <w:rFonts w:ascii="Times New Roman" w:hAnsi="Times New Roman" w:eastAsia="Times New Roman" w:cs="Times New Roman"/>
+          <w:b w:val="0"/>
+          <w:bCs w:val="0"/>
+          <w:i w:val="0"/>
+          <w:iCs w:val="0"/>
+          <w:caps w:val="0"/>
+          <w:smallCaps w:val="0"/>
+          <w:noProof w:val="0"/>
+          <w:color w:val="000000" w:themeColor="text1" w:themeTint="FF" w:themeShade="FF"/>
+          <w:sz w:val="24"/>
+          <w:szCs w:val="24"/>
+          <w:lang w:val="pt-BR"/>
+        </w:rPr>
+      </w:pPr>
+      <w:r>
+        <w:rPr>
+          <w:rFonts w:ascii="Times New Roman" w:hAnsi="Times New Roman" w:eastAsia="Times New Roman" w:cs="Times New Roman"/>
+          <w:b w:val="0"/>
+          <w:bCs w:val="0"/>
+          <w:i w:val="0"/>
+          <w:iCs w:val="0"/>
+          <w:caps w:val="0"/>
+          <w:smallCaps w:val="0"/>
+          <w:noProof w:val="0"/>
+          <w:color w:val="000000" w:themeColor="text1" w:themeTint="FF" w:themeShade="FF"/>
+          <w:sz w:val="24"/>
+          <w:szCs w:val="24"/>
+          <w:lang w:val="pt-BR"/>
+        </w:rPr>
+        <w:t>Este aviso de direitos autorais e este aviso de permissão devem ser incluídos em todas as cópias ou partes substanciais do Software.</w:t>
+      </w:r>
+    </w:p>
+    <w:p>
+      <w:pPr>
+        <w:spacing w:before="240" w:beforeAutospacing="off" w:after="240" w:afterAutospacing="off"/>
+        <w:ind w:firstLine="0"/>
+        <w:jc w:val="both"/>
+        <w:rPr>
+          <w:rFonts w:ascii="Times New Roman" w:hAnsi="Times New Roman" w:eastAsia="Times New Roman" w:cs="Times New Roman"/>
+          <w:b w:val="0"/>
+          <w:bCs w:val="0"/>
+          <w:i w:val="0"/>
+          <w:iCs w:val="0"/>
+          <w:caps w:val="0"/>
+          <w:smallCaps w:val="0"/>
+          <w:noProof w:val="0"/>
+          <w:color w:val="000000" w:themeColor="text1" w:themeTint="FF" w:themeShade="FF"/>
+          <w:sz w:val="24"/>
+          <w:szCs w:val="24"/>
+          <w:lang w:val="pt-BR"/>
+        </w:rPr>
+      </w:pPr>
+      <w:r>
+        <w:rPr>
+          <w:rFonts w:ascii="Times New Roman" w:hAnsi="Times New Roman" w:eastAsia="Times New Roman" w:cs="Times New Roman"/>
+          <w:b w:val="0"/>
+          <w:bCs w:val="0"/>
+          <w:i w:val="0"/>
+          <w:iCs w:val="0"/>
+          <w:caps w:val="0"/>
+          <w:smallCaps w:val="0"/>
+          <w:noProof w:val="0"/>
+          <w:color w:val="000000" w:themeColor="text1" w:themeTint="FF" w:themeShade="FF"/>
+          <w:sz w:val="24"/>
+          <w:szCs w:val="24"/>
+          <w:lang w:val="pt-BR"/>
+        </w:rPr>
+        <w:t xml:space="preserve">O SOFTWARE É FORNECIDO "COMO ESTÁ", SEM GARANTIA DE QUALQUER TIPO, EXPRESSA OU IMPLÍCITA, </w:t>
+      </w:r>
+      <w:r>
+        <w:rPr>
+          <w:rFonts w:ascii="Times New Roman" w:hAnsi="Times New Roman" w:eastAsia="Times New Roman" w:cs="Times New Roman"/>
+          <w:b w:val="0"/>
+          <w:bCs w:val="0"/>
+          <w:i w:val="0"/>
+          <w:iCs w:val="0"/>
+          <w:caps w:val="0"/>
+          <w:smallCaps w:val="0"/>
+          <w:noProof w:val="0"/>
+          <w:color w:val="000000" w:themeColor="text1" w:themeTint="FF" w:themeShade="FF"/>
+          <w:sz w:val="24"/>
+          <w:szCs w:val="24"/>
+          <w:lang w:val="pt-BR"/>
+        </w:rPr>
+        <w:t>INCLUINDO</w:t>
+      </w:r>
+      <w:r>
+        <w:rPr>
+          <w:rFonts w:ascii="Times New Roman" w:hAnsi="Times New Roman" w:eastAsia="Times New Roman" w:cs="Times New Roman"/>
+          <w:b w:val="0"/>
+          <w:bCs w:val="0"/>
+          <w:i w:val="0"/>
+          <w:iCs w:val="0"/>
+          <w:caps w:val="0"/>
+          <w:smallCaps w:val="0"/>
+          <w:noProof w:val="0"/>
+          <w:color w:val="000000" w:themeColor="text1" w:themeTint="FF" w:themeShade="FF"/>
+          <w:sz w:val="24"/>
+          <w:szCs w:val="24"/>
+          <w:lang w:val="pt-BR"/>
+        </w:rPr>
+        <w:t xml:space="preserve"> MAS NÃO SE LIMITANDO ÀS GARANTIAS DE COMERCIALIZAÇÃO, ADEQUAÇÃO A UM DETERMINADO FIM E NÃO INFRINGÊNCIA. EM NENHUM CASO OS AUTORES OU DETENTORES DE DIREITOS AUTORAIS SERÃO RESPONSÁVEIS POR QUALQUER RECLAMAÇÃO, DANOS OU OUTRA RESPONSABILIDADE, SEJA EM AÇÃO DE CONTRATO, TORT OU OUTRA FORMA, DECORRENTE DE, FORA DE OU EM CONEXÃO COM O SOFTWARE OU O USO OU OUTRAS NEGOCIAÇÕES NO SOFTWARE.</w:t>
+      </w:r>
+    </w:p>
+    <w:p>
+      <w:pPr>
+        <w:spacing w:before="240" w:beforeAutospacing="off" w:after="240" w:afterAutospacing="off"/>
+        <w:ind w:firstLine="0"/>
+        <w:jc w:val="both"/>
+        <w:rPr>
+          <w:rFonts w:ascii="Times New Roman" w:hAnsi="Times New Roman" w:eastAsia="Times New Roman" w:cs="Times New Roman"/>
+          <w:b w:val="0"/>
+          <w:bCs w:val="0"/>
+          <w:i w:val="0"/>
+          <w:iCs w:val="0"/>
+          <w:caps w:val="0"/>
+          <w:smallCaps w:val="0"/>
+          <w:noProof w:val="0"/>
+          <w:color w:val="467886"/>
+          <w:sz w:val="24"/>
+          <w:szCs w:val="24"/>
+          <w:lang w:val="pt-BR"/>
+        </w:rPr>
+      </w:pPr>
+      <w:r>
+        <w:rPr>
+          <w:rFonts w:ascii="Times New Roman" w:hAnsi="Times New Roman" w:eastAsia="Times New Roman" w:cs="Times New Roman"/>
+          <w:b w:val="0"/>
+          <w:bCs w:val="0"/>
+          <w:i w:val="0"/>
+          <w:iCs w:val="0"/>
+          <w:caps w:val="0"/>
+          <w:smallCaps w:val="0"/>
+          <w:noProof w:val="0"/>
+          <w:color w:val="000000" w:themeColor="text1" w:themeTint="FF" w:themeShade="FF"/>
+          <w:sz w:val="24"/>
+          <w:szCs w:val="24"/>
+          <w:lang w:val="pt-BR"/>
+        </w:rPr>
+        <w:t xml:space="preserve">Para mais informações sobre a Licença MIT: </w:t>
+      </w:r>
+      <w:hyperlink r:id="R65f35217bf104420">
+        <w:r>
+          <w:rPr>
+            <w:rStyle w:val="Hyperlink"/>
+            <w:rFonts w:ascii="Times New Roman" w:hAnsi="Times New Roman" w:eastAsia="Times New Roman" w:cs="Times New Roman"/>
+            <w:b w:val="0"/>
+            <w:bCs w:val="0"/>
+            <w:i w:val="0"/>
+            <w:iCs w:val="0"/>
+            <w:caps w:val="0"/>
+            <w:smallCaps w:val="0"/>
+            <w:strike w:val="0"/>
+            <w:dstrike w:val="0"/>
+            <w:noProof w:val="0"/>
+            <w:sz w:val="24"/>
+            <w:szCs w:val="24"/>
+            <w:lang w:val="pt-BR"/>
           </w:rPr>
           <w:t>https://opensource.org/licenses/MIT</w:t>
         </w:r>
       </w:hyperlink>
-      <w:r>
-        <w:t>.</w:t>
-      </w:r>
-      <w:r>
+    </w:p>
+    <w:p>
+      <w:pPr>
+        <w:ind w:firstLine="0"/>
+        <w:rPr>
+          <w:rFonts w:ascii="Times New Roman" w:hAnsi="Times New Roman" w:eastAsia="Times New Roman" w:cs="Times New Roman"/>
+        </w:rPr>
+      </w:pPr>
+      <w:r>
+        <w:rPr>
+          <w:rFonts w:ascii="Times New Roman" w:hAnsi="Times New Roman" w:eastAsia="Times New Roman" w:cs="Times New Roman"/>
+        </w:rPr>
         <w:t xml:space="preserve"> </w:t>
       </w:r>
     </w:p>
     <w:sectPr>
-      <w:pgSz w:w="11906" w:h="16838"/>
+      <w:pgSz w:w="11906" w:h="16838" w:orient="portrait"/>
       <w:pgMar w:top="1701" w:right="1134" w:bottom="1134" w:left="1701" w:header="720" w:footer="720" w:gutter="0"/>
       <w:cols w:space="720"/>
       <w:docGrid w:linePitch="360"/>
@@ -3272,7 +4966,7 @@
         <w:ind w:left="1429" w:hanging="360"/>
       </w:pPr>
       <w:rPr>
-        <w:rFonts w:ascii="Symbol" w:hAnsi="Symbol" w:hint="default"/>
+        <w:rFonts w:hint="default" w:ascii="Symbol" w:hAnsi="Symbol"/>
       </w:rPr>
     </w:lvl>
     <w:lvl w:ilvl="1" w:tplc="04160003" w:tentative="1">
@@ -3284,7 +4978,7 @@
         <w:ind w:left="2149" w:hanging="360"/>
       </w:pPr>
       <w:rPr>
-        <w:rFonts w:ascii="Courier New" w:hAnsi="Courier New" w:cs="Courier New" w:hint="default"/>
+        <w:rFonts w:hint="default" w:ascii="Courier New" w:hAnsi="Courier New" w:cs="Courier New"/>
       </w:rPr>
     </w:lvl>
     <w:lvl w:ilvl="2" w:tplc="04160005" w:tentative="1">
@@ -3296,7 +4990,7 @@
         <w:ind w:left="2869" w:hanging="360"/>
       </w:pPr>
       <w:rPr>
-        <w:rFonts w:ascii="Wingdings" w:hAnsi="Wingdings" w:hint="default"/>
+        <w:rFonts w:hint="default" w:ascii="Wingdings" w:hAnsi="Wingdings"/>
       </w:rPr>
     </w:lvl>
     <w:lvl w:ilvl="3" w:tplc="04160001" w:tentative="1">
@@ -3308,7 +5002,7 @@
         <w:ind w:left="3589" w:hanging="360"/>
       </w:pPr>
       <w:rPr>
-        <w:rFonts w:ascii="Symbol" w:hAnsi="Symbol" w:hint="default"/>
+        <w:rFonts w:hint="default" w:ascii="Symbol" w:hAnsi="Symbol"/>
       </w:rPr>
     </w:lvl>
     <w:lvl w:ilvl="4" w:tplc="04160003" w:tentative="1">
@@ -3320,7 +5014,7 @@
         <w:ind w:left="4309" w:hanging="360"/>
       </w:pPr>
       <w:rPr>
-        <w:rFonts w:ascii="Courier New" w:hAnsi="Courier New" w:cs="Courier New" w:hint="default"/>
+        <w:rFonts w:hint="default" w:ascii="Courier New" w:hAnsi="Courier New" w:cs="Courier New"/>
       </w:rPr>
     </w:lvl>
     <w:lvl w:ilvl="5" w:tplc="04160005" w:tentative="1">
@@ -3332,7 +5026,7 @@
         <w:ind w:left="5029" w:hanging="360"/>
       </w:pPr>
       <w:rPr>
-        <w:rFonts w:ascii="Wingdings" w:hAnsi="Wingdings" w:hint="default"/>
+        <w:rFonts w:hint="default" w:ascii="Wingdings" w:hAnsi="Wingdings"/>
       </w:rPr>
     </w:lvl>
     <w:lvl w:ilvl="6" w:tplc="04160001" w:tentative="1">
@@ -3344,7 +5038,7 @@
         <w:ind w:left="5749" w:hanging="360"/>
       </w:pPr>
       <w:rPr>
-        <w:rFonts w:ascii="Symbol" w:hAnsi="Symbol" w:hint="default"/>
+        <w:rFonts w:hint="default" w:ascii="Symbol" w:hAnsi="Symbol"/>
       </w:rPr>
     </w:lvl>
     <w:lvl w:ilvl="7" w:tplc="04160003" w:tentative="1">
@@ -3356,7 +5050,7 @@
         <w:ind w:left="6469" w:hanging="360"/>
       </w:pPr>
       <w:rPr>
-        <w:rFonts w:ascii="Courier New" w:hAnsi="Courier New" w:cs="Courier New" w:hint="default"/>
+        <w:rFonts w:hint="default" w:ascii="Courier New" w:hAnsi="Courier New" w:cs="Courier New"/>
       </w:rPr>
     </w:lvl>
     <w:lvl w:ilvl="8" w:tplc="04160005" w:tentative="1">
@@ -3368,7 +5062,7 @@
         <w:ind w:left="7189" w:hanging="360"/>
       </w:pPr>
       <w:rPr>
-        <w:rFonts w:ascii="Wingdings" w:hAnsi="Wingdings" w:hint="default"/>
+        <w:rFonts w:hint="default" w:ascii="Wingdings" w:hAnsi="Wingdings"/>
       </w:rPr>
     </w:lvl>
   </w:abstractNum>
@@ -3560,7 +5254,7 @@
         <w:ind w:left="1429" w:hanging="360"/>
       </w:pPr>
       <w:rPr>
-        <w:rFonts w:ascii="Symbol" w:hAnsi="Symbol" w:hint="default"/>
+        <w:rFonts w:hint="default" w:ascii="Symbol" w:hAnsi="Symbol"/>
       </w:rPr>
     </w:lvl>
     <w:lvl w:ilvl="1" w:tplc="04160003" w:tentative="1">
@@ -3572,7 +5266,7 @@
         <w:ind w:left="2149" w:hanging="360"/>
       </w:pPr>
       <w:rPr>
-        <w:rFonts w:ascii="Courier New" w:hAnsi="Courier New" w:cs="Courier New" w:hint="default"/>
+        <w:rFonts w:hint="default" w:ascii="Courier New" w:hAnsi="Courier New" w:cs="Courier New"/>
       </w:rPr>
     </w:lvl>
     <w:lvl w:ilvl="2" w:tplc="04160005" w:tentative="1">
@@ -3584,7 +5278,7 @@
         <w:ind w:left="2869" w:hanging="360"/>
       </w:pPr>
       <w:rPr>
-        <w:rFonts w:ascii="Wingdings" w:hAnsi="Wingdings" w:hint="default"/>
+        <w:rFonts w:hint="default" w:ascii="Wingdings" w:hAnsi="Wingdings"/>
       </w:rPr>
     </w:lvl>
     <w:lvl w:ilvl="3" w:tplc="04160001" w:tentative="1">
@@ -3596,7 +5290,7 @@
         <w:ind w:left="3589" w:hanging="360"/>
       </w:pPr>
       <w:rPr>
-        <w:rFonts w:ascii="Symbol" w:hAnsi="Symbol" w:hint="default"/>
+        <w:rFonts w:hint="default" w:ascii="Symbol" w:hAnsi="Symbol"/>
       </w:rPr>
     </w:lvl>
     <w:lvl w:ilvl="4" w:tplc="04160003" w:tentative="1">
@@ -3608,7 +5302,7 @@
         <w:ind w:left="4309" w:hanging="360"/>
       </w:pPr>
       <w:rPr>
-        <w:rFonts w:ascii="Courier New" w:hAnsi="Courier New" w:cs="Courier New" w:hint="default"/>
+        <w:rFonts w:hint="default" w:ascii="Courier New" w:hAnsi="Courier New" w:cs="Courier New"/>
       </w:rPr>
     </w:lvl>
     <w:lvl w:ilvl="5" w:tplc="04160005" w:tentative="1">
@@ -3620,7 +5314,7 @@
         <w:ind w:left="5029" w:hanging="360"/>
       </w:pPr>
       <w:rPr>
-        <w:rFonts w:ascii="Wingdings" w:hAnsi="Wingdings" w:hint="default"/>
+        <w:rFonts w:hint="default" w:ascii="Wingdings" w:hAnsi="Wingdings"/>
       </w:rPr>
     </w:lvl>
     <w:lvl w:ilvl="6" w:tplc="04160001" w:tentative="1">
@@ -3632,7 +5326,7 @@
         <w:ind w:left="5749" w:hanging="360"/>
       </w:pPr>
       <w:rPr>
-        <w:rFonts w:ascii="Symbol" w:hAnsi="Symbol" w:hint="default"/>
+        <w:rFonts w:hint="default" w:ascii="Symbol" w:hAnsi="Symbol"/>
       </w:rPr>
     </w:lvl>
     <w:lvl w:ilvl="7" w:tplc="04160003" w:tentative="1">
@@ -3644,7 +5338,7 @@
         <w:ind w:left="6469" w:hanging="360"/>
       </w:pPr>
       <w:rPr>
-        <w:rFonts w:ascii="Courier New" w:hAnsi="Courier New" w:cs="Courier New" w:hint="default"/>
+        <w:rFonts w:hint="default" w:ascii="Courier New" w:hAnsi="Courier New" w:cs="Courier New"/>
       </w:rPr>
     </w:lvl>
     <w:lvl w:ilvl="8" w:tplc="04160005" w:tentative="1">
@@ -3656,7 +5350,7 @@
         <w:ind w:left="7189" w:hanging="360"/>
       </w:pPr>
       <w:rPr>
-        <w:rFonts w:ascii="Wingdings" w:hAnsi="Wingdings" w:hint="default"/>
+        <w:rFonts w:hint="default" w:ascii="Wingdings" w:hAnsi="Wingdings"/>
       </w:rPr>
     </w:lvl>
   </w:abstractNum>
@@ -3673,7 +5367,7 @@
         <w:ind w:left="720" w:hanging="360"/>
       </w:pPr>
       <w:rPr>
-        <w:rFonts w:ascii="Symbol" w:hAnsi="Symbol" w:hint="default"/>
+        <w:rFonts w:hint="default" w:ascii="Symbol" w:hAnsi="Symbol"/>
       </w:rPr>
     </w:lvl>
     <w:lvl w:ilvl="1" w:tplc="2AB48702">
@@ -3685,7 +5379,7 @@
         <w:ind w:left="1440" w:hanging="360"/>
       </w:pPr>
       <w:rPr>
-        <w:rFonts w:ascii="Courier New" w:hAnsi="Courier New" w:hint="default"/>
+        <w:rFonts w:hint="default" w:ascii="Courier New" w:hAnsi="Courier New"/>
       </w:rPr>
     </w:lvl>
     <w:lvl w:ilvl="2" w:tplc="ECBA41D2">
@@ -3697,7 +5391,7 @@
         <w:ind w:left="2160" w:hanging="360"/>
       </w:pPr>
       <w:rPr>
-        <w:rFonts w:ascii="Wingdings" w:hAnsi="Wingdings" w:hint="default"/>
+        <w:rFonts w:hint="default" w:ascii="Wingdings" w:hAnsi="Wingdings"/>
       </w:rPr>
     </w:lvl>
     <w:lvl w:ilvl="3" w:tplc="925694DA">
@@ -3709,7 +5403,7 @@
         <w:ind w:left="2880" w:hanging="360"/>
       </w:pPr>
       <w:rPr>
-        <w:rFonts w:ascii="Symbol" w:hAnsi="Symbol" w:hint="default"/>
+        <w:rFonts w:hint="default" w:ascii="Symbol" w:hAnsi="Symbol"/>
       </w:rPr>
     </w:lvl>
     <w:lvl w:ilvl="4" w:tplc="08B6B21E">
@@ -3721,7 +5415,7 @@
         <w:ind w:left="3600" w:hanging="360"/>
       </w:pPr>
       <w:rPr>
-        <w:rFonts w:ascii="Courier New" w:hAnsi="Courier New" w:hint="default"/>
+        <w:rFonts w:hint="default" w:ascii="Courier New" w:hAnsi="Courier New"/>
       </w:rPr>
     </w:lvl>
     <w:lvl w:ilvl="5" w:tplc="C444D8FA">
@@ -3733,7 +5427,7 @@
         <w:ind w:left="4320" w:hanging="360"/>
       </w:pPr>
       <w:rPr>
-        <w:rFonts w:ascii="Wingdings" w:hAnsi="Wingdings" w:hint="default"/>
+        <w:rFonts w:hint="default" w:ascii="Wingdings" w:hAnsi="Wingdings"/>
       </w:rPr>
     </w:lvl>
     <w:lvl w:ilvl="6" w:tplc="8D7AFD9E">
@@ -3745,7 +5439,7 @@
         <w:ind w:left="5040" w:hanging="360"/>
       </w:pPr>
       <w:rPr>
-        <w:rFonts w:ascii="Symbol" w:hAnsi="Symbol" w:hint="default"/>
+        <w:rFonts w:hint="default" w:ascii="Symbol" w:hAnsi="Symbol"/>
       </w:rPr>
     </w:lvl>
     <w:lvl w:ilvl="7" w:tplc="2F5C64B0">
@@ -3757,7 +5451,7 @@
         <w:ind w:left="5760" w:hanging="360"/>
       </w:pPr>
       <w:rPr>
-        <w:rFonts w:ascii="Courier New" w:hAnsi="Courier New" w:hint="default"/>
+        <w:rFonts w:hint="default" w:ascii="Courier New" w:hAnsi="Courier New"/>
       </w:rPr>
     </w:lvl>
     <w:lvl w:ilvl="8" w:tplc="0854BF42">
@@ -3769,7 +5463,7 @@
         <w:ind w:left="6480" w:hanging="360"/>
       </w:pPr>
       <w:rPr>
-        <w:rFonts w:ascii="Wingdings" w:hAnsi="Wingdings" w:hint="default"/>
+        <w:rFonts w:hint="default" w:ascii="Wingdings" w:hAnsi="Wingdings"/>
       </w:rPr>
     </w:lvl>
   </w:abstractNum>
@@ -3786,7 +5480,7 @@
         <w:ind w:left="1429" w:hanging="360"/>
       </w:pPr>
       <w:rPr>
-        <w:rFonts w:ascii="Symbol" w:hAnsi="Symbol" w:hint="default"/>
+        <w:rFonts w:hint="default" w:ascii="Symbol" w:hAnsi="Symbol"/>
       </w:rPr>
     </w:lvl>
     <w:lvl w:ilvl="1" w:tplc="04160003" w:tentative="1">
@@ -3798,7 +5492,7 @@
         <w:ind w:left="2149" w:hanging="360"/>
       </w:pPr>
       <w:rPr>
-        <w:rFonts w:ascii="Courier New" w:hAnsi="Courier New" w:cs="Courier New" w:hint="default"/>
+        <w:rFonts w:hint="default" w:ascii="Courier New" w:hAnsi="Courier New" w:cs="Courier New"/>
       </w:rPr>
     </w:lvl>
     <w:lvl w:ilvl="2" w:tplc="04160005" w:tentative="1">
@@ -3810,7 +5504,7 @@
         <w:ind w:left="2869" w:hanging="360"/>
       </w:pPr>
       <w:rPr>
-        <w:rFonts w:ascii="Wingdings" w:hAnsi="Wingdings" w:hint="default"/>
+        <w:rFonts w:hint="default" w:ascii="Wingdings" w:hAnsi="Wingdings"/>
       </w:rPr>
     </w:lvl>
     <w:lvl w:ilvl="3" w:tplc="04160001" w:tentative="1">
@@ -3822,7 +5516,7 @@
         <w:ind w:left="3589" w:hanging="360"/>
       </w:pPr>
       <w:rPr>
-        <w:rFonts w:ascii="Symbol" w:hAnsi="Symbol" w:hint="default"/>
+        <w:rFonts w:hint="default" w:ascii="Symbol" w:hAnsi="Symbol"/>
       </w:rPr>
     </w:lvl>
     <w:lvl w:ilvl="4" w:tplc="04160003" w:tentative="1">
@@ -3834,7 +5528,7 @@
         <w:ind w:left="4309" w:hanging="360"/>
       </w:pPr>
       <w:rPr>
-        <w:rFonts w:ascii="Courier New" w:hAnsi="Courier New" w:cs="Courier New" w:hint="default"/>
+        <w:rFonts w:hint="default" w:ascii="Courier New" w:hAnsi="Courier New" w:cs="Courier New"/>
       </w:rPr>
     </w:lvl>
     <w:lvl w:ilvl="5" w:tplc="04160005" w:tentative="1">
@@ -3846,7 +5540,7 @@
         <w:ind w:left="5029" w:hanging="360"/>
       </w:pPr>
       <w:rPr>
-        <w:rFonts w:ascii="Wingdings" w:hAnsi="Wingdings" w:hint="default"/>
+        <w:rFonts w:hint="default" w:ascii="Wingdings" w:hAnsi="Wingdings"/>
       </w:rPr>
     </w:lvl>
     <w:lvl w:ilvl="6" w:tplc="04160001" w:tentative="1">
@@ -3858,7 +5552,7 @@
         <w:ind w:left="5749" w:hanging="360"/>
       </w:pPr>
       <w:rPr>
-        <w:rFonts w:ascii="Symbol" w:hAnsi="Symbol" w:hint="default"/>
+        <w:rFonts w:hint="default" w:ascii="Symbol" w:hAnsi="Symbol"/>
       </w:rPr>
     </w:lvl>
     <w:lvl w:ilvl="7" w:tplc="04160003" w:tentative="1">
@@ -3870,7 +5564,7 @@
         <w:ind w:left="6469" w:hanging="360"/>
       </w:pPr>
       <w:rPr>
-        <w:rFonts w:ascii="Courier New" w:hAnsi="Courier New" w:cs="Courier New" w:hint="default"/>
+        <w:rFonts w:hint="default" w:ascii="Courier New" w:hAnsi="Courier New" w:cs="Courier New"/>
       </w:rPr>
     </w:lvl>
     <w:lvl w:ilvl="8" w:tplc="04160005" w:tentative="1">
@@ -3882,7 +5576,7 @@
         <w:ind w:left="7189" w:hanging="360"/>
       </w:pPr>
       <w:rPr>
-        <w:rFonts w:ascii="Wingdings" w:hAnsi="Wingdings" w:hint="default"/>
+        <w:rFonts w:hint="default" w:ascii="Wingdings" w:hAnsi="Wingdings"/>
       </w:rPr>
     </w:lvl>
   </w:abstractNum>
@@ -3899,7 +5593,7 @@
         <w:ind w:left="720" w:hanging="360"/>
       </w:pPr>
       <w:rPr>
-        <w:rFonts w:ascii="Symbol" w:hAnsi="Symbol" w:hint="default"/>
+        <w:rFonts w:hint="default" w:ascii="Symbol" w:hAnsi="Symbol"/>
       </w:rPr>
     </w:lvl>
     <w:lvl w:ilvl="1" w:tplc="DC7ADA98">
@@ -3911,7 +5605,7 @@
         <w:ind w:left="1440" w:hanging="360"/>
       </w:pPr>
       <w:rPr>
-        <w:rFonts w:ascii="Courier New" w:hAnsi="Courier New" w:hint="default"/>
+        <w:rFonts w:hint="default" w:ascii="Courier New" w:hAnsi="Courier New"/>
       </w:rPr>
     </w:lvl>
     <w:lvl w:ilvl="2" w:tplc="7D1AC962">
@@ -3923,7 +5617,7 @@
         <w:ind w:left="2160" w:hanging="360"/>
       </w:pPr>
       <w:rPr>
-        <w:rFonts w:ascii="Wingdings" w:hAnsi="Wingdings" w:hint="default"/>
+        <w:rFonts w:hint="default" w:ascii="Wingdings" w:hAnsi="Wingdings"/>
       </w:rPr>
     </w:lvl>
     <w:lvl w:ilvl="3" w:tplc="3BA8FC18">
@@ -3935,7 +5629,7 @@
         <w:ind w:left="2880" w:hanging="360"/>
       </w:pPr>
       <w:rPr>
-        <w:rFonts w:ascii="Symbol" w:hAnsi="Symbol" w:hint="default"/>
+        <w:rFonts w:hint="default" w:ascii="Symbol" w:hAnsi="Symbol"/>
       </w:rPr>
     </w:lvl>
     <w:lvl w:ilvl="4" w:tplc="A9DE1A58">
@@ -3947,7 +5641,7 @@
         <w:ind w:left="3600" w:hanging="360"/>
       </w:pPr>
       <w:rPr>
-        <w:rFonts w:ascii="Courier New" w:hAnsi="Courier New" w:hint="default"/>
+        <w:rFonts w:hint="default" w:ascii="Courier New" w:hAnsi="Courier New"/>
       </w:rPr>
     </w:lvl>
     <w:lvl w:ilvl="5" w:tplc="0232A3FC">
@@ -3959,7 +5653,7 @@
         <w:ind w:left="4320" w:hanging="360"/>
       </w:pPr>
       <w:rPr>
-        <w:rFonts w:ascii="Wingdings" w:hAnsi="Wingdings" w:hint="default"/>
+        <w:rFonts w:hint="default" w:ascii="Wingdings" w:hAnsi="Wingdings"/>
       </w:rPr>
     </w:lvl>
     <w:lvl w:ilvl="6" w:tplc="A0DA45F4">
@@ -3971,7 +5665,7 @@
         <w:ind w:left="5040" w:hanging="360"/>
       </w:pPr>
       <w:rPr>
-        <w:rFonts w:ascii="Symbol" w:hAnsi="Symbol" w:hint="default"/>
+        <w:rFonts w:hint="default" w:ascii="Symbol" w:hAnsi="Symbol"/>
       </w:rPr>
     </w:lvl>
     <w:lvl w:ilvl="7" w:tplc="10C6E482">
@@ -3983,7 +5677,7 @@
         <w:ind w:left="5760" w:hanging="360"/>
       </w:pPr>
       <w:rPr>
-        <w:rFonts w:ascii="Courier New" w:hAnsi="Courier New" w:hint="default"/>
+        <w:rFonts w:hint="default" w:ascii="Courier New" w:hAnsi="Courier New"/>
       </w:rPr>
     </w:lvl>
     <w:lvl w:ilvl="8" w:tplc="E244CCDA">
@@ -3995,7 +5689,7 @@
         <w:ind w:left="6480" w:hanging="360"/>
       </w:pPr>
       <w:rPr>
-        <w:rFonts w:ascii="Wingdings" w:hAnsi="Wingdings" w:hint="default"/>
+        <w:rFonts w:hint="default" w:ascii="Wingdings" w:hAnsi="Wingdings"/>
       </w:rPr>
     </w:lvl>
   </w:abstractNum>
@@ -4098,7 +5792,7 @@
         <w:ind w:left="1429" w:hanging="360"/>
       </w:pPr>
       <w:rPr>
-        <w:rFonts w:ascii="Symbol" w:hAnsi="Symbol" w:hint="default"/>
+        <w:rFonts w:hint="default" w:ascii="Symbol" w:hAnsi="Symbol"/>
       </w:rPr>
     </w:lvl>
     <w:lvl w:ilvl="1" w:tplc="04160003" w:tentative="1">
@@ -4110,7 +5804,7 @@
         <w:ind w:left="2149" w:hanging="360"/>
       </w:pPr>
       <w:rPr>
-        <w:rFonts w:ascii="Courier New" w:hAnsi="Courier New" w:cs="Courier New" w:hint="default"/>
+        <w:rFonts w:hint="default" w:ascii="Courier New" w:hAnsi="Courier New" w:cs="Courier New"/>
       </w:rPr>
     </w:lvl>
     <w:lvl w:ilvl="2" w:tplc="04160005" w:tentative="1">
@@ -4122,7 +5816,7 @@
         <w:ind w:left="2869" w:hanging="360"/>
       </w:pPr>
       <w:rPr>
-        <w:rFonts w:ascii="Wingdings" w:hAnsi="Wingdings" w:hint="default"/>
+        <w:rFonts w:hint="default" w:ascii="Wingdings" w:hAnsi="Wingdings"/>
       </w:rPr>
     </w:lvl>
     <w:lvl w:ilvl="3" w:tplc="04160001" w:tentative="1">
@@ -4134,7 +5828,7 @@
         <w:ind w:left="3589" w:hanging="360"/>
       </w:pPr>
       <w:rPr>
-        <w:rFonts w:ascii="Symbol" w:hAnsi="Symbol" w:hint="default"/>
+        <w:rFonts w:hint="default" w:ascii="Symbol" w:hAnsi="Symbol"/>
       </w:rPr>
     </w:lvl>
     <w:lvl w:ilvl="4" w:tplc="04160003" w:tentative="1">
@@ -4146,7 +5840,7 @@
         <w:ind w:left="4309" w:hanging="360"/>
       </w:pPr>
       <w:rPr>
-        <w:rFonts w:ascii="Courier New" w:hAnsi="Courier New" w:cs="Courier New" w:hint="default"/>
+        <w:rFonts w:hint="default" w:ascii="Courier New" w:hAnsi="Courier New" w:cs="Courier New"/>
       </w:rPr>
     </w:lvl>
     <w:lvl w:ilvl="5" w:tplc="04160005" w:tentative="1">
@@ -4158,7 +5852,7 @@
         <w:ind w:left="5029" w:hanging="360"/>
       </w:pPr>
       <w:rPr>
-        <w:rFonts w:ascii="Wingdings" w:hAnsi="Wingdings" w:hint="default"/>
+        <w:rFonts w:hint="default" w:ascii="Wingdings" w:hAnsi="Wingdings"/>
       </w:rPr>
     </w:lvl>
     <w:lvl w:ilvl="6" w:tplc="04160001" w:tentative="1">
@@ -4170,7 +5864,7 @@
         <w:ind w:left="5749" w:hanging="360"/>
       </w:pPr>
       <w:rPr>
-        <w:rFonts w:ascii="Symbol" w:hAnsi="Symbol" w:hint="default"/>
+        <w:rFonts w:hint="default" w:ascii="Symbol" w:hAnsi="Symbol"/>
       </w:rPr>
     </w:lvl>
     <w:lvl w:ilvl="7" w:tplc="04160003" w:tentative="1">
@@ -4182,7 +5876,7 @@
         <w:ind w:left="6469" w:hanging="360"/>
       </w:pPr>
       <w:rPr>
-        <w:rFonts w:ascii="Courier New" w:hAnsi="Courier New" w:cs="Courier New" w:hint="default"/>
+        <w:rFonts w:hint="default" w:ascii="Courier New" w:hAnsi="Courier New" w:cs="Courier New"/>
       </w:rPr>
     </w:lvl>
     <w:lvl w:ilvl="8" w:tplc="04160005" w:tentative="1">
@@ -4194,7 +5888,7 @@
         <w:ind w:left="7189" w:hanging="360"/>
       </w:pPr>
       <w:rPr>
-        <w:rFonts w:ascii="Wingdings" w:hAnsi="Wingdings" w:hint="default"/>
+        <w:rFonts w:hint="default" w:ascii="Wingdings" w:hAnsi="Wingdings"/>
       </w:rPr>
     </w:lvl>
   </w:abstractNum>
@@ -4211,7 +5905,7 @@
         <w:ind w:left="720" w:hanging="360"/>
       </w:pPr>
       <w:rPr>
-        <w:rFonts w:ascii="Symbol" w:hAnsi="Symbol" w:hint="default"/>
+        <w:rFonts w:hint="default" w:ascii="Symbol" w:hAnsi="Symbol"/>
       </w:rPr>
     </w:lvl>
     <w:lvl w:ilvl="1" w:tplc="6C7E976E">
@@ -4223,7 +5917,7 @@
         <w:ind w:left="1440" w:hanging="360"/>
       </w:pPr>
       <w:rPr>
-        <w:rFonts w:ascii="Courier New" w:hAnsi="Courier New" w:hint="default"/>
+        <w:rFonts w:hint="default" w:ascii="Courier New" w:hAnsi="Courier New"/>
       </w:rPr>
     </w:lvl>
     <w:lvl w:ilvl="2" w:tplc="E1D679C6">
@@ -4235,7 +5929,7 @@
         <w:ind w:left="2160" w:hanging="360"/>
       </w:pPr>
       <w:rPr>
-        <w:rFonts w:ascii="Wingdings" w:hAnsi="Wingdings" w:hint="default"/>
+        <w:rFonts w:hint="default" w:ascii="Wingdings" w:hAnsi="Wingdings"/>
       </w:rPr>
     </w:lvl>
     <w:lvl w:ilvl="3" w:tplc="3D3C8A52">
@@ -4247,7 +5941,7 @@
         <w:ind w:left="2880" w:hanging="360"/>
       </w:pPr>
       <w:rPr>
-        <w:rFonts w:ascii="Symbol" w:hAnsi="Symbol" w:hint="default"/>
+        <w:rFonts w:hint="default" w:ascii="Symbol" w:hAnsi="Symbol"/>
       </w:rPr>
     </w:lvl>
     <w:lvl w:ilvl="4" w:tplc="E4A66142">
@@ -4259,7 +5953,7 @@
         <w:ind w:left="3600" w:hanging="360"/>
       </w:pPr>
       <w:rPr>
-        <w:rFonts w:ascii="Courier New" w:hAnsi="Courier New" w:hint="default"/>
+        <w:rFonts w:hint="default" w:ascii="Courier New" w:hAnsi="Courier New"/>
       </w:rPr>
     </w:lvl>
     <w:lvl w:ilvl="5" w:tplc="95289118">
@@ -4271,7 +5965,7 @@
         <w:ind w:left="4320" w:hanging="360"/>
       </w:pPr>
       <w:rPr>
-        <w:rFonts w:ascii="Wingdings" w:hAnsi="Wingdings" w:hint="default"/>
+        <w:rFonts w:hint="default" w:ascii="Wingdings" w:hAnsi="Wingdings"/>
       </w:rPr>
     </w:lvl>
     <w:lvl w:ilvl="6" w:tplc="F0266A0A">
@@ -4283,7 +5977,7 @@
         <w:ind w:left="5040" w:hanging="360"/>
       </w:pPr>
       <w:rPr>
-        <w:rFonts w:ascii="Symbol" w:hAnsi="Symbol" w:hint="default"/>
+        <w:rFonts w:hint="default" w:ascii="Symbol" w:hAnsi="Symbol"/>
       </w:rPr>
     </w:lvl>
     <w:lvl w:ilvl="7" w:tplc="59DE0F84">
@@ -4295,7 +5989,7 @@
         <w:ind w:left="5760" w:hanging="360"/>
       </w:pPr>
       <w:rPr>
-        <w:rFonts w:ascii="Courier New" w:hAnsi="Courier New" w:hint="default"/>
+        <w:rFonts w:hint="default" w:ascii="Courier New" w:hAnsi="Courier New"/>
       </w:rPr>
     </w:lvl>
     <w:lvl w:ilvl="8" w:tplc="AECC39AC">
@@ -4307,7 +6001,7 @@
         <w:ind w:left="6480" w:hanging="360"/>
       </w:pPr>
       <w:rPr>
-        <w:rFonts w:ascii="Wingdings" w:hAnsi="Wingdings" w:hint="default"/>
+        <w:rFonts w:hint="default" w:ascii="Wingdings" w:hAnsi="Wingdings"/>
       </w:rPr>
     </w:lvl>
   </w:abstractNum>
@@ -4324,7 +6018,7 @@
         <w:ind w:left="1429" w:hanging="360"/>
       </w:pPr>
       <w:rPr>
-        <w:rFonts w:ascii="Symbol" w:hAnsi="Symbol" w:hint="default"/>
+        <w:rFonts w:hint="default" w:ascii="Symbol" w:hAnsi="Symbol"/>
       </w:rPr>
     </w:lvl>
     <w:lvl w:ilvl="1" w:tplc="04160003" w:tentative="1">
@@ -4336,7 +6030,7 @@
         <w:ind w:left="2149" w:hanging="360"/>
       </w:pPr>
       <w:rPr>
-        <w:rFonts w:ascii="Courier New" w:hAnsi="Courier New" w:cs="Courier New" w:hint="default"/>
+        <w:rFonts w:hint="default" w:ascii="Courier New" w:hAnsi="Courier New" w:cs="Courier New"/>
       </w:rPr>
     </w:lvl>
     <w:lvl w:ilvl="2" w:tplc="04160005" w:tentative="1">
@@ -4348,7 +6042,7 @@
         <w:ind w:left="2869" w:hanging="360"/>
       </w:pPr>
       <w:rPr>
-        <w:rFonts w:ascii="Wingdings" w:hAnsi="Wingdings" w:hint="default"/>
+        <w:rFonts w:hint="default" w:ascii="Wingdings" w:hAnsi="Wingdings"/>
       </w:rPr>
     </w:lvl>
     <w:lvl w:ilvl="3" w:tplc="04160001" w:tentative="1">
@@ -4360,7 +6054,7 @@
         <w:ind w:left="3589" w:hanging="360"/>
       </w:pPr>
       <w:rPr>
-        <w:rFonts w:ascii="Symbol" w:hAnsi="Symbol" w:hint="default"/>
+        <w:rFonts w:hint="default" w:ascii="Symbol" w:hAnsi="Symbol"/>
       </w:rPr>
     </w:lvl>
     <w:lvl w:ilvl="4" w:tplc="04160003" w:tentative="1">
@@ -4372,7 +6066,7 @@
         <w:ind w:left="4309" w:hanging="360"/>
       </w:pPr>
       <w:rPr>
-        <w:rFonts w:ascii="Courier New" w:hAnsi="Courier New" w:cs="Courier New" w:hint="default"/>
+        <w:rFonts w:hint="default" w:ascii="Courier New" w:hAnsi="Courier New" w:cs="Courier New"/>
       </w:rPr>
     </w:lvl>
     <w:lvl w:ilvl="5" w:tplc="04160005" w:tentative="1">
@@ -4384,7 +6078,7 @@
         <w:ind w:left="5029" w:hanging="360"/>
       </w:pPr>
       <w:rPr>
-        <w:rFonts w:ascii="Wingdings" w:hAnsi="Wingdings" w:hint="default"/>
+        <w:rFonts w:hint="default" w:ascii="Wingdings" w:hAnsi="Wingdings"/>
       </w:rPr>
     </w:lvl>
     <w:lvl w:ilvl="6" w:tplc="04160001" w:tentative="1">
@@ -4396,7 +6090,7 @@
         <w:ind w:left="5749" w:hanging="360"/>
       </w:pPr>
       <w:rPr>
-        <w:rFonts w:ascii="Symbol" w:hAnsi="Symbol" w:hint="default"/>
+        <w:rFonts w:hint="default" w:ascii="Symbol" w:hAnsi="Symbol"/>
       </w:rPr>
     </w:lvl>
     <w:lvl w:ilvl="7" w:tplc="04160003" w:tentative="1">
@@ -4408,7 +6102,7 @@
         <w:ind w:left="6469" w:hanging="360"/>
       </w:pPr>
       <w:rPr>
-        <w:rFonts w:ascii="Courier New" w:hAnsi="Courier New" w:cs="Courier New" w:hint="default"/>
+        <w:rFonts w:hint="default" w:ascii="Courier New" w:hAnsi="Courier New" w:cs="Courier New"/>
       </w:rPr>
     </w:lvl>
     <w:lvl w:ilvl="8" w:tplc="04160005" w:tentative="1">
@@ -4420,7 +6114,7 @@
         <w:ind w:left="7189" w:hanging="360"/>
       </w:pPr>
       <w:rPr>
-        <w:rFonts w:ascii="Wingdings" w:hAnsi="Wingdings" w:hint="default"/>
+        <w:rFonts w:hint="default" w:ascii="Wingdings" w:hAnsi="Wingdings"/>
       </w:rPr>
     </w:lvl>
   </w:abstractNum>
@@ -4523,7 +6217,7 @@
         <w:ind w:left="1429" w:hanging="360"/>
       </w:pPr>
       <w:rPr>
-        <w:rFonts w:ascii="Symbol" w:hAnsi="Symbol" w:hint="default"/>
+        <w:rFonts w:hint="default" w:ascii="Symbol" w:hAnsi="Symbol"/>
       </w:rPr>
     </w:lvl>
     <w:lvl w:ilvl="1" w:tplc="04160003" w:tentative="1">
@@ -4535,7 +6229,7 @@
         <w:ind w:left="2149" w:hanging="360"/>
       </w:pPr>
       <w:rPr>
-        <w:rFonts w:ascii="Courier New" w:hAnsi="Courier New" w:cs="Courier New" w:hint="default"/>
+        <w:rFonts w:hint="default" w:ascii="Courier New" w:hAnsi="Courier New" w:cs="Courier New"/>
       </w:rPr>
     </w:lvl>
     <w:lvl w:ilvl="2" w:tplc="04160005" w:tentative="1">
@@ -4547,7 +6241,7 @@
         <w:ind w:left="2869" w:hanging="360"/>
       </w:pPr>
       <w:rPr>
-        <w:rFonts w:ascii="Wingdings" w:hAnsi="Wingdings" w:hint="default"/>
+        <w:rFonts w:hint="default" w:ascii="Wingdings" w:hAnsi="Wingdings"/>
       </w:rPr>
     </w:lvl>
     <w:lvl w:ilvl="3" w:tplc="04160001" w:tentative="1">
@@ -4559,7 +6253,7 @@
         <w:ind w:left="3589" w:hanging="360"/>
       </w:pPr>
       <w:rPr>
-        <w:rFonts w:ascii="Symbol" w:hAnsi="Symbol" w:hint="default"/>
+        <w:rFonts w:hint="default" w:ascii="Symbol" w:hAnsi="Symbol"/>
       </w:rPr>
     </w:lvl>
     <w:lvl w:ilvl="4" w:tplc="04160003" w:tentative="1">
@@ -4571,7 +6265,7 @@
         <w:ind w:left="4309" w:hanging="360"/>
       </w:pPr>
       <w:rPr>
-        <w:rFonts w:ascii="Courier New" w:hAnsi="Courier New" w:cs="Courier New" w:hint="default"/>
+        <w:rFonts w:hint="default" w:ascii="Courier New" w:hAnsi="Courier New" w:cs="Courier New"/>
       </w:rPr>
     </w:lvl>
     <w:lvl w:ilvl="5" w:tplc="04160005" w:tentative="1">
@@ -4583,7 +6277,7 @@
         <w:ind w:left="5029" w:hanging="360"/>
       </w:pPr>
       <w:rPr>
-        <w:rFonts w:ascii="Wingdings" w:hAnsi="Wingdings" w:hint="default"/>
+        <w:rFonts w:hint="default" w:ascii="Wingdings" w:hAnsi="Wingdings"/>
       </w:rPr>
     </w:lvl>
     <w:lvl w:ilvl="6" w:tplc="04160001" w:tentative="1">
@@ -4595,7 +6289,7 @@
         <w:ind w:left="5749" w:hanging="360"/>
       </w:pPr>
       <w:rPr>
-        <w:rFonts w:ascii="Symbol" w:hAnsi="Symbol" w:hint="default"/>
+        <w:rFonts w:hint="default" w:ascii="Symbol" w:hAnsi="Symbol"/>
       </w:rPr>
     </w:lvl>
     <w:lvl w:ilvl="7" w:tplc="04160003" w:tentative="1">
@@ -4607,7 +6301,7 @@
         <w:ind w:left="6469" w:hanging="360"/>
       </w:pPr>
       <w:rPr>
-        <w:rFonts w:ascii="Courier New" w:hAnsi="Courier New" w:cs="Courier New" w:hint="default"/>
+        <w:rFonts w:hint="default" w:ascii="Courier New" w:hAnsi="Courier New" w:cs="Courier New"/>
       </w:rPr>
     </w:lvl>
     <w:lvl w:ilvl="8" w:tplc="04160005" w:tentative="1">
@@ -4619,7 +6313,7 @@
         <w:ind w:left="7189" w:hanging="360"/>
       </w:pPr>
       <w:rPr>
-        <w:rFonts w:ascii="Wingdings" w:hAnsi="Wingdings" w:hint="default"/>
+        <w:rFonts w:hint="default" w:ascii="Wingdings" w:hAnsi="Wingdings"/>
       </w:rPr>
     </w:lvl>
   </w:abstractNum>
@@ -4636,7 +6330,7 @@
         <w:ind w:left="720" w:hanging="360"/>
       </w:pPr>
       <w:rPr>
-        <w:rFonts w:ascii="Symbol" w:hAnsi="Symbol" w:hint="default"/>
+        <w:rFonts w:hint="default" w:ascii="Symbol" w:hAnsi="Symbol"/>
       </w:rPr>
     </w:lvl>
     <w:lvl w:ilvl="1" w:tplc="DB18C55C">
@@ -4648,7 +6342,7 @@
         <w:ind w:left="1440" w:hanging="360"/>
       </w:pPr>
       <w:rPr>
-        <w:rFonts w:ascii="Courier New" w:hAnsi="Courier New" w:hint="default"/>
+        <w:rFonts w:hint="default" w:ascii="Courier New" w:hAnsi="Courier New"/>
       </w:rPr>
     </w:lvl>
     <w:lvl w:ilvl="2" w:tplc="F058F360">
@@ -4660,7 +6354,7 @@
         <w:ind w:left="2160" w:hanging="360"/>
       </w:pPr>
       <w:rPr>
-        <w:rFonts w:ascii="Wingdings" w:hAnsi="Wingdings" w:hint="default"/>
+        <w:rFonts w:hint="default" w:ascii="Wingdings" w:hAnsi="Wingdings"/>
       </w:rPr>
     </w:lvl>
     <w:lvl w:ilvl="3" w:tplc="60F4088C">
@@ -4672,7 +6366,7 @@
         <w:ind w:left="2880" w:hanging="360"/>
       </w:pPr>
       <w:rPr>
-        <w:rFonts w:ascii="Symbol" w:hAnsi="Symbol" w:hint="default"/>
+        <w:rFonts w:hint="default" w:ascii="Symbol" w:hAnsi="Symbol"/>
       </w:rPr>
     </w:lvl>
     <w:lvl w:ilvl="4" w:tplc="625251AE">
@@ -4684,7 +6378,7 @@
         <w:ind w:left="3600" w:hanging="360"/>
       </w:pPr>
       <w:rPr>
-        <w:rFonts w:ascii="Courier New" w:hAnsi="Courier New" w:hint="default"/>
+        <w:rFonts w:hint="default" w:ascii="Courier New" w:hAnsi="Courier New"/>
       </w:rPr>
     </w:lvl>
     <w:lvl w:ilvl="5" w:tplc="D3FCE2D4">
@@ -4696,7 +6390,7 @@
         <w:ind w:left="4320" w:hanging="360"/>
       </w:pPr>
       <w:rPr>
-        <w:rFonts w:ascii="Wingdings" w:hAnsi="Wingdings" w:hint="default"/>
+        <w:rFonts w:hint="default" w:ascii="Wingdings" w:hAnsi="Wingdings"/>
       </w:rPr>
     </w:lvl>
     <w:lvl w:ilvl="6" w:tplc="9524FB94">
@@ -4708,7 +6402,7 @@
         <w:ind w:left="5040" w:hanging="360"/>
       </w:pPr>
       <w:rPr>
-        <w:rFonts w:ascii="Symbol" w:hAnsi="Symbol" w:hint="default"/>
+        <w:rFonts w:hint="default" w:ascii="Symbol" w:hAnsi="Symbol"/>
       </w:rPr>
     </w:lvl>
     <w:lvl w:ilvl="7" w:tplc="26B2CA7E">
@@ -4720,7 +6414,7 @@
         <w:ind w:left="5760" w:hanging="360"/>
       </w:pPr>
       <w:rPr>
-        <w:rFonts w:ascii="Courier New" w:hAnsi="Courier New" w:hint="default"/>
+        <w:rFonts w:hint="default" w:ascii="Courier New" w:hAnsi="Courier New"/>
       </w:rPr>
     </w:lvl>
     <w:lvl w:ilvl="8" w:tplc="BD18E312">
@@ -4732,7 +6426,7 @@
         <w:ind w:left="6480" w:hanging="360"/>
       </w:pPr>
       <w:rPr>
-        <w:rFonts w:ascii="Wingdings" w:hAnsi="Wingdings" w:hint="default"/>
+        <w:rFonts w:hint="default" w:ascii="Wingdings" w:hAnsi="Wingdings"/>
       </w:rPr>
     </w:lvl>
   </w:abstractNum>
@@ -4794,7 +6488,7 @@
   <w:docDefaults>
     <w:rPrDefault>
       <w:rPr>
-        <w:rFonts w:asciiTheme="minorHAnsi" w:eastAsiaTheme="minorHAnsi" w:hAnsiTheme="minorHAnsi" w:cstheme="minorBidi"/>
+        <w:rFonts w:asciiTheme="minorHAnsi" w:hAnsiTheme="minorHAnsi" w:eastAsiaTheme="minorHAnsi" w:cstheme="minorBidi"/>
         <w:sz w:val="24"/>
         <w:szCs w:val="24"/>
         <w:lang w:val="pt-BR" w:eastAsia="en-US" w:bidi="ar-SA"/>
@@ -4809,14 +6503,14 @@
   <w:latentStyles w:defLockedState="0" w:defUIPriority="99" w:defSemiHidden="0" w:defUnhideWhenUsed="0" w:defQFormat="0" w:count="371">
     <w:lsdException w:name="Normal" w:uiPriority="0" w:qFormat="1"/>
     <w:lsdException w:name="heading 1" w:uiPriority="9" w:qFormat="1"/>
-    <w:lsdException w:name="heading 2" w:semiHidden="1" w:uiPriority="9" w:unhideWhenUsed="1" w:qFormat="1"/>
-    <w:lsdException w:name="heading 3" w:semiHidden="1" w:uiPriority="9" w:unhideWhenUsed="1" w:qFormat="1"/>
-    <w:lsdException w:name="heading 4" w:semiHidden="1" w:uiPriority="9" w:unhideWhenUsed="1" w:qFormat="1"/>
-    <w:lsdException w:name="heading 5" w:semiHidden="1" w:uiPriority="9" w:unhideWhenUsed="1" w:qFormat="1"/>
-    <w:lsdException w:name="heading 6" w:semiHidden="1" w:uiPriority="9" w:unhideWhenUsed="1" w:qFormat="1"/>
-    <w:lsdException w:name="heading 7" w:semiHidden="1" w:uiPriority="9" w:unhideWhenUsed="1" w:qFormat="1"/>
-    <w:lsdException w:name="heading 8" w:semiHidden="1" w:uiPriority="9" w:unhideWhenUsed="1" w:qFormat="1"/>
-    <w:lsdException w:name="heading 9" w:semiHidden="1" w:uiPriority="9" w:unhideWhenUsed="1" w:qFormat="1"/>
+    <w:lsdException w:name="heading 2" w:uiPriority="9" w:semiHidden="1" w:unhideWhenUsed="1" w:qFormat="1"/>
+    <w:lsdException w:name="heading 3" w:uiPriority="9" w:semiHidden="1" w:unhideWhenUsed="1" w:qFormat="1"/>
+    <w:lsdException w:name="heading 4" w:uiPriority="9" w:semiHidden="1" w:unhideWhenUsed="1" w:qFormat="1"/>
+    <w:lsdException w:name="heading 5" w:uiPriority="9" w:semiHidden="1" w:unhideWhenUsed="1" w:qFormat="1"/>
+    <w:lsdException w:name="heading 6" w:uiPriority="9" w:semiHidden="1" w:unhideWhenUsed="1" w:qFormat="1"/>
+    <w:lsdException w:name="heading 7" w:uiPriority="9" w:semiHidden="1" w:unhideWhenUsed="1" w:qFormat="1"/>
+    <w:lsdException w:name="heading 8" w:uiPriority="9" w:semiHidden="1" w:unhideWhenUsed="1" w:qFormat="1"/>
+    <w:lsdException w:name="heading 9" w:uiPriority="9" w:semiHidden="1" w:unhideWhenUsed="1" w:qFormat="1"/>
     <w:lsdException w:name="index 1" w:semiHidden="1" w:unhideWhenUsed="1"/>
     <w:lsdException w:name="index 2" w:semiHidden="1" w:unhideWhenUsed="1"/>
     <w:lsdException w:name="index 3" w:semiHidden="1" w:unhideWhenUsed="1"/>
@@ -4826,22 +6520,22 @@
     <w:lsdException w:name="index 7" w:semiHidden="1" w:unhideWhenUsed="1"/>
     <w:lsdException w:name="index 8" w:semiHidden="1" w:unhideWhenUsed="1"/>
     <w:lsdException w:name="index 9" w:semiHidden="1" w:unhideWhenUsed="1"/>
-    <w:lsdException w:name="toc 1" w:semiHidden="1" w:uiPriority="39" w:unhideWhenUsed="1"/>
-    <w:lsdException w:name="toc 2" w:semiHidden="1" w:uiPriority="39" w:unhideWhenUsed="1"/>
-    <w:lsdException w:name="toc 3" w:semiHidden="1" w:uiPriority="39" w:unhideWhenUsed="1"/>
-    <w:lsdException w:name="toc 4" w:semiHidden="1" w:uiPriority="39" w:unhideWhenUsed="1"/>
-    <w:lsdException w:name="toc 5" w:semiHidden="1" w:uiPriority="39" w:unhideWhenUsed="1"/>
-    <w:lsdException w:name="toc 6" w:semiHidden="1" w:uiPriority="39" w:unhideWhenUsed="1"/>
-    <w:lsdException w:name="toc 7" w:semiHidden="1" w:uiPriority="39" w:unhideWhenUsed="1"/>
-    <w:lsdException w:name="toc 8" w:semiHidden="1" w:uiPriority="39" w:unhideWhenUsed="1"/>
-    <w:lsdException w:name="toc 9" w:semiHidden="1" w:uiPriority="39" w:unhideWhenUsed="1"/>
+    <w:lsdException w:name="toc 1" w:uiPriority="39" w:semiHidden="1" w:unhideWhenUsed="1"/>
+    <w:lsdException w:name="toc 2" w:uiPriority="39" w:semiHidden="1" w:unhideWhenUsed="1"/>
+    <w:lsdException w:name="toc 3" w:uiPriority="39" w:semiHidden="1" w:unhideWhenUsed="1"/>
+    <w:lsdException w:name="toc 4" w:uiPriority="39" w:semiHidden="1" w:unhideWhenUsed="1"/>
+    <w:lsdException w:name="toc 5" w:uiPriority="39" w:semiHidden="1" w:unhideWhenUsed="1"/>
+    <w:lsdException w:name="toc 6" w:uiPriority="39" w:semiHidden="1" w:unhideWhenUsed="1"/>
+    <w:lsdException w:name="toc 7" w:uiPriority="39" w:semiHidden="1" w:unhideWhenUsed="1"/>
+    <w:lsdException w:name="toc 8" w:uiPriority="39" w:semiHidden="1" w:unhideWhenUsed="1"/>
+    <w:lsdException w:name="toc 9" w:uiPriority="39" w:semiHidden="1" w:unhideWhenUsed="1"/>
     <w:lsdException w:name="Normal Indent" w:semiHidden="1" w:unhideWhenUsed="1"/>
     <w:lsdException w:name="footnote text" w:semiHidden="1" w:unhideWhenUsed="1"/>
     <w:lsdException w:name="annotation text" w:semiHidden="1" w:unhideWhenUsed="1"/>
     <w:lsdException w:name="header" w:semiHidden="1" w:unhideWhenUsed="1"/>
     <w:lsdException w:name="footer" w:semiHidden="1" w:unhideWhenUsed="1"/>
     <w:lsdException w:name="index heading" w:semiHidden="1" w:unhideWhenUsed="1"/>
-    <w:lsdException w:name="caption" w:semiHidden="1" w:uiPriority="35" w:unhideWhenUsed="1" w:qFormat="1"/>
+    <w:lsdException w:name="caption" w:uiPriority="35" w:semiHidden="1" w:unhideWhenUsed="1" w:qFormat="1"/>
     <w:lsdException w:name="table of figures" w:semiHidden="1" w:unhideWhenUsed="1"/>
     <w:lsdException w:name="envelope address" w:semiHidden="1" w:unhideWhenUsed="1"/>
     <w:lsdException w:name="envelope return" w:semiHidden="1" w:unhideWhenUsed="1"/>
@@ -4872,7 +6566,7 @@
     <w:lsdException w:name="Title" w:uiPriority="10" w:qFormat="1"/>
     <w:lsdException w:name="Closing" w:semiHidden="1" w:unhideWhenUsed="1"/>
     <w:lsdException w:name="Signature" w:semiHidden="1" w:unhideWhenUsed="1"/>
-    <w:lsdException w:name="Default Paragraph Font" w:semiHidden="1" w:uiPriority="1" w:unhideWhenUsed="1"/>
+    <w:lsdException w:name="Default Paragraph Font" w:uiPriority="1" w:semiHidden="1" w:unhideWhenUsed="1"/>
     <w:lsdException w:name="Body Text" w:semiHidden="1" w:unhideWhenUsed="1"/>
     <w:lsdException w:name="Body Text Indent" w:semiHidden="1" w:unhideWhenUsed="1"/>
     <w:lsdException w:name="List Continue" w:semiHidden="1" w:unhideWhenUsed="1"/>
@@ -5072,8 +6766,8 @@
     <w:lsdException w:name="Subtle Reference" w:uiPriority="31" w:qFormat="1"/>
     <w:lsdException w:name="Intense Reference" w:uiPriority="32" w:qFormat="1"/>
     <w:lsdException w:name="Book Title" w:uiPriority="33" w:qFormat="1"/>
-    <w:lsdException w:name="Bibliography" w:semiHidden="1" w:uiPriority="37" w:unhideWhenUsed="1"/>
-    <w:lsdException w:name="TOC Heading" w:semiHidden="1" w:uiPriority="39" w:unhideWhenUsed="1" w:qFormat="1"/>
+    <w:lsdException w:name="Bibliography" w:uiPriority="37" w:semiHidden="1" w:unhideWhenUsed="1"/>
+    <w:lsdException w:name="TOC Heading" w:uiPriority="39" w:semiHidden="1" w:unhideWhenUsed="1" w:qFormat="1"/>
     <w:lsdException w:name="Plain Table 1" w:uiPriority="41"/>
     <w:lsdException w:name="Plain Table 2" w:uiPriority="42"/>
     <w:lsdException w:name="Plain Table 3" w:uiPriority="43"/>
@@ -5179,7 +6873,7 @@
     <w:lsdException w:name="List Table 6 Colorful Accent 6" w:uiPriority="51"/>
     <w:lsdException w:name="List Table 7 Colorful Accent 6" w:uiPriority="52"/>
   </w:latentStyles>
-  <w:style w:type="paragraph" w:default="1" w:styleId="Normal">
+  <w:style w:type="paragraph" w:styleId="Normal" w:default="1">
     <w:name w:val="Normal"/>
     <w:qFormat/>
     <w:rsid w:val="000364E0"/>
@@ -5190,7 +6884,7 @@
       <w:jc w:val="both"/>
     </w:pPr>
     <w:rPr>
-      <w:rFonts w:ascii="Times New Roman" w:eastAsia="Times New Roman" w:hAnsi="Times New Roman" w:cs="Times New Roman"/>
+      <w:rFonts w:ascii="Times New Roman" w:hAnsi="Times New Roman" w:eastAsia="Times New Roman" w:cs="Times New Roman"/>
     </w:rPr>
   </w:style>
   <w:style w:type="paragraph" w:styleId="Ttulo1">
@@ -5244,13 +6938,13 @@
       <w:outlineLvl w:val="2"/>
     </w:pPr>
   </w:style>
-  <w:style w:type="character" w:default="1" w:styleId="Fontepargpadro">
+  <w:style w:type="character" w:styleId="Fontepargpadro" w:default="1">
     <w:name w:val="Default Paragraph Font"/>
     <w:uiPriority w:val="1"/>
     <w:semiHidden/>
     <w:unhideWhenUsed/>
   </w:style>
-  <w:style w:type="table" w:default="1" w:styleId="Tabelanormal">
+  <w:style w:type="table" w:styleId="Tabelanormal" w:default="1">
     <w:name w:val="Normal Table"/>
     <w:uiPriority w:val="99"/>
     <w:semiHidden/>
@@ -5265,7 +6959,7 @@
       </w:tblCellMar>
     </w:tblPr>
   </w:style>
-  <w:style w:type="numbering" w:default="1" w:styleId="Semlista">
+  <w:style w:type="numbering" w:styleId="Semlista" w:default="1">
     <w:name w:val="No List"/>
     <w:uiPriority w:val="99"/>
     <w:semiHidden/>
@@ -5309,7 +7003,7 @@
       <w:szCs w:val="18"/>
     </w:rPr>
   </w:style>
-  <w:style w:type="character" w:customStyle="1" w:styleId="TextodebaloChar">
+  <w:style w:type="character" w:styleId="TextodebaloChar" w:customStyle="1">
     <w:name w:val="Texto de balão Char"/>
     <w:basedOn w:val="Fontepargpadro"/>
     <w:link w:val="Textodebalo"/>
@@ -5317,7 +7011,7 @@
     <w:semiHidden/>
     <w:rsid w:val="000364E0"/>
     <w:rPr>
-      <w:rFonts w:ascii="Segoe UI" w:eastAsia="Times New Roman" w:hAnsi="Segoe UI" w:cs="Segoe UI"/>
+      <w:rFonts w:ascii="Segoe UI" w:hAnsi="Segoe UI" w:eastAsia="Times New Roman" w:cs="Segoe UI"/>
       <w:sz w:val="18"/>
       <w:szCs w:val="18"/>
     </w:rPr>
@@ -5334,7 +7028,7 @@
       <w:jc w:val="both"/>
     </w:pPr>
     <w:rPr>
-      <w:rFonts w:ascii="Times New Roman" w:eastAsia="Times New Roman" w:hAnsi="Times New Roman" w:cs="Times New Roman"/>
+      <w:rFonts w:ascii="Times New Roman" w:hAnsi="Times New Roman" w:eastAsia="Times New Roman" w:cs="Times New Roman"/>
     </w:rPr>
   </w:style>
   <w:style w:type="character" w:styleId="Forte">
@@ -5352,7 +7046,7 @@
 </file>
 
 <file path=word/theme/theme1.xml><?xml version="1.0" encoding="utf-8"?>
-<a:theme xmlns:a="http://schemas.openxmlformats.org/drawingml/2006/main" name="Office Theme">
+<a:theme xmlns:a="http://schemas.openxmlformats.org/drawingml/2006/main" xmlns:thm15="http://schemas.microsoft.com/office/thememl/2012/main" name="Office Theme">
   <a:themeElements>
     <a:clrScheme name="Office">
       <a:dk1>

</xml_diff>